<commit_message>
Mejora de Documento guia.
</commit_message>
<xml_diff>
--- a/Documentación/Fase 1/Evidencias Grupales/1.5_GuiaEstudiante_Fase 1_Definicion Proyecto APT.docx
+++ b/Documentación/Fase 1/Evidencias Grupales/1.5_GuiaEstudiante_Fase 1_Definicion Proyecto APT.docx
@@ -1,6 +1,6 @@
 
 <file path=word/document.xml><?xml version="1.0" encoding="utf-8"?>
-<w:document xmlns:wpc="http://schemas.microsoft.com/office/word/2010/wordprocessingCanvas" xmlns:cx="http://schemas.microsoft.com/office/drawing/2014/chartex" xmlns:mc="http://schemas.openxmlformats.org/markup-compatibility/2006" xmlns:o="urn:schemas-microsoft-com:office:office" xmlns:r="http://schemas.openxmlformats.org/officeDocument/2006/relationships" xmlns:m="http://schemas.openxmlformats.org/officeDocument/2006/math" xmlns:v="urn:schemas-microsoft-com:vml" xmlns:wp14="http://schemas.microsoft.com/office/word/2010/wordprocessingDrawing" xmlns:wp="http://schemas.openxmlformats.org/drawingml/2006/wordprocessingDrawing" xmlns:w10="urn:schemas-microsoft-com:office:word" xmlns:w="http://schemas.openxmlformats.org/wordprocessingml/2006/main" xmlns:w14="http://schemas.microsoft.com/office/word/2010/wordml" xmlns:w15="http://schemas.microsoft.com/office/word/2012/wordml" xmlns:w16se="http://schemas.microsoft.com/office/word/2015/wordml/symex" xmlns:wpg="http://schemas.microsoft.com/office/word/2010/wordprocessingGroup" xmlns:wpi="http://schemas.microsoft.com/office/word/2010/wordprocessingInk" xmlns:wne="http://schemas.microsoft.com/office/word/2006/wordml" xmlns:wps="http://schemas.microsoft.com/office/word/2010/wordprocessingShape" mc:Ignorable="w14 w15 w16se wp14">
+<w:document xmlns:wpc="http://schemas.microsoft.com/office/word/2010/wordprocessingCanvas" xmlns:cx="http://schemas.microsoft.com/office/drawing/2014/chartex" xmlns:cx1="http://schemas.microsoft.com/office/drawing/2015/9/8/chartex" xmlns:cx2="http://schemas.microsoft.com/office/drawing/2015/10/21/chartex" xmlns:cx3="http://schemas.microsoft.com/office/drawing/2016/5/9/chartex" xmlns:cx4="http://schemas.microsoft.com/office/drawing/2016/5/10/chartex" xmlns:cx5="http://schemas.microsoft.com/office/drawing/2016/5/11/chartex" xmlns:cx6="http://schemas.microsoft.com/office/drawing/2016/5/12/chartex" xmlns:cx7="http://schemas.microsoft.com/office/drawing/2016/5/13/chartex" xmlns:cx8="http://schemas.microsoft.com/office/drawing/2016/5/14/chartex" xmlns:mc="http://schemas.openxmlformats.org/markup-compatibility/2006" xmlns:aink="http://schemas.microsoft.com/office/drawing/2016/ink" xmlns:am3d="http://schemas.microsoft.com/office/drawing/2017/model3d" xmlns:o="urn:schemas-microsoft-com:office:office" xmlns:r="http://schemas.openxmlformats.org/officeDocument/2006/relationships" xmlns:m="http://schemas.openxmlformats.org/officeDocument/2006/math" xmlns:v="urn:schemas-microsoft-com:vml" xmlns:wp14="http://schemas.microsoft.com/office/word/2010/wordprocessingDrawing" xmlns:wp="http://schemas.openxmlformats.org/drawingml/2006/wordprocessingDrawing" xmlns:w10="urn:schemas-microsoft-com:office:word" xmlns:w="http://schemas.openxmlformats.org/wordprocessingml/2006/main" xmlns:w14="http://schemas.microsoft.com/office/word/2010/wordml" xmlns:w15="http://schemas.microsoft.com/office/word/2012/wordml" xmlns:w16cex="http://schemas.microsoft.com/office/word/2018/wordml/cex" xmlns:w16cid="http://schemas.microsoft.com/office/word/2016/wordml/cid" xmlns:w16="http://schemas.microsoft.com/office/word/2018/wordml" xmlns:w16sdtdh="http://schemas.microsoft.com/office/word/2020/wordml/sdtdatahash" xmlns:w16se="http://schemas.microsoft.com/office/word/2015/wordml/symex" xmlns:wpg="http://schemas.microsoft.com/office/word/2010/wordprocessingGroup" xmlns:wpi="http://schemas.microsoft.com/office/word/2010/wordprocessingInk" xmlns:wne="http://schemas.microsoft.com/office/word/2006/wordml" xmlns:wps="http://schemas.microsoft.com/office/word/2010/wordprocessingShape" mc:Ignorable="w14 w15 w16se w16cid w16 w16cex w16sdtdh wp14">
   <w:body>
     <w:p>
       <w:r>
@@ -165,8 +165,6 @@
                                 </w:rPr>
                                 <w:t>Capstone</w:t>
                               </w:r>
-                              <w:bookmarkStart w:id="0" w:name="_GoBack"/>
-                              <w:bookmarkEnd w:id="0"/>
                             </w:p>
                           </w:txbxContent>
                         </wps:txbx>
@@ -340,8 +338,6 @@
                           </w:rPr>
                           <w:t>Capstone</w:t>
                         </w:r>
-                        <w:bookmarkStart w:id="1" w:name="_GoBack"/>
-                        <w:bookmarkEnd w:id="1"/>
                       </w:p>
                     </w:txbxContent>
                   </v:textbox>
@@ -560,6 +556,12 @@
                 <w:b/>
               </w:rPr>
             </w:pPr>
+            <w:r>
+              <w:rPr>
+                <w:b/>
+              </w:rPr>
+              <w:t>Felipe Teodoro Muñoz Gonzalez</w:t>
+            </w:r>
           </w:p>
         </w:tc>
       </w:tr>
@@ -599,6 +601,12 @@
                 <w:b/>
               </w:rPr>
             </w:pPr>
+            <w:r>
+              <w:rPr>
+                <w:b/>
+              </w:rPr>
+              <w:t>20.859.100-2</w:t>
+            </w:r>
           </w:p>
         </w:tc>
       </w:tr>
@@ -638,6 +646,12 @@
                 <w:b/>
               </w:rPr>
             </w:pPr>
+            <w:r>
+              <w:rPr>
+                <w:b/>
+              </w:rPr>
+              <w:t>Ingeniería en Informática.</w:t>
+            </w:r>
           </w:p>
         </w:tc>
       </w:tr>
@@ -677,6 +691,12 @@
                 <w:b/>
               </w:rPr>
             </w:pPr>
+            <w:r>
+              <w:rPr>
+                <w:b/>
+              </w:rPr>
+              <w:t>Sede DuocUC Plaza Norte.</w:t>
+            </w:r>
           </w:p>
         </w:tc>
       </w:tr>
@@ -685,10 +705,6 @@
       <w:pPr>
         <w:rPr>
           <w:b/>
-          <w:bCs/>
-          <w:color w:val="4472C4" w:themeColor="accent1"/>
-          <w:sz w:val="24"/>
-          <w:szCs w:val="24"/>
         </w:rPr>
       </w:pPr>
     </w:p>
@@ -735,7 +751,16 @@
                 <w:sz w:val="28"/>
                 <w:szCs w:val="28"/>
               </w:rPr>
-              <w:t>2. Descripción Proyecto APT</w:t>
+              <w:t xml:space="preserve">1. </w:t>
+            </w:r>
+            <w:r>
+              <w:rPr>
+                <w:b/>
+                <w:color w:val="1F3864" w:themeColor="accent1" w:themeShade="80"/>
+                <w:sz w:val="28"/>
+                <w:szCs w:val="28"/>
+              </w:rPr>
+              <w:t>Antecedentes Personales</w:t>
             </w:r>
           </w:p>
         </w:tc>
@@ -763,7 +788,848 @@
                 <w:rFonts w:ascii="Calibri" w:hAnsi="Calibri"/>
                 <w:color w:val="1F3864" w:themeColor="accent1" w:themeShade="80"/>
               </w:rPr>
-              <w:t xml:space="preserve">En la descripción debes señalar brevemente el nombre de tu proyecto APT y las competencias del perfil de egreso que vas a poner en práctica. Si en tu carrera están definidas las áreas de desempeño, también menciona a qué áreas de desempeño está vinculado el proyecto. </w:t>
+              <w:t xml:space="preserve">A continuación, se presenta una tabla en la que debes completar la información solicitada. </w:t>
+            </w:r>
+          </w:p>
+        </w:tc>
+      </w:tr>
+    </w:tbl>
+    <w:p>
+      <w:pPr>
+        <w:rPr>
+          <w:b/>
+          <w:bCs/>
+          <w:color w:val="4472C4" w:themeColor="accent1"/>
+          <w:sz w:val="24"/>
+          <w:szCs w:val="24"/>
+        </w:rPr>
+      </w:pPr>
+    </w:p>
+    <w:tbl>
+      <w:tblPr>
+        <w:tblStyle w:val="Tablaconcuadrcula"/>
+        <w:tblW w:w="9498" w:type="dxa"/>
+        <w:tblInd w:w="-714" w:type="dxa"/>
+        <w:tblBorders>
+          <w:top w:val="single" w:sz="4" w:space="0" w:color="BFBFBF" w:themeColor="background1" w:themeShade="BF"/>
+          <w:left w:val="single" w:sz="4" w:space="0" w:color="BFBFBF" w:themeColor="background1" w:themeShade="BF"/>
+          <w:bottom w:val="single" w:sz="4" w:space="0" w:color="BFBFBF" w:themeColor="background1" w:themeShade="BF"/>
+          <w:right w:val="single" w:sz="4" w:space="0" w:color="BFBFBF" w:themeColor="background1" w:themeShade="BF"/>
+          <w:insideH w:val="single" w:sz="4" w:space="0" w:color="BFBFBF" w:themeColor="background1" w:themeShade="BF"/>
+          <w:insideV w:val="single" w:sz="4" w:space="0" w:color="BFBFBF" w:themeColor="background1" w:themeShade="BF"/>
+        </w:tblBorders>
+        <w:tblLook w:val="04A0" w:firstRow="1" w:lastRow="0" w:firstColumn="1" w:lastColumn="0" w:noHBand="0" w:noVBand="1"/>
+      </w:tblPr>
+      <w:tblGrid>
+        <w:gridCol w:w="2534"/>
+        <w:gridCol w:w="6964"/>
+      </w:tblGrid>
+      <w:tr>
+        <w:trPr>
+          <w:trHeight w:val="440"/>
+        </w:trPr>
+        <w:tc>
+          <w:tcPr>
+            <w:tcW w:w="2534" w:type="dxa"/>
+            <w:vAlign w:val="center"/>
+          </w:tcPr>
+          <w:p>
+            <w:pPr>
+              <w:rPr>
+                <w:rFonts w:ascii="Calibri" w:hAnsi="Calibri"/>
+                <w:color w:val="1F3864" w:themeColor="accent1" w:themeShade="80"/>
+              </w:rPr>
+            </w:pPr>
+            <w:r>
+              <w:rPr>
+                <w:rFonts w:ascii="Calibri" w:hAnsi="Calibri"/>
+                <w:color w:val="1F3864" w:themeColor="accent1" w:themeShade="80"/>
+              </w:rPr>
+              <w:t>Nombre estudiante</w:t>
+            </w:r>
+          </w:p>
+        </w:tc>
+        <w:tc>
+          <w:tcPr>
+            <w:tcW w:w="6964" w:type="dxa"/>
+            <w:vAlign w:val="center"/>
+          </w:tcPr>
+          <w:p>
+            <w:pPr>
+              <w:rPr>
+                <w:b/>
+              </w:rPr>
+            </w:pPr>
+          </w:p>
+        </w:tc>
+      </w:tr>
+      <w:tr>
+        <w:trPr>
+          <w:trHeight w:val="418"/>
+        </w:trPr>
+        <w:tc>
+          <w:tcPr>
+            <w:tcW w:w="2534" w:type="dxa"/>
+            <w:vAlign w:val="center"/>
+          </w:tcPr>
+          <w:p>
+            <w:pPr>
+              <w:rPr>
+                <w:rFonts w:ascii="Calibri" w:hAnsi="Calibri"/>
+                <w:color w:val="1F3864" w:themeColor="accent1" w:themeShade="80"/>
+              </w:rPr>
+            </w:pPr>
+            <w:r>
+              <w:rPr>
+                <w:rFonts w:ascii="Calibri" w:hAnsi="Calibri"/>
+                <w:color w:val="1F3864" w:themeColor="accent1" w:themeShade="80"/>
+              </w:rPr>
+              <w:t>Rut</w:t>
+            </w:r>
+          </w:p>
+        </w:tc>
+        <w:tc>
+          <w:tcPr>
+            <w:tcW w:w="6964" w:type="dxa"/>
+            <w:vAlign w:val="center"/>
+          </w:tcPr>
+          <w:p>
+            <w:pPr>
+              <w:rPr>
+                <w:b/>
+              </w:rPr>
+            </w:pPr>
+          </w:p>
+        </w:tc>
+      </w:tr>
+      <w:tr>
+        <w:trPr>
+          <w:trHeight w:val="425"/>
+        </w:trPr>
+        <w:tc>
+          <w:tcPr>
+            <w:tcW w:w="2534" w:type="dxa"/>
+            <w:vAlign w:val="center"/>
+          </w:tcPr>
+          <w:p>
+            <w:pPr>
+              <w:rPr>
+                <w:rFonts w:ascii="Calibri" w:hAnsi="Calibri"/>
+                <w:color w:val="1F3864" w:themeColor="accent1" w:themeShade="80"/>
+              </w:rPr>
+            </w:pPr>
+            <w:r>
+              <w:rPr>
+                <w:rFonts w:ascii="Calibri" w:hAnsi="Calibri"/>
+                <w:color w:val="1F3864" w:themeColor="accent1" w:themeShade="80"/>
+              </w:rPr>
+              <w:t>Carrera</w:t>
+            </w:r>
+          </w:p>
+        </w:tc>
+        <w:tc>
+          <w:tcPr>
+            <w:tcW w:w="6964" w:type="dxa"/>
+            <w:vAlign w:val="center"/>
+          </w:tcPr>
+          <w:p>
+            <w:pPr>
+              <w:rPr>
+                <w:b/>
+              </w:rPr>
+            </w:pPr>
+          </w:p>
+        </w:tc>
+      </w:tr>
+      <w:tr>
+        <w:trPr>
+          <w:trHeight w:val="417"/>
+        </w:trPr>
+        <w:tc>
+          <w:tcPr>
+            <w:tcW w:w="2534" w:type="dxa"/>
+            <w:vAlign w:val="center"/>
+          </w:tcPr>
+          <w:p>
+            <w:pPr>
+              <w:rPr>
+                <w:rFonts w:ascii="Calibri" w:hAnsi="Calibri"/>
+                <w:color w:val="1F3864" w:themeColor="accent1" w:themeShade="80"/>
+              </w:rPr>
+            </w:pPr>
+            <w:r>
+              <w:rPr>
+                <w:rFonts w:ascii="Calibri" w:hAnsi="Calibri"/>
+                <w:color w:val="1F3864" w:themeColor="accent1" w:themeShade="80"/>
+              </w:rPr>
+              <w:t>Sede</w:t>
+            </w:r>
+          </w:p>
+        </w:tc>
+        <w:tc>
+          <w:tcPr>
+            <w:tcW w:w="6964" w:type="dxa"/>
+            <w:vAlign w:val="center"/>
+          </w:tcPr>
+          <w:p>
+            <w:pPr>
+              <w:rPr>
+                <w:b/>
+              </w:rPr>
+            </w:pPr>
+          </w:p>
+        </w:tc>
+      </w:tr>
+    </w:tbl>
+    <w:p>
+      <w:pPr>
+        <w:rPr>
+          <w:b/>
+          <w:bCs/>
+          <w:color w:val="4472C4" w:themeColor="accent1"/>
+          <w:sz w:val="24"/>
+          <w:szCs w:val="24"/>
+        </w:rPr>
+      </w:pPr>
+    </w:p>
+    <w:p/>
+    <w:p/>
+    <w:p/>
+    <w:p/>
+    <w:p>
+      <w:pPr>
+        <w:rPr>
+          <w:b/>
+        </w:rPr>
+      </w:pPr>
+      <w:r>
+        <w:rPr>
+          <w:b/>
+        </w:rPr>
+        <w:tab/>
+      </w:r>
+    </w:p>
+    <w:p>
+      <w:pPr>
+        <w:pStyle w:val="Prrafodelista"/>
+        <w:numPr>
+          <w:ilvl w:val="0"/>
+          <w:numId w:val="6"/>
+        </w:numPr>
+        <w:rPr>
+          <w:b/>
+          <w:bCs/>
+          <w:color w:val="4472C4" w:themeColor="accent1"/>
+          <w:sz w:val="32"/>
+          <w:szCs w:val="32"/>
+        </w:rPr>
+      </w:pPr>
+      <w:r>
+        <w:rPr>
+          <w:b/>
+          <w:bCs/>
+          <w:color w:val="4472C4" w:themeColor="accent1"/>
+          <w:sz w:val="32"/>
+          <w:szCs w:val="32"/>
+        </w:rPr>
+        <w:lastRenderedPageBreak/>
+        <w:t>PARTE I</w:t>
+      </w:r>
+    </w:p>
+    <w:tbl>
+      <w:tblPr>
+        <w:tblStyle w:val="Tablaconcuadrcula"/>
+        <w:tblW w:w="9498" w:type="dxa"/>
+        <w:tblInd w:w="-714" w:type="dxa"/>
+        <w:tblBorders>
+          <w:top w:val="single" w:sz="4" w:space="0" w:color="BFBFBF" w:themeColor="background1" w:themeShade="BF"/>
+          <w:left w:val="single" w:sz="4" w:space="0" w:color="BFBFBF" w:themeColor="background1" w:themeShade="BF"/>
+          <w:bottom w:val="single" w:sz="4" w:space="0" w:color="BFBFBF" w:themeColor="background1" w:themeShade="BF"/>
+          <w:right w:val="single" w:sz="4" w:space="0" w:color="BFBFBF" w:themeColor="background1" w:themeShade="BF"/>
+          <w:insideH w:val="single" w:sz="4" w:space="0" w:color="BFBFBF" w:themeColor="background1" w:themeShade="BF"/>
+          <w:insideV w:val="single" w:sz="4" w:space="0" w:color="BFBFBF" w:themeColor="background1" w:themeShade="BF"/>
+        </w:tblBorders>
+        <w:tblLook w:val="04A0" w:firstRow="1" w:lastRow="0" w:firstColumn="1" w:lastColumn="0" w:noHBand="0" w:noVBand="1"/>
+      </w:tblPr>
+      <w:tblGrid>
+        <w:gridCol w:w="9498"/>
+      </w:tblGrid>
+      <w:tr>
+        <w:trPr>
+          <w:trHeight w:val="440"/>
+        </w:trPr>
+        <w:tc>
+          <w:tcPr>
+            <w:tcW w:w="9498" w:type="dxa"/>
+            <w:vAlign w:val="center"/>
+          </w:tcPr>
+          <w:p>
+            <w:pPr>
+              <w:rPr>
+                <w:b/>
+                <w:color w:val="1F3864" w:themeColor="accent1" w:themeShade="80"/>
+                <w:sz w:val="28"/>
+                <w:szCs w:val="28"/>
+              </w:rPr>
+            </w:pPr>
+            <w:r>
+              <w:rPr>
+                <w:b/>
+                <w:color w:val="1F3864" w:themeColor="accent1" w:themeShade="80"/>
+                <w:sz w:val="28"/>
+                <w:szCs w:val="28"/>
+              </w:rPr>
+              <w:t xml:space="preserve">1. </w:t>
+            </w:r>
+            <w:r>
+              <w:rPr>
+                <w:b/>
+                <w:color w:val="1F3864" w:themeColor="accent1" w:themeShade="80"/>
+                <w:sz w:val="28"/>
+                <w:szCs w:val="28"/>
+              </w:rPr>
+              <w:t>Antecedentes Personales</w:t>
+            </w:r>
+          </w:p>
+        </w:tc>
+      </w:tr>
+      <w:tr>
+        <w:trPr>
+          <w:trHeight w:val="440"/>
+        </w:trPr>
+        <w:tc>
+          <w:tcPr>
+            <w:tcW w:w="9498" w:type="dxa"/>
+            <w:shd w:val="clear" w:color="auto" w:fill="D9E2F3" w:themeFill="accent1" w:themeFillTint="33"/>
+            <w:vAlign w:val="center"/>
+          </w:tcPr>
+          <w:p>
+            <w:pPr>
+              <w:pStyle w:val="Piedepgina"/>
+              <w:rPr>
+                <w:rFonts w:ascii="Calibri" w:hAnsi="Calibri"/>
+                <w:color w:val="1F3864" w:themeColor="accent1" w:themeShade="80"/>
+              </w:rPr>
+            </w:pPr>
+            <w:r>
+              <w:rPr>
+                <w:rFonts w:ascii="Calibri" w:hAnsi="Calibri"/>
+                <w:color w:val="1F3864" w:themeColor="accent1" w:themeShade="80"/>
+              </w:rPr>
+              <w:t xml:space="preserve">A continuación, se presenta una tabla en la que debes completar la información solicitada. </w:t>
+            </w:r>
+          </w:p>
+        </w:tc>
+      </w:tr>
+    </w:tbl>
+    <w:p>
+      <w:pPr>
+        <w:rPr>
+          <w:b/>
+          <w:bCs/>
+          <w:color w:val="4472C4" w:themeColor="accent1"/>
+          <w:sz w:val="24"/>
+          <w:szCs w:val="24"/>
+        </w:rPr>
+      </w:pPr>
+    </w:p>
+    <w:tbl>
+      <w:tblPr>
+        <w:tblStyle w:val="Tablaconcuadrcula"/>
+        <w:tblW w:w="9498" w:type="dxa"/>
+        <w:tblInd w:w="-714" w:type="dxa"/>
+        <w:tblBorders>
+          <w:top w:val="single" w:sz="4" w:space="0" w:color="BFBFBF" w:themeColor="background1" w:themeShade="BF"/>
+          <w:left w:val="single" w:sz="4" w:space="0" w:color="BFBFBF" w:themeColor="background1" w:themeShade="BF"/>
+          <w:bottom w:val="single" w:sz="4" w:space="0" w:color="BFBFBF" w:themeColor="background1" w:themeShade="BF"/>
+          <w:right w:val="single" w:sz="4" w:space="0" w:color="BFBFBF" w:themeColor="background1" w:themeShade="BF"/>
+          <w:insideH w:val="single" w:sz="4" w:space="0" w:color="BFBFBF" w:themeColor="background1" w:themeShade="BF"/>
+          <w:insideV w:val="single" w:sz="4" w:space="0" w:color="BFBFBF" w:themeColor="background1" w:themeShade="BF"/>
+        </w:tblBorders>
+        <w:tblLook w:val="04A0" w:firstRow="1" w:lastRow="0" w:firstColumn="1" w:lastColumn="0" w:noHBand="0" w:noVBand="1"/>
+      </w:tblPr>
+      <w:tblGrid>
+        <w:gridCol w:w="2534"/>
+        <w:gridCol w:w="6964"/>
+      </w:tblGrid>
+      <w:tr>
+        <w:trPr>
+          <w:trHeight w:val="440"/>
+        </w:trPr>
+        <w:tc>
+          <w:tcPr>
+            <w:tcW w:w="2534" w:type="dxa"/>
+            <w:vAlign w:val="center"/>
+          </w:tcPr>
+          <w:p>
+            <w:pPr>
+              <w:rPr>
+                <w:rFonts w:ascii="Calibri" w:hAnsi="Calibri"/>
+                <w:color w:val="1F3864" w:themeColor="accent1" w:themeShade="80"/>
+              </w:rPr>
+            </w:pPr>
+            <w:r>
+              <w:rPr>
+                <w:rFonts w:ascii="Calibri" w:hAnsi="Calibri"/>
+                <w:color w:val="1F3864" w:themeColor="accent1" w:themeShade="80"/>
+              </w:rPr>
+              <w:t>Nombre estudiante</w:t>
+            </w:r>
+          </w:p>
+        </w:tc>
+        <w:tc>
+          <w:tcPr>
+            <w:tcW w:w="6964" w:type="dxa"/>
+            <w:vAlign w:val="center"/>
+          </w:tcPr>
+          <w:p>
+            <w:pPr>
+              <w:rPr>
+                <w:b/>
+              </w:rPr>
+            </w:pPr>
+          </w:p>
+        </w:tc>
+      </w:tr>
+      <w:tr>
+        <w:trPr>
+          <w:trHeight w:val="418"/>
+        </w:trPr>
+        <w:tc>
+          <w:tcPr>
+            <w:tcW w:w="2534" w:type="dxa"/>
+            <w:vAlign w:val="center"/>
+          </w:tcPr>
+          <w:p>
+            <w:pPr>
+              <w:rPr>
+                <w:rFonts w:ascii="Calibri" w:hAnsi="Calibri"/>
+                <w:color w:val="1F3864" w:themeColor="accent1" w:themeShade="80"/>
+              </w:rPr>
+            </w:pPr>
+            <w:r>
+              <w:rPr>
+                <w:rFonts w:ascii="Calibri" w:hAnsi="Calibri"/>
+                <w:color w:val="1F3864" w:themeColor="accent1" w:themeShade="80"/>
+              </w:rPr>
+              <w:t>Rut</w:t>
+            </w:r>
+          </w:p>
+        </w:tc>
+        <w:tc>
+          <w:tcPr>
+            <w:tcW w:w="6964" w:type="dxa"/>
+            <w:vAlign w:val="center"/>
+          </w:tcPr>
+          <w:p>
+            <w:pPr>
+              <w:rPr>
+                <w:b/>
+              </w:rPr>
+            </w:pPr>
+          </w:p>
+        </w:tc>
+      </w:tr>
+      <w:tr>
+        <w:trPr>
+          <w:trHeight w:val="425"/>
+        </w:trPr>
+        <w:tc>
+          <w:tcPr>
+            <w:tcW w:w="2534" w:type="dxa"/>
+            <w:vAlign w:val="center"/>
+          </w:tcPr>
+          <w:p>
+            <w:pPr>
+              <w:rPr>
+                <w:rFonts w:ascii="Calibri" w:hAnsi="Calibri"/>
+                <w:color w:val="1F3864" w:themeColor="accent1" w:themeShade="80"/>
+              </w:rPr>
+            </w:pPr>
+            <w:r>
+              <w:rPr>
+                <w:rFonts w:ascii="Calibri" w:hAnsi="Calibri"/>
+                <w:color w:val="1F3864" w:themeColor="accent1" w:themeShade="80"/>
+              </w:rPr>
+              <w:t>Carrera</w:t>
+            </w:r>
+          </w:p>
+        </w:tc>
+        <w:tc>
+          <w:tcPr>
+            <w:tcW w:w="6964" w:type="dxa"/>
+            <w:vAlign w:val="center"/>
+          </w:tcPr>
+          <w:p>
+            <w:pPr>
+              <w:rPr>
+                <w:b/>
+              </w:rPr>
+            </w:pPr>
+          </w:p>
+        </w:tc>
+      </w:tr>
+      <w:tr>
+        <w:trPr>
+          <w:trHeight w:val="417"/>
+        </w:trPr>
+        <w:tc>
+          <w:tcPr>
+            <w:tcW w:w="2534" w:type="dxa"/>
+            <w:vAlign w:val="center"/>
+          </w:tcPr>
+          <w:p>
+            <w:pPr>
+              <w:rPr>
+                <w:rFonts w:ascii="Calibri" w:hAnsi="Calibri"/>
+                <w:color w:val="1F3864" w:themeColor="accent1" w:themeShade="80"/>
+              </w:rPr>
+            </w:pPr>
+            <w:r>
+              <w:rPr>
+                <w:rFonts w:ascii="Calibri" w:hAnsi="Calibri"/>
+                <w:color w:val="1F3864" w:themeColor="accent1" w:themeShade="80"/>
+              </w:rPr>
+              <w:t>Sede</w:t>
+            </w:r>
+          </w:p>
+        </w:tc>
+        <w:tc>
+          <w:tcPr>
+            <w:tcW w:w="6964" w:type="dxa"/>
+            <w:vAlign w:val="center"/>
+          </w:tcPr>
+          <w:p>
+            <w:pPr>
+              <w:rPr>
+                <w:b/>
+              </w:rPr>
+            </w:pPr>
+          </w:p>
+        </w:tc>
+      </w:tr>
+    </w:tbl>
+    <w:p>
+      <w:pPr>
+        <w:rPr>
+          <w:b/>
+          <w:bCs/>
+          <w:color w:val="4472C4" w:themeColor="accent1"/>
+          <w:sz w:val="24"/>
+          <w:szCs w:val="24"/>
+        </w:rPr>
+      </w:pPr>
+    </w:p>
+    <w:p>
+      <w:pPr>
+        <w:rPr>
+          <w:b/>
+          <w:bCs/>
+          <w:color w:val="4472C4" w:themeColor="accent1"/>
+          <w:sz w:val="24"/>
+          <w:szCs w:val="24"/>
+        </w:rPr>
+      </w:pPr>
+    </w:p>
+    <w:p>
+      <w:pPr>
+        <w:rPr>
+          <w:b/>
+          <w:bCs/>
+          <w:color w:val="4472C4" w:themeColor="accent1"/>
+          <w:sz w:val="24"/>
+          <w:szCs w:val="24"/>
+        </w:rPr>
+      </w:pPr>
+    </w:p>
+    <w:p>
+      <w:pPr>
+        <w:rPr>
+          <w:b/>
+          <w:bCs/>
+          <w:color w:val="4472C4" w:themeColor="accent1"/>
+          <w:sz w:val="24"/>
+          <w:szCs w:val="24"/>
+        </w:rPr>
+      </w:pPr>
+    </w:p>
+    <w:p>
+      <w:pPr>
+        <w:rPr>
+          <w:b/>
+          <w:bCs/>
+          <w:color w:val="4472C4" w:themeColor="accent1"/>
+          <w:sz w:val="24"/>
+          <w:szCs w:val="24"/>
+        </w:rPr>
+      </w:pPr>
+    </w:p>
+    <w:p>
+      <w:pPr>
+        <w:rPr>
+          <w:b/>
+          <w:bCs/>
+          <w:color w:val="4472C4" w:themeColor="accent1"/>
+          <w:sz w:val="24"/>
+          <w:szCs w:val="24"/>
+        </w:rPr>
+      </w:pPr>
+    </w:p>
+    <w:p>
+      <w:pPr>
+        <w:rPr>
+          <w:b/>
+          <w:bCs/>
+          <w:color w:val="4472C4" w:themeColor="accent1"/>
+          <w:sz w:val="24"/>
+          <w:szCs w:val="24"/>
+        </w:rPr>
+      </w:pPr>
+    </w:p>
+    <w:p>
+      <w:pPr>
+        <w:rPr>
+          <w:b/>
+          <w:bCs/>
+          <w:color w:val="4472C4" w:themeColor="accent1"/>
+          <w:sz w:val="24"/>
+          <w:szCs w:val="24"/>
+        </w:rPr>
+      </w:pPr>
+    </w:p>
+    <w:p>
+      <w:pPr>
+        <w:rPr>
+          <w:b/>
+          <w:bCs/>
+          <w:color w:val="4472C4" w:themeColor="accent1"/>
+          <w:sz w:val="24"/>
+          <w:szCs w:val="24"/>
+        </w:rPr>
+      </w:pPr>
+    </w:p>
+    <w:p>
+      <w:pPr>
+        <w:rPr>
+          <w:b/>
+          <w:bCs/>
+          <w:color w:val="4472C4" w:themeColor="accent1"/>
+          <w:sz w:val="24"/>
+          <w:szCs w:val="24"/>
+        </w:rPr>
+      </w:pPr>
+    </w:p>
+    <w:p>
+      <w:pPr>
+        <w:rPr>
+          <w:b/>
+          <w:bCs/>
+          <w:color w:val="4472C4" w:themeColor="accent1"/>
+          <w:sz w:val="24"/>
+          <w:szCs w:val="24"/>
+        </w:rPr>
+      </w:pPr>
+    </w:p>
+    <w:p>
+      <w:pPr>
+        <w:rPr>
+          <w:b/>
+          <w:bCs/>
+          <w:color w:val="4472C4" w:themeColor="accent1"/>
+          <w:sz w:val="24"/>
+          <w:szCs w:val="24"/>
+        </w:rPr>
+      </w:pPr>
+    </w:p>
+    <w:p>
+      <w:pPr>
+        <w:rPr>
+          <w:b/>
+          <w:bCs/>
+          <w:color w:val="4472C4" w:themeColor="accent1"/>
+          <w:sz w:val="24"/>
+          <w:szCs w:val="24"/>
+        </w:rPr>
+      </w:pPr>
+    </w:p>
+    <w:p>
+      <w:pPr>
+        <w:rPr>
+          <w:b/>
+          <w:bCs/>
+          <w:color w:val="4472C4" w:themeColor="accent1"/>
+          <w:sz w:val="24"/>
+          <w:szCs w:val="24"/>
+        </w:rPr>
+      </w:pPr>
+    </w:p>
+    <w:p>
+      <w:pPr>
+        <w:rPr>
+          <w:b/>
+          <w:bCs/>
+          <w:color w:val="4472C4" w:themeColor="accent1"/>
+          <w:sz w:val="24"/>
+          <w:szCs w:val="24"/>
+        </w:rPr>
+      </w:pPr>
+    </w:p>
+    <w:p>
+      <w:pPr>
+        <w:rPr>
+          <w:b/>
+          <w:bCs/>
+          <w:color w:val="4472C4" w:themeColor="accent1"/>
+          <w:sz w:val="24"/>
+          <w:szCs w:val="24"/>
+        </w:rPr>
+      </w:pPr>
+    </w:p>
+    <w:p>
+      <w:pPr>
+        <w:rPr>
+          <w:b/>
+          <w:bCs/>
+          <w:color w:val="4472C4" w:themeColor="accent1"/>
+          <w:sz w:val="24"/>
+          <w:szCs w:val="24"/>
+        </w:rPr>
+      </w:pPr>
+    </w:p>
+    <w:p>
+      <w:pPr>
+        <w:rPr>
+          <w:b/>
+          <w:bCs/>
+          <w:color w:val="4472C4" w:themeColor="accent1"/>
+          <w:sz w:val="24"/>
+          <w:szCs w:val="24"/>
+        </w:rPr>
+      </w:pPr>
+    </w:p>
+    <w:p>
+      <w:pPr>
+        <w:rPr>
+          <w:b/>
+          <w:bCs/>
+          <w:color w:val="4472C4" w:themeColor="accent1"/>
+          <w:sz w:val="24"/>
+          <w:szCs w:val="24"/>
+        </w:rPr>
+      </w:pPr>
+    </w:p>
+    <w:p>
+      <w:pPr>
+        <w:rPr>
+          <w:b/>
+          <w:bCs/>
+          <w:color w:val="4472C4" w:themeColor="accent1"/>
+          <w:sz w:val="24"/>
+          <w:szCs w:val="24"/>
+        </w:rPr>
+      </w:pPr>
+    </w:p>
+    <w:tbl>
+      <w:tblPr>
+        <w:tblStyle w:val="Tablaconcuadrcula"/>
+        <w:tblW w:w="9498" w:type="dxa"/>
+        <w:tblInd w:w="-714" w:type="dxa"/>
+        <w:tblBorders>
+          <w:top w:val="single" w:sz="4" w:space="0" w:color="BFBFBF" w:themeColor="background1" w:themeShade="BF"/>
+          <w:left w:val="single" w:sz="4" w:space="0" w:color="BFBFBF" w:themeColor="background1" w:themeShade="BF"/>
+          <w:bottom w:val="single" w:sz="4" w:space="0" w:color="BFBFBF" w:themeColor="background1" w:themeShade="BF"/>
+          <w:right w:val="single" w:sz="4" w:space="0" w:color="BFBFBF" w:themeColor="background1" w:themeShade="BF"/>
+          <w:insideH w:val="single" w:sz="4" w:space="0" w:color="BFBFBF" w:themeColor="background1" w:themeShade="BF"/>
+          <w:insideV w:val="single" w:sz="4" w:space="0" w:color="BFBFBF" w:themeColor="background1" w:themeShade="BF"/>
+        </w:tblBorders>
+        <w:tblLook w:val="04A0" w:firstRow="1" w:lastRow="0" w:firstColumn="1" w:lastColumn="0" w:noHBand="0" w:noVBand="1"/>
+      </w:tblPr>
+      <w:tblGrid>
+        <w:gridCol w:w="9498"/>
+      </w:tblGrid>
+      <w:tr>
+        <w:trPr>
+          <w:trHeight w:val="440"/>
+        </w:trPr>
+        <w:tc>
+          <w:tcPr>
+            <w:tcW w:w="9498" w:type="dxa"/>
+            <w:vAlign w:val="center"/>
+          </w:tcPr>
+          <w:p>
+            <w:pPr>
+              <w:rPr>
+                <w:b/>
+                <w:color w:val="1F3864" w:themeColor="accent1" w:themeShade="80"/>
+                <w:sz w:val="28"/>
+                <w:szCs w:val="28"/>
+              </w:rPr>
+            </w:pPr>
+            <w:r>
+              <w:rPr>
+                <w:b/>
+                <w:color w:val="1F3864" w:themeColor="accent1" w:themeShade="80"/>
+                <w:sz w:val="28"/>
+                <w:szCs w:val="28"/>
+              </w:rPr>
+              <w:lastRenderedPageBreak/>
+              <w:t>2. Descripción Proyecto APT</w:t>
+            </w:r>
+          </w:p>
+        </w:tc>
+      </w:tr>
+      <w:tr>
+        <w:trPr>
+          <w:trHeight w:val="440"/>
+        </w:trPr>
+        <w:tc>
+          <w:tcPr>
+            <w:tcW w:w="9498" w:type="dxa"/>
+            <w:shd w:val="clear" w:color="auto" w:fill="D9E2F3" w:themeFill="accent1" w:themeFillTint="33"/>
+            <w:vAlign w:val="center"/>
+          </w:tcPr>
+          <w:p>
+            <w:pPr>
+              <w:pStyle w:val="NormalWeb"/>
+              <w:spacing w:before="0" w:beforeAutospacing="0" w:after="200" w:afterAutospacing="0"/>
+              <w:rPr>
+                <w:rFonts w:asciiTheme="minorHAnsi" w:hAnsiTheme="minorHAnsi" w:cstheme="minorHAnsi"/>
+                <w:b/>
+                <w:bCs/>
+              </w:rPr>
+            </w:pPr>
+            <w:r>
+              <w:rPr>
+                <w:rFonts w:asciiTheme="minorHAnsi" w:hAnsiTheme="minorHAnsi" w:cstheme="minorHAnsi"/>
+                <w:b/>
+                <w:bCs/>
+                <w:color w:val="000000"/>
+                <w:sz w:val="22"/>
+                <w:szCs w:val="22"/>
+              </w:rPr>
+              <w:t>El proyecto busca desarrollar una plataforma de comercio electrónico inclusiva, que permita a personas con discapacidad visual o dificultades motrices navegar y comprar productos usando comandos de voz y narración automática. Además, contará con un asistente virtual</w:t>
+            </w:r>
+            <w:r>
+              <w:rPr>
+                <w:rFonts w:asciiTheme="minorHAnsi" w:hAnsiTheme="minorHAnsi" w:cstheme="minorHAnsi"/>
+                <w:b/>
+                <w:bCs/>
+                <w:color w:val="000000"/>
+                <w:sz w:val="22"/>
+                <w:szCs w:val="22"/>
+              </w:rPr>
+              <w:t xml:space="preserve"> para </w:t>
+            </w:r>
+            <w:r>
+              <w:rPr>
+                <w:rFonts w:asciiTheme="minorHAnsi" w:hAnsiTheme="minorHAnsi" w:cstheme="minorHAnsi"/>
+                <w:b/>
+                <w:bCs/>
+                <w:color w:val="000000"/>
+                <w:sz w:val="22"/>
+                <w:szCs w:val="22"/>
+              </w:rPr>
+              <w:t>guiar el proceso de compra.</w:t>
             </w:r>
           </w:p>
         </w:tc>
@@ -835,91 +1701,9 @@
             </w:pPr>
             <w:r>
               <w:rPr>
-                <w:rFonts w:ascii="Calibri" w:hAnsi="Calibri" w:cs="Arial"/>
-                <w:i/>
-                <w:color w:val="548DD4"/>
-                <w:sz w:val="20"/>
-                <w:szCs w:val="20"/>
-                <w:lang w:eastAsia="es-CL"/>
-              </w:rPr>
-              <w:t>Escribe</w:t>
-            </w:r>
-            <w:r>
-              <w:rPr>
-                <w:rFonts w:ascii="Calibri" w:hAnsi="Calibri" w:cs="Arial"/>
-                <w:i/>
-                <w:color w:val="548DD4"/>
-                <w:sz w:val="20"/>
-                <w:szCs w:val="20"/>
-                <w:lang w:eastAsia="es-CL"/>
-              </w:rPr>
-              <w:t xml:space="preserve"> el nombre </w:t>
-            </w:r>
-            <w:r>
-              <w:rPr>
-                <w:rFonts w:ascii="Calibri" w:hAnsi="Calibri" w:cs="Arial"/>
-                <w:i/>
-                <w:color w:val="548DD4"/>
-                <w:sz w:val="20"/>
-                <w:szCs w:val="20"/>
-                <w:lang w:eastAsia="es-CL"/>
-              </w:rPr>
-              <w:t>de tu</w:t>
-            </w:r>
-            <w:r>
-              <w:rPr>
-                <w:rFonts w:ascii="Calibri" w:hAnsi="Calibri" w:cs="Arial"/>
-                <w:i/>
-                <w:color w:val="548DD4"/>
-                <w:sz w:val="20"/>
-                <w:szCs w:val="20"/>
-                <w:lang w:eastAsia="es-CL"/>
-              </w:rPr>
-              <w:t xml:space="preserve"> Proye</w:t>
-            </w:r>
-            <w:r>
-              <w:rPr>
-                <w:rFonts w:ascii="Calibri" w:hAnsi="Calibri" w:cs="Arial"/>
-                <w:i/>
-                <w:color w:val="548DD4"/>
-                <w:sz w:val="20"/>
-                <w:szCs w:val="20"/>
-                <w:lang w:eastAsia="es-CL"/>
-              </w:rPr>
-              <w:t>c</w:t>
-            </w:r>
-            <w:r>
-              <w:rPr>
-                <w:rFonts w:ascii="Calibri" w:hAnsi="Calibri" w:cs="Arial"/>
-                <w:i/>
-                <w:color w:val="548DD4"/>
-                <w:sz w:val="20"/>
-                <w:szCs w:val="20"/>
-                <w:lang w:eastAsia="es-CL"/>
-              </w:rPr>
-              <w:t xml:space="preserve">to </w:t>
-            </w:r>
-            <w:r>
-              <w:rPr>
-                <w:rFonts w:ascii="Calibri" w:hAnsi="Calibri" w:cs="Arial"/>
-                <w:i/>
-                <w:color w:val="548DD4"/>
-                <w:sz w:val="20"/>
-                <w:szCs w:val="20"/>
-                <w:lang w:eastAsia="es-CL"/>
-              </w:rPr>
-              <w:t>APT</w:t>
-            </w:r>
-            <w:r>
-              <w:rPr>
-                <w:rFonts w:ascii="Calibri" w:hAnsi="Calibri" w:cs="Arial"/>
-                <w:i/>
-                <w:color w:val="548DD4"/>
-                <w:sz w:val="20"/>
-                <w:szCs w:val="20"/>
-                <w:lang w:eastAsia="es-CL"/>
-              </w:rPr>
-              <w:t>.</w:t>
+                <w:b/>
+              </w:rPr>
+              <w:t>Topo Página.</w:t>
             </w:r>
           </w:p>
         </w:tc>
@@ -948,6 +1732,21 @@
               <w:t>Área (s) de desempeño(s)</w:t>
             </w:r>
           </w:p>
+          <w:p>
+            <w:pPr>
+              <w:rPr>
+                <w:rFonts w:ascii="Calibri" w:hAnsi="Calibri"/>
+                <w:color w:val="1F3864" w:themeColor="accent1" w:themeShade="80"/>
+              </w:rPr>
+            </w:pPr>
+            <w:r>
+              <w:rPr>
+                <w:rFonts w:ascii="Calibri" w:hAnsi="Calibri"/>
+                <w:color w:val="1F3864" w:themeColor="accent1" w:themeShade="80"/>
+              </w:rPr>
+              <w:t>Felipe Muñoz</w:t>
+            </w:r>
+          </w:p>
         </w:tc>
         <w:tc>
           <w:tcPr>
@@ -1115,6 +1914,13 @@
                 <w:color w:val="1F3864" w:themeColor="accent1" w:themeShade="80"/>
               </w:rPr>
             </w:pPr>
+            <w:r>
+              <w:rPr>
+                <w:rFonts w:ascii="Calibri" w:hAnsi="Calibri"/>
+                <w:color w:val="1F3864" w:themeColor="accent1" w:themeShade="80"/>
+              </w:rPr>
+              <w:t>Felipe Muñoz</w:t>
+            </w:r>
           </w:p>
         </w:tc>
         <w:tc>
@@ -1164,6 +1970,666 @@
                 <w:lang w:eastAsia="es-CL"/>
               </w:rPr>
               <w:t>de tu Plan de Estudio que vas a abordar en tu Proyecto APT.</w:t>
+            </w:r>
+          </w:p>
+        </w:tc>
+      </w:tr>
+    </w:tbl>
+    <w:p>
+      <w:pPr>
+        <w:rPr>
+          <w:b/>
+          <w:sz w:val="24"/>
+          <w:szCs w:val="24"/>
+        </w:rPr>
+      </w:pPr>
+    </w:p>
+    <w:tbl>
+      <w:tblPr>
+        <w:tblStyle w:val="Tablaconcuadrcula"/>
+        <w:tblW w:w="9498" w:type="dxa"/>
+        <w:tblInd w:w="-714" w:type="dxa"/>
+        <w:tblBorders>
+          <w:top w:val="single" w:sz="4" w:space="0" w:color="BFBFBF" w:themeColor="background1" w:themeShade="BF"/>
+          <w:left w:val="single" w:sz="4" w:space="0" w:color="BFBFBF" w:themeColor="background1" w:themeShade="BF"/>
+          <w:bottom w:val="single" w:sz="4" w:space="0" w:color="BFBFBF" w:themeColor="background1" w:themeShade="BF"/>
+          <w:right w:val="single" w:sz="4" w:space="0" w:color="BFBFBF" w:themeColor="background1" w:themeShade="BF"/>
+          <w:insideH w:val="single" w:sz="4" w:space="0" w:color="BFBFBF" w:themeColor="background1" w:themeShade="BF"/>
+          <w:insideV w:val="single" w:sz="4" w:space="0" w:color="BFBFBF" w:themeColor="background1" w:themeShade="BF"/>
+        </w:tblBorders>
+        <w:tblLook w:val="04A0" w:firstRow="1" w:lastRow="0" w:firstColumn="1" w:lastColumn="0" w:noHBand="0" w:noVBand="1"/>
+      </w:tblPr>
+      <w:tblGrid>
+        <w:gridCol w:w="2587"/>
+        <w:gridCol w:w="6911"/>
+      </w:tblGrid>
+      <w:tr>
+        <w:trPr>
+          <w:trHeight w:val="440"/>
+        </w:trPr>
+        <w:tc>
+          <w:tcPr>
+            <w:tcW w:w="2587" w:type="dxa"/>
+            <w:vAlign w:val="center"/>
+          </w:tcPr>
+          <w:p>
+            <w:pPr>
+              <w:rPr>
+                <w:rFonts w:ascii="Calibri" w:hAnsi="Calibri"/>
+                <w:color w:val="1F3864" w:themeColor="accent1" w:themeShade="80"/>
+              </w:rPr>
+            </w:pPr>
+            <w:r>
+              <w:rPr>
+                <w:rFonts w:ascii="Calibri" w:hAnsi="Calibri"/>
+                <w:color w:val="1F3864" w:themeColor="accent1" w:themeShade="80"/>
+              </w:rPr>
+              <w:t>Nombre del proyecto</w:t>
+            </w:r>
+          </w:p>
+        </w:tc>
+        <w:tc>
+          <w:tcPr>
+            <w:tcW w:w="6911" w:type="dxa"/>
+            <w:vAlign w:val="center"/>
+          </w:tcPr>
+          <w:p>
+            <w:pPr>
+              <w:rPr>
+                <w:b/>
+              </w:rPr>
+            </w:pPr>
+            <w:r>
+              <w:rPr>
+                <w:b/>
+              </w:rPr>
+              <w:t>Topo Página.</w:t>
+            </w:r>
+          </w:p>
+        </w:tc>
+      </w:tr>
+      <w:tr>
+        <w:trPr>
+          <w:trHeight w:val="418"/>
+        </w:trPr>
+        <w:tc>
+          <w:tcPr>
+            <w:tcW w:w="2587" w:type="dxa"/>
+            <w:vAlign w:val="center"/>
+          </w:tcPr>
+          <w:p>
+            <w:pPr>
+              <w:rPr>
+                <w:rFonts w:ascii="Calibri" w:hAnsi="Calibri"/>
+                <w:color w:val="1F3864" w:themeColor="accent1" w:themeShade="80"/>
+              </w:rPr>
+            </w:pPr>
+            <w:r>
+              <w:rPr>
+                <w:rFonts w:ascii="Calibri" w:hAnsi="Calibri"/>
+                <w:color w:val="1F3864" w:themeColor="accent1" w:themeShade="80"/>
+              </w:rPr>
+              <w:t>Área (s) de desempeño(s)</w:t>
+            </w:r>
+          </w:p>
+          <w:p>
+            <w:pPr>
+              <w:rPr>
+                <w:rFonts w:ascii="Calibri" w:hAnsi="Calibri"/>
+                <w:color w:val="1F3864" w:themeColor="accent1" w:themeShade="80"/>
+              </w:rPr>
+            </w:pPr>
+            <w:r>
+              <w:rPr>
+                <w:rFonts w:ascii="Calibri" w:hAnsi="Calibri"/>
+                <w:color w:val="1F3864" w:themeColor="accent1" w:themeShade="80"/>
+              </w:rPr>
+              <w:t>Felipe Muñoz</w:t>
+            </w:r>
+            <w:r>
+              <w:rPr>
+                <w:rFonts w:ascii="Calibri" w:hAnsi="Calibri"/>
+                <w:color w:val="1F3864" w:themeColor="accent1" w:themeShade="80"/>
+              </w:rPr>
+              <w:t>1</w:t>
+            </w:r>
+          </w:p>
+        </w:tc>
+        <w:tc>
+          <w:tcPr>
+            <w:tcW w:w="6911" w:type="dxa"/>
+            <w:vAlign w:val="center"/>
+          </w:tcPr>
+          <w:p>
+            <w:pPr>
+              <w:rPr>
+                <w:b/>
+              </w:rPr>
+            </w:pPr>
+            <w:r>
+              <w:rPr>
+                <w:rFonts w:ascii="Calibri" w:hAnsi="Calibri" w:cs="Arial"/>
+                <w:i/>
+                <w:color w:val="548DD4"/>
+                <w:sz w:val="20"/>
+                <w:szCs w:val="20"/>
+                <w:lang w:eastAsia="es-CL"/>
+              </w:rPr>
+              <w:t>Menciona</w:t>
+            </w:r>
+            <w:r>
+              <w:rPr>
+                <w:rFonts w:ascii="Calibri" w:hAnsi="Calibri" w:cs="Arial"/>
+                <w:i/>
+                <w:color w:val="548DD4"/>
+                <w:sz w:val="20"/>
+                <w:szCs w:val="20"/>
+                <w:lang w:eastAsia="es-CL"/>
+              </w:rPr>
+              <w:t xml:space="preserve"> la(s) área(s) de desempeño de </w:t>
+            </w:r>
+            <w:r>
+              <w:rPr>
+                <w:rFonts w:ascii="Calibri" w:hAnsi="Calibri" w:cs="Arial"/>
+                <w:i/>
+                <w:color w:val="548DD4"/>
+                <w:sz w:val="20"/>
+                <w:szCs w:val="20"/>
+                <w:lang w:eastAsia="es-CL"/>
+              </w:rPr>
+              <w:t>t</w:t>
+            </w:r>
+            <w:r>
+              <w:rPr>
+                <w:rFonts w:ascii="Calibri" w:hAnsi="Calibri" w:cs="Arial"/>
+                <w:i/>
+                <w:color w:val="548DD4"/>
+                <w:sz w:val="20"/>
+                <w:szCs w:val="20"/>
+                <w:lang w:eastAsia="es-CL"/>
+              </w:rPr>
+              <w:t xml:space="preserve">u </w:t>
+            </w:r>
+            <w:r>
+              <w:rPr>
+                <w:rFonts w:ascii="Calibri" w:hAnsi="Calibri" w:cs="Arial"/>
+                <w:i/>
+                <w:color w:val="548DD4"/>
+                <w:sz w:val="20"/>
+                <w:szCs w:val="20"/>
+                <w:lang w:eastAsia="es-CL"/>
+              </w:rPr>
+              <w:t>Plan</w:t>
+            </w:r>
+            <w:r>
+              <w:rPr>
+                <w:rFonts w:ascii="Calibri" w:hAnsi="Calibri" w:cs="Arial"/>
+                <w:i/>
+                <w:color w:val="548DD4"/>
+                <w:sz w:val="20"/>
+                <w:szCs w:val="20"/>
+                <w:lang w:eastAsia="es-CL"/>
+              </w:rPr>
+              <w:t xml:space="preserve"> de </w:t>
+            </w:r>
+            <w:r>
+              <w:rPr>
+                <w:rFonts w:ascii="Calibri" w:hAnsi="Calibri" w:cs="Arial"/>
+                <w:i/>
+                <w:color w:val="548DD4"/>
+                <w:sz w:val="20"/>
+                <w:szCs w:val="20"/>
+                <w:lang w:eastAsia="es-CL"/>
+              </w:rPr>
+              <w:t>E</w:t>
+            </w:r>
+            <w:r>
+              <w:rPr>
+                <w:rFonts w:ascii="Calibri" w:hAnsi="Calibri" w:cs="Arial"/>
+                <w:i/>
+                <w:color w:val="548DD4"/>
+                <w:sz w:val="20"/>
+                <w:szCs w:val="20"/>
+                <w:lang w:eastAsia="es-CL"/>
+              </w:rPr>
+              <w:t xml:space="preserve">studio </w:t>
+            </w:r>
+            <w:r>
+              <w:rPr>
+                <w:rFonts w:ascii="Calibri" w:hAnsi="Calibri" w:cs="Arial"/>
+                <w:i/>
+                <w:color w:val="548DD4"/>
+                <w:sz w:val="20"/>
+                <w:szCs w:val="20"/>
+                <w:lang w:eastAsia="es-CL"/>
+              </w:rPr>
+              <w:t>que vas a abordar en</w:t>
+            </w:r>
+            <w:r>
+              <w:rPr>
+                <w:rFonts w:ascii="Calibri" w:hAnsi="Calibri" w:cs="Arial"/>
+                <w:i/>
+                <w:color w:val="548DD4"/>
+                <w:sz w:val="20"/>
+                <w:szCs w:val="20"/>
+                <w:lang w:eastAsia="es-CL"/>
+              </w:rPr>
+              <w:t xml:space="preserve"> </w:t>
+            </w:r>
+            <w:r>
+              <w:rPr>
+                <w:rFonts w:ascii="Calibri" w:hAnsi="Calibri" w:cs="Arial"/>
+                <w:i/>
+                <w:color w:val="548DD4"/>
+                <w:sz w:val="20"/>
+                <w:szCs w:val="20"/>
+                <w:lang w:eastAsia="es-CL"/>
+              </w:rPr>
+              <w:t>tu Proyecto APT.</w:t>
+            </w:r>
+          </w:p>
+        </w:tc>
+      </w:tr>
+      <w:tr>
+        <w:trPr>
+          <w:trHeight w:val="425"/>
+        </w:trPr>
+        <w:tc>
+          <w:tcPr>
+            <w:tcW w:w="2587" w:type="dxa"/>
+            <w:vAlign w:val="center"/>
+          </w:tcPr>
+          <w:p>
+            <w:pPr>
+              <w:rPr>
+                <w:rFonts w:ascii="Calibri" w:hAnsi="Calibri"/>
+                <w:color w:val="1F3864" w:themeColor="accent1" w:themeShade="80"/>
+              </w:rPr>
+            </w:pPr>
+            <w:r>
+              <w:rPr>
+                <w:rFonts w:ascii="Calibri" w:hAnsi="Calibri"/>
+                <w:color w:val="1F3864" w:themeColor="accent1" w:themeShade="80"/>
+              </w:rPr>
+              <w:t xml:space="preserve">Competencias </w:t>
+            </w:r>
+          </w:p>
+          <w:p>
+            <w:pPr>
+              <w:rPr>
+                <w:rFonts w:ascii="Calibri" w:hAnsi="Calibri"/>
+                <w:color w:val="1F3864" w:themeColor="accent1" w:themeShade="80"/>
+              </w:rPr>
+            </w:pPr>
+            <w:r>
+              <w:rPr>
+                <w:rFonts w:ascii="Calibri" w:hAnsi="Calibri"/>
+                <w:color w:val="1F3864" w:themeColor="accent1" w:themeShade="80"/>
+              </w:rPr>
+              <w:t>Felipe Muñoz</w:t>
+            </w:r>
+            <w:r>
+              <w:rPr>
+                <w:rFonts w:ascii="Calibri" w:hAnsi="Calibri"/>
+                <w:color w:val="1F3864" w:themeColor="accent1" w:themeShade="80"/>
+              </w:rPr>
+              <w:t>1</w:t>
+            </w:r>
+          </w:p>
+        </w:tc>
+        <w:tc>
+          <w:tcPr>
+            <w:tcW w:w="6911" w:type="dxa"/>
+            <w:vAlign w:val="center"/>
+          </w:tcPr>
+          <w:p>
+            <w:pPr>
+              <w:rPr>
+                <w:b/>
+                <w:bCs/>
+              </w:rPr>
+            </w:pPr>
+            <w:r>
+              <w:rPr>
+                <w:rFonts w:ascii="Calibri" w:hAnsi="Calibri" w:cs="Arial"/>
+                <w:i/>
+                <w:iCs/>
+                <w:color w:val="548DD4"/>
+                <w:sz w:val="20"/>
+                <w:szCs w:val="20"/>
+                <w:lang w:eastAsia="es-CL"/>
+              </w:rPr>
+              <w:t>Menciona las competencias de tu Plan de Estudio que vas a abordar en tu Proyecto APT.</w:t>
+            </w:r>
+          </w:p>
+        </w:tc>
+      </w:tr>
+    </w:tbl>
+    <w:p>
+      <w:pPr>
+        <w:rPr>
+          <w:b/>
+          <w:sz w:val="24"/>
+          <w:szCs w:val="24"/>
+        </w:rPr>
+      </w:pPr>
+    </w:p>
+    <w:tbl>
+      <w:tblPr>
+        <w:tblStyle w:val="Tablaconcuadrcula"/>
+        <w:tblW w:w="9498" w:type="dxa"/>
+        <w:tblInd w:w="-714" w:type="dxa"/>
+        <w:tblBorders>
+          <w:top w:val="single" w:sz="4" w:space="0" w:color="BFBFBF" w:themeColor="background1" w:themeShade="BF"/>
+          <w:left w:val="single" w:sz="4" w:space="0" w:color="BFBFBF" w:themeColor="background1" w:themeShade="BF"/>
+          <w:bottom w:val="single" w:sz="4" w:space="0" w:color="BFBFBF" w:themeColor="background1" w:themeShade="BF"/>
+          <w:right w:val="single" w:sz="4" w:space="0" w:color="BFBFBF" w:themeColor="background1" w:themeShade="BF"/>
+          <w:insideH w:val="single" w:sz="4" w:space="0" w:color="BFBFBF" w:themeColor="background1" w:themeShade="BF"/>
+          <w:insideV w:val="single" w:sz="4" w:space="0" w:color="BFBFBF" w:themeColor="background1" w:themeShade="BF"/>
+        </w:tblBorders>
+        <w:tblLook w:val="04A0" w:firstRow="1" w:lastRow="0" w:firstColumn="1" w:lastColumn="0" w:noHBand="0" w:noVBand="1"/>
+      </w:tblPr>
+      <w:tblGrid>
+        <w:gridCol w:w="2587"/>
+        <w:gridCol w:w="6911"/>
+      </w:tblGrid>
+      <w:tr>
+        <w:trPr>
+          <w:trHeight w:val="440"/>
+        </w:trPr>
+        <w:tc>
+          <w:tcPr>
+            <w:tcW w:w="2587" w:type="dxa"/>
+            <w:vAlign w:val="center"/>
+          </w:tcPr>
+          <w:p>
+            <w:pPr>
+              <w:rPr>
+                <w:rFonts w:ascii="Calibri" w:hAnsi="Calibri"/>
+                <w:color w:val="1F3864" w:themeColor="accent1" w:themeShade="80"/>
+              </w:rPr>
+            </w:pPr>
+            <w:r>
+              <w:rPr>
+                <w:rFonts w:ascii="Calibri" w:hAnsi="Calibri"/>
+                <w:color w:val="1F3864" w:themeColor="accent1" w:themeShade="80"/>
+              </w:rPr>
+              <w:t>Nombre del proyecto</w:t>
+            </w:r>
+          </w:p>
+        </w:tc>
+        <w:tc>
+          <w:tcPr>
+            <w:tcW w:w="6911" w:type="dxa"/>
+            <w:vAlign w:val="center"/>
+          </w:tcPr>
+          <w:p>
+            <w:pPr>
+              <w:rPr>
+                <w:b/>
+              </w:rPr>
+            </w:pPr>
+            <w:r>
+              <w:rPr>
+                <w:b/>
+              </w:rPr>
+              <w:t>Topo Página.</w:t>
+            </w:r>
+          </w:p>
+        </w:tc>
+      </w:tr>
+      <w:tr>
+        <w:trPr>
+          <w:trHeight w:val="418"/>
+        </w:trPr>
+        <w:tc>
+          <w:tcPr>
+            <w:tcW w:w="2587" w:type="dxa"/>
+            <w:vAlign w:val="center"/>
+          </w:tcPr>
+          <w:p>
+            <w:pPr>
+              <w:rPr>
+                <w:rFonts w:ascii="Calibri" w:hAnsi="Calibri"/>
+                <w:color w:val="1F3864" w:themeColor="accent1" w:themeShade="80"/>
+              </w:rPr>
+            </w:pPr>
+            <w:r>
+              <w:rPr>
+                <w:rFonts w:ascii="Calibri" w:hAnsi="Calibri"/>
+                <w:color w:val="1F3864" w:themeColor="accent1" w:themeShade="80"/>
+              </w:rPr>
+              <w:t>Área (s) de desempeño(s)</w:t>
+            </w:r>
+          </w:p>
+          <w:p>
+            <w:pPr>
+              <w:rPr>
+                <w:rFonts w:ascii="Calibri" w:hAnsi="Calibri"/>
+                <w:color w:val="1F3864" w:themeColor="accent1" w:themeShade="80"/>
+              </w:rPr>
+            </w:pPr>
+            <w:r>
+              <w:rPr>
+                <w:rFonts w:ascii="Calibri" w:hAnsi="Calibri"/>
+                <w:color w:val="1F3864" w:themeColor="accent1" w:themeShade="80"/>
+              </w:rPr>
+              <w:t>Felipe Muñoz</w:t>
+            </w:r>
+            <w:r>
+              <w:rPr>
+                <w:rFonts w:ascii="Calibri" w:hAnsi="Calibri"/>
+                <w:color w:val="1F3864" w:themeColor="accent1" w:themeShade="80"/>
+              </w:rPr>
+              <w:t>2</w:t>
+            </w:r>
+          </w:p>
+        </w:tc>
+        <w:tc>
+          <w:tcPr>
+            <w:tcW w:w="6911" w:type="dxa"/>
+            <w:vAlign w:val="center"/>
+          </w:tcPr>
+          <w:p>
+            <w:pPr>
+              <w:rPr>
+                <w:b/>
+              </w:rPr>
+            </w:pPr>
+            <w:r>
+              <w:rPr>
+                <w:rFonts w:ascii="Calibri" w:hAnsi="Calibri" w:cs="Arial"/>
+                <w:i/>
+                <w:color w:val="548DD4"/>
+                <w:sz w:val="20"/>
+                <w:szCs w:val="20"/>
+                <w:lang w:eastAsia="es-CL"/>
+              </w:rPr>
+              <w:t>Menciona</w:t>
+            </w:r>
+            <w:r>
+              <w:rPr>
+                <w:rFonts w:ascii="Calibri" w:hAnsi="Calibri" w:cs="Arial"/>
+                <w:i/>
+                <w:color w:val="548DD4"/>
+                <w:sz w:val="20"/>
+                <w:szCs w:val="20"/>
+                <w:lang w:eastAsia="es-CL"/>
+              </w:rPr>
+              <w:t xml:space="preserve"> la(s) área(s) de desempeño de </w:t>
+            </w:r>
+            <w:r>
+              <w:rPr>
+                <w:rFonts w:ascii="Calibri" w:hAnsi="Calibri" w:cs="Arial"/>
+                <w:i/>
+                <w:color w:val="548DD4"/>
+                <w:sz w:val="20"/>
+                <w:szCs w:val="20"/>
+                <w:lang w:eastAsia="es-CL"/>
+              </w:rPr>
+              <w:t>t</w:t>
+            </w:r>
+            <w:r>
+              <w:rPr>
+                <w:rFonts w:ascii="Calibri" w:hAnsi="Calibri" w:cs="Arial"/>
+                <w:i/>
+                <w:color w:val="548DD4"/>
+                <w:sz w:val="20"/>
+                <w:szCs w:val="20"/>
+                <w:lang w:eastAsia="es-CL"/>
+              </w:rPr>
+              <w:t xml:space="preserve">u </w:t>
+            </w:r>
+            <w:r>
+              <w:rPr>
+                <w:rFonts w:ascii="Calibri" w:hAnsi="Calibri" w:cs="Arial"/>
+                <w:i/>
+                <w:color w:val="548DD4"/>
+                <w:sz w:val="20"/>
+                <w:szCs w:val="20"/>
+                <w:lang w:eastAsia="es-CL"/>
+              </w:rPr>
+              <w:t>Plan</w:t>
+            </w:r>
+            <w:r>
+              <w:rPr>
+                <w:rFonts w:ascii="Calibri" w:hAnsi="Calibri" w:cs="Arial"/>
+                <w:i/>
+                <w:color w:val="548DD4"/>
+                <w:sz w:val="20"/>
+                <w:szCs w:val="20"/>
+                <w:lang w:eastAsia="es-CL"/>
+              </w:rPr>
+              <w:t xml:space="preserve"> de </w:t>
+            </w:r>
+            <w:r>
+              <w:rPr>
+                <w:rFonts w:ascii="Calibri" w:hAnsi="Calibri" w:cs="Arial"/>
+                <w:i/>
+                <w:color w:val="548DD4"/>
+                <w:sz w:val="20"/>
+                <w:szCs w:val="20"/>
+                <w:lang w:eastAsia="es-CL"/>
+              </w:rPr>
+              <w:t>E</w:t>
+            </w:r>
+            <w:r>
+              <w:rPr>
+                <w:rFonts w:ascii="Calibri" w:hAnsi="Calibri" w:cs="Arial"/>
+                <w:i/>
+                <w:color w:val="548DD4"/>
+                <w:sz w:val="20"/>
+                <w:szCs w:val="20"/>
+                <w:lang w:eastAsia="es-CL"/>
+              </w:rPr>
+              <w:t xml:space="preserve">studio </w:t>
+            </w:r>
+            <w:r>
+              <w:rPr>
+                <w:rFonts w:ascii="Calibri" w:hAnsi="Calibri" w:cs="Arial"/>
+                <w:i/>
+                <w:color w:val="548DD4"/>
+                <w:sz w:val="20"/>
+                <w:szCs w:val="20"/>
+                <w:lang w:eastAsia="es-CL"/>
+              </w:rPr>
+              <w:t>que vas a abordar en</w:t>
+            </w:r>
+            <w:r>
+              <w:rPr>
+                <w:rFonts w:ascii="Calibri" w:hAnsi="Calibri" w:cs="Arial"/>
+                <w:i/>
+                <w:color w:val="548DD4"/>
+                <w:sz w:val="20"/>
+                <w:szCs w:val="20"/>
+                <w:lang w:eastAsia="es-CL"/>
+              </w:rPr>
+              <w:t xml:space="preserve"> </w:t>
+            </w:r>
+            <w:r>
+              <w:rPr>
+                <w:rFonts w:ascii="Calibri" w:hAnsi="Calibri" w:cs="Arial"/>
+                <w:i/>
+                <w:color w:val="548DD4"/>
+                <w:sz w:val="20"/>
+                <w:szCs w:val="20"/>
+                <w:lang w:eastAsia="es-CL"/>
+              </w:rPr>
+              <w:t>tu Proyecto APT.</w:t>
+            </w:r>
+          </w:p>
+        </w:tc>
+      </w:tr>
+      <w:tr>
+        <w:trPr>
+          <w:trHeight w:val="425"/>
+        </w:trPr>
+        <w:tc>
+          <w:tcPr>
+            <w:tcW w:w="2587" w:type="dxa"/>
+            <w:vAlign w:val="center"/>
+          </w:tcPr>
+          <w:p>
+            <w:pPr>
+              <w:rPr>
+                <w:rFonts w:ascii="Calibri" w:hAnsi="Calibri"/>
+                <w:color w:val="1F3864" w:themeColor="accent1" w:themeShade="80"/>
+              </w:rPr>
+            </w:pPr>
+            <w:r>
+              <w:rPr>
+                <w:rFonts w:ascii="Calibri" w:hAnsi="Calibri"/>
+                <w:color w:val="1F3864" w:themeColor="accent1" w:themeShade="80"/>
+              </w:rPr>
+              <w:t xml:space="preserve">Competencias </w:t>
+            </w:r>
+          </w:p>
+          <w:p>
+            <w:pPr>
+              <w:rPr>
+                <w:rFonts w:ascii="Calibri" w:hAnsi="Calibri"/>
+                <w:color w:val="1F3864" w:themeColor="accent1" w:themeShade="80"/>
+              </w:rPr>
+            </w:pPr>
+            <w:r>
+              <w:rPr>
+                <w:rFonts w:ascii="Calibri" w:hAnsi="Calibri"/>
+                <w:color w:val="1F3864" w:themeColor="accent1" w:themeShade="80"/>
+              </w:rPr>
+              <w:t>Felipe Muñoz</w:t>
+            </w:r>
+            <w:r>
+              <w:rPr>
+                <w:rFonts w:ascii="Calibri" w:hAnsi="Calibri"/>
+                <w:color w:val="1F3864" w:themeColor="accent1" w:themeShade="80"/>
+              </w:rPr>
+              <w:t>2</w:t>
+            </w:r>
+          </w:p>
+        </w:tc>
+        <w:tc>
+          <w:tcPr>
+            <w:tcW w:w="6911" w:type="dxa"/>
+            <w:vAlign w:val="center"/>
+          </w:tcPr>
+          <w:p>
+            <w:pPr>
+              <w:rPr>
+                <w:b/>
+                <w:bCs/>
+              </w:rPr>
+            </w:pPr>
+            <w:r>
+              <w:rPr>
+                <w:rFonts w:ascii="Calibri" w:hAnsi="Calibri" w:cs="Arial"/>
+                <w:i/>
+                <w:iCs/>
+                <w:color w:val="548DD4"/>
+                <w:sz w:val="20"/>
+                <w:szCs w:val="20"/>
+                <w:lang w:eastAsia="es-CL"/>
+              </w:rPr>
+              <w:t>Menciona las competencias de tu Plan de Estudio que vas a abordar en tu Proyecto APT.</w:t>
             </w:r>
           </w:p>
         </w:tc>
@@ -1365,9 +2831,8 @@
               <w:jc w:val="both"/>
               <w:rPr>
                 <w:rFonts w:ascii="Calibri" w:hAnsi="Calibri" w:cs="Arial"/>
-                <w:i/>
-                <w:iCs/>
-                <w:color w:val="548DD4"/>
+                <w:b/>
+                <w:bCs/>
                 <w:sz w:val="20"/>
                 <w:szCs w:val="20"/>
                 <w:lang w:eastAsia="es-CL"/>
@@ -1376,50 +2841,66 @@
             <w:r>
               <w:rPr>
                 <w:rFonts w:ascii="Calibri" w:hAnsi="Calibri" w:cs="Arial"/>
-                <w:i/>
-                <w:iCs/>
-                <w:color w:val="548DD4"/>
+                <w:b/>
+                <w:bCs/>
                 <w:sz w:val="20"/>
                 <w:szCs w:val="20"/>
                 <w:lang w:eastAsia="es-CL"/>
               </w:rPr>
-              <w:t xml:space="preserve">Todo proyecto, ya sea una innovación, producto, servicio, etc., pretende dar respuesta a una situación o problemática. </w:t>
-            </w:r>
-            <w:r>
-              <w:rPr>
-                <w:rFonts w:ascii="Calibri" w:hAnsi="Calibri" w:cs="Arial"/>
-                <w:i/>
-                <w:iCs/>
-                <w:color w:val="548DD4"/>
+              <w:t>El desarrollo de nuestra plataforma responde a la necesidad real y creciente de la accesibilidad digital.</w:t>
+            </w:r>
+          </w:p>
+          <w:p>
+            <w:pPr>
+              <w:jc w:val="both"/>
+              <w:rPr>
+                <w:rFonts w:ascii="Calibri" w:hAnsi="Calibri" w:cs="Arial"/>
                 <w:sz w:val="20"/>
                 <w:szCs w:val="20"/>
                 <w:lang w:eastAsia="es-CL"/>
               </w:rPr>
-              <w:t xml:space="preserve">Señala qué problema busca </w:t>
-            </w:r>
-            <w:r>
-              <w:rPr>
-                <w:rFonts w:ascii="Calibri" w:hAnsi="Calibri" w:cs="Arial"/>
-                <w:i/>
-                <w:iCs/>
-                <w:color w:val="548DD4"/>
+            </w:pPr>
+            <w:r>
+              <w:rPr>
+                <w:rFonts w:ascii="Calibri" w:hAnsi="Calibri" w:cs="Arial"/>
                 <w:sz w:val="20"/>
                 <w:szCs w:val="20"/>
                 <w:lang w:eastAsia="es-CL"/>
               </w:rPr>
-              <w:t>solucionar tu</w:t>
-            </w:r>
-            <w:r>
-              <w:rPr>
-                <w:rFonts w:ascii="Calibri" w:hAnsi="Calibri" w:cs="Arial"/>
-                <w:i/>
-                <w:iCs/>
-                <w:color w:val="548DD4"/>
+              <w:t xml:space="preserve">Según la </w:t>
+            </w:r>
+            <w:r>
+              <w:rPr>
+                <w:rFonts w:ascii="Calibri" w:hAnsi="Calibri" w:cs="Arial"/>
                 <w:sz w:val="20"/>
                 <w:szCs w:val="20"/>
                 <w:lang w:eastAsia="es-CL"/>
               </w:rPr>
-              <w:t xml:space="preserve"> proyecto y la relevancia que tiene para el campo laboral de tu carrera. También menciona el contexto en que esta problemática se sitúa (lugar, a quienes impactaría, etc.). Es importante que esta problemática sea relevante en el contexto de la profesión, siendo su resolución un aporte real o simulado a la organización u entorno en el que se sitúa. Algunas preguntas que pueden ayudarte a responder este apartado son: </w:t>
+              <w:t>OMS el 16% de la población mundial padece de una discapacidad significativa siendo la visual y motora algunas de las más comunes, en el contexto actual, la mayoría de plataformas de e-commerce ignoran esta realidad y no ofrecen herramientas que permitan a estas personas realizar compras de manera autónoma y segura.</w:t>
+            </w:r>
+          </w:p>
+          <w:p>
+            <w:pPr>
+              <w:jc w:val="both"/>
+              <w:rPr>
+                <w:rFonts w:ascii="Calibri" w:hAnsi="Calibri" w:cs="Arial"/>
+                <w:b/>
+                <w:bCs/>
+                <w:sz w:val="20"/>
+                <w:szCs w:val="20"/>
+                <w:lang w:eastAsia="es-CL"/>
+              </w:rPr>
+            </w:pPr>
+            <w:r>
+              <w:rPr>
+                <w:rFonts w:ascii="Calibri" w:hAnsi="Calibri" w:cs="Arial"/>
+                <w:b/>
+                <w:bCs/>
+                <w:sz w:val="20"/>
+                <w:szCs w:val="20"/>
+                <w:lang w:eastAsia="es-CL"/>
+              </w:rPr>
+              <w:t>Nuestro proyecto busca:</w:t>
             </w:r>
           </w:p>
           <w:p>
@@ -1427,14 +2908,11 @@
               <w:pStyle w:val="Prrafodelista"/>
               <w:numPr>
                 <w:ilvl w:val="0"/>
-                <w:numId w:val="3"/>
+                <w:numId w:val="7"/>
               </w:numPr>
-              <w:ind w:left="720"/>
-              <w:jc w:val="both"/>
-              <w:rPr>
-                <w:rFonts w:ascii="Calibri" w:hAnsi="Calibri" w:cs="Arial"/>
-                <w:i/>
-                <w:color w:val="548DD4"/>
+              <w:jc w:val="both"/>
+              <w:rPr>
+                <w:rFonts w:ascii="Calibri" w:hAnsi="Calibri" w:cs="Arial"/>
                 <w:sz w:val="20"/>
                 <w:szCs w:val="20"/>
                 <w:lang w:eastAsia="es-CL"/>
@@ -1443,13 +2921,11 @@
             <w:r>
               <w:rPr>
                 <w:rFonts w:ascii="Calibri" w:hAnsi="Calibri" w:cs="Arial"/>
-                <w:i/>
-                <w:color w:val="548DD4"/>
                 <w:sz w:val="20"/>
                 <w:szCs w:val="20"/>
                 <w:lang w:eastAsia="es-CL"/>
               </w:rPr>
-              <w:t>¿Por qué escogiste este tema? ¿Por qué es relevante este tema para el campo laboral de tu carrera?</w:t>
+              <w:t>Reducir barreras digitales mediante tecnologías text-to-speech (tts)</w:t>
             </w:r>
           </w:p>
           <w:p>
@@ -1457,16 +2933,11 @@
               <w:pStyle w:val="Prrafodelista"/>
               <w:numPr>
                 <w:ilvl w:val="0"/>
-                <w:numId w:val="3"/>
+                <w:numId w:val="7"/>
               </w:numPr>
-              <w:ind w:left="720"/>
-              <w:jc w:val="both"/>
-              <w:rPr>
-                <w:rFonts w:ascii="Calibri" w:hAnsi="Calibri" w:cs="Arial"/>
-                <w:b/>
-                <w:bCs/>
-                <w:i/>
-                <w:color w:val="548DD4"/>
+              <w:jc w:val="both"/>
+              <w:rPr>
+                <w:rFonts w:ascii="Calibri" w:hAnsi="Calibri" w:cs="Arial"/>
                 <w:sz w:val="20"/>
                 <w:szCs w:val="20"/>
                 <w:lang w:eastAsia="es-CL"/>
@@ -1475,13 +2946,11 @@
             <w:r>
               <w:rPr>
                 <w:rFonts w:ascii="Calibri" w:hAnsi="Calibri" w:cs="Arial"/>
-                <w:i/>
-                <w:color w:val="548DD4"/>
                 <w:sz w:val="20"/>
                 <w:szCs w:val="20"/>
                 <w:lang w:eastAsia="es-CL"/>
               </w:rPr>
-              <w:t xml:space="preserve">¿Dónde se ubica la situación que vas a abordar? (Ej.: País, región, comuna o institución) ¿Cuáles son las características principales de ese lugar? </w:t>
+              <w:t>Fomentar la inclusión digital, ampliando la participación de el publico general en el internet y su navegación.</w:t>
             </w:r>
           </w:p>
           <w:p>
@@ -1489,14 +2958,11 @@
               <w:pStyle w:val="Prrafodelista"/>
               <w:numPr>
                 <w:ilvl w:val="0"/>
-                <w:numId w:val="3"/>
+                <w:numId w:val="7"/>
               </w:numPr>
-              <w:ind w:left="720"/>
-              <w:jc w:val="both"/>
-              <w:rPr>
-                <w:rFonts w:ascii="Calibri" w:hAnsi="Calibri" w:cs="Arial"/>
-                <w:i/>
-                <w:color w:val="548DD4"/>
+              <w:jc w:val="both"/>
+              <w:rPr>
+                <w:rFonts w:ascii="Calibri" w:hAnsi="Calibri" w:cs="Arial"/>
                 <w:sz w:val="20"/>
                 <w:szCs w:val="20"/>
                 <w:lang w:eastAsia="es-CL"/>
@@ -1505,46 +2971,11 @@
             <w:r>
               <w:rPr>
                 <w:rFonts w:ascii="Calibri" w:hAnsi="Calibri" w:cs="Arial"/>
-                <w:i/>
-                <w:color w:val="548DD4"/>
                 <w:sz w:val="20"/>
                 <w:szCs w:val="20"/>
                 <w:lang w:eastAsia="es-CL"/>
               </w:rPr>
-              <w:t xml:space="preserve">¿A quiénes afecta </w:t>
-            </w:r>
-            <w:r>
-              <w:rPr>
-                <w:rFonts w:ascii="Calibri" w:hAnsi="Calibri" w:cs="Arial"/>
-                <w:i/>
-                <w:color w:val="548DD4"/>
-                <w:sz w:val="20"/>
-                <w:szCs w:val="20"/>
-                <w:lang w:eastAsia="es-CL"/>
-              </w:rPr>
-              <w:t xml:space="preserve">o impacta </w:t>
-            </w:r>
-            <w:r>
-              <w:rPr>
-                <w:rFonts w:ascii="Calibri" w:hAnsi="Calibri" w:cs="Arial"/>
-                <w:i/>
-                <w:color w:val="548DD4"/>
-                <w:sz w:val="20"/>
-                <w:szCs w:val="20"/>
-                <w:lang w:eastAsia="es-CL"/>
-              </w:rPr>
-              <w:t>la situación que vas a abordar? (Ej.: Grupo etario, usuarios de algún servicio, etc.)</w:t>
-            </w:r>
-            <w:r>
-              <w:rPr>
-                <w:rFonts w:ascii="Calibri" w:hAnsi="Calibri" w:cs="Arial"/>
-                <w:i/>
-                <w:color w:val="548DD4"/>
-                <w:sz w:val="20"/>
-                <w:szCs w:val="20"/>
-                <w:lang w:eastAsia="es-CL"/>
-              </w:rPr>
-              <w:t>.</w:t>
+              <w:t>Crear valor diferenciador frente a plataformas tradicionales mediante la accesibilidad</w:t>
             </w:r>
           </w:p>
           <w:p>
@@ -1552,56 +2983,48 @@
               <w:pStyle w:val="Prrafodelista"/>
               <w:numPr>
                 <w:ilvl w:val="0"/>
-                <w:numId w:val="3"/>
+                <w:numId w:val="7"/>
               </w:numPr>
-              <w:ind w:left="720"/>
-              <w:jc w:val="both"/>
-              <w:rPr>
-                <w:rFonts w:ascii="Calibri" w:hAnsi="Calibri" w:cs="Arial"/>
-                <w:i/>
-                <w:iCs/>
+              <w:jc w:val="both"/>
+              <w:rPr>
+                <w:rFonts w:ascii="Calibri" w:hAnsi="Calibri" w:cs="Arial"/>
+                <w:sz w:val="20"/>
+                <w:szCs w:val="20"/>
+                <w:lang w:eastAsia="es-CL"/>
+              </w:rPr>
+            </w:pPr>
+            <w:r>
+              <w:rPr>
+                <w:rFonts w:ascii="Calibri" w:hAnsi="Calibri" w:cs="Arial"/>
+                <w:sz w:val="20"/>
+                <w:szCs w:val="20"/>
+                <w:lang w:eastAsia="es-CL"/>
+              </w:rPr>
+              <w:t>Aplicar innovación con la integración de un asistente</w:t>
+            </w:r>
+            <w:r>
+              <w:rPr>
+                <w:rFonts w:ascii="Calibri" w:hAnsi="Calibri" w:cs="Arial"/>
+                <w:sz w:val="20"/>
+                <w:szCs w:val="20"/>
+                <w:lang w:eastAsia="es-CL"/>
+              </w:rPr>
+              <w:t>.</w:t>
+            </w:r>
+          </w:p>
+          <w:p>
+            <w:pPr>
+              <w:jc w:val="both"/>
+              <w:rPr>
+                <w:rFonts w:ascii="Calibri" w:hAnsi="Calibri" w:cs="Arial"/>
+                <w:b/>
+                <w:bCs/>
                 <w:color w:val="548DD4"/>
                 <w:sz w:val="20"/>
                 <w:szCs w:val="20"/>
                 <w:lang w:eastAsia="es-CL"/>
               </w:rPr>
             </w:pPr>
-            <w:r>
-              <w:rPr>
-                <w:rFonts w:ascii="Calibri" w:hAnsi="Calibri" w:cs="Arial"/>
-                <w:i/>
-                <w:iCs/>
-                <w:color w:val="548DD4"/>
-                <w:sz w:val="20"/>
-                <w:szCs w:val="20"/>
-                <w:lang w:eastAsia="es-CL"/>
-              </w:rPr>
-              <w:t xml:space="preserve">¿Cuál sería el aporte de valor </w:t>
-            </w:r>
-            <w:r>
-              <w:rPr>
-                <w:rFonts w:ascii="Calibri" w:hAnsi="Calibri" w:cs="Arial"/>
-                <w:i/>
-                <w:iCs/>
-                <w:color w:val="548DD4"/>
-                <w:sz w:val="20"/>
-                <w:szCs w:val="20"/>
-                <w:lang w:eastAsia="es-CL"/>
-              </w:rPr>
-              <w:t xml:space="preserve">(real o simulado) </w:t>
-            </w:r>
-            <w:r>
-              <w:rPr>
-                <w:rFonts w:ascii="Calibri" w:hAnsi="Calibri" w:cs="Arial"/>
-                <w:i/>
-                <w:iCs/>
-                <w:color w:val="548DD4"/>
-                <w:sz w:val="20"/>
-                <w:szCs w:val="20"/>
-                <w:lang w:eastAsia="es-CL"/>
-              </w:rPr>
-              <w:t>de tu Proyecto APT para el contexto laboral y/o social en que se situaría?</w:t>
-            </w:r>
           </w:p>
         </w:tc>
       </w:tr>
@@ -1626,14 +3049,7 @@
                 <w:rFonts w:ascii="Calibri" w:hAnsi="Calibri"/>
                 <w:color w:val="1F3864" w:themeColor="accent1" w:themeShade="80"/>
               </w:rPr>
-              <w:t xml:space="preserve">Descripción del </w:t>
-            </w:r>
-            <w:r>
-              <w:rPr>
-                <w:rFonts w:ascii="Calibri" w:hAnsi="Calibri"/>
-                <w:color w:val="1F3864" w:themeColor="accent1" w:themeShade="80"/>
-              </w:rPr>
-              <w:t>Proyecto APT</w:t>
+              <w:t>Descripción del Proyecto APT</w:t>
             </w:r>
           </w:p>
         </w:tc>
@@ -1657,92 +3073,10 @@
             </w:pPr>
             <w:r>
               <w:rPr>
-                <w:rFonts w:ascii="Calibri" w:hAnsi="Calibri" w:cs="Arial"/>
-                <w:i/>
-                <w:color w:val="548DD4"/>
-                <w:sz w:val="20"/>
-                <w:szCs w:val="20"/>
-                <w:lang w:eastAsia="es-CL"/>
-              </w:rPr>
-              <w:t>Señala qu</w:t>
-            </w:r>
-            <w:r>
-              <w:rPr>
-                <w:rFonts w:ascii="Calibri" w:hAnsi="Calibri" w:cs="Arial"/>
-                <w:i/>
-                <w:color w:val="548DD4"/>
-                <w:sz w:val="20"/>
-                <w:szCs w:val="20"/>
-                <w:lang w:eastAsia="es-CL"/>
-              </w:rPr>
-              <w:t>é</w:t>
-            </w:r>
-            <w:r>
-              <w:rPr>
-                <w:rFonts w:ascii="Calibri" w:hAnsi="Calibri" w:cs="Arial"/>
-                <w:i/>
-                <w:color w:val="548DD4"/>
-                <w:sz w:val="20"/>
-                <w:szCs w:val="20"/>
-                <w:lang w:eastAsia="es-CL"/>
-              </w:rPr>
-              <w:t xml:space="preserve"> se espera lograr con el proyecto </w:t>
-            </w:r>
-            <w:r>
-              <w:rPr>
-                <w:rFonts w:ascii="Calibri" w:hAnsi="Calibri" w:cs="Arial"/>
-                <w:i/>
-                <w:color w:val="548DD4"/>
-                <w:sz w:val="20"/>
-                <w:szCs w:val="20"/>
-                <w:lang w:eastAsia="es-CL"/>
-              </w:rPr>
-              <w:t xml:space="preserve">(objetivo) </w:t>
-            </w:r>
-            <w:r>
-              <w:rPr>
-                <w:rFonts w:ascii="Calibri" w:hAnsi="Calibri" w:cs="Arial"/>
-                <w:i/>
-                <w:color w:val="548DD4"/>
-                <w:sz w:val="20"/>
-                <w:szCs w:val="20"/>
-                <w:lang w:eastAsia="es-CL"/>
-              </w:rPr>
-              <w:t xml:space="preserve">y describe </w:t>
-            </w:r>
-            <w:r>
-              <w:rPr>
-                <w:rFonts w:ascii="Calibri" w:hAnsi="Calibri" w:cs="Arial"/>
-                <w:bCs/>
-                <w:i/>
-                <w:color w:val="548DD4"/>
-                <w:sz w:val="20"/>
-                <w:szCs w:val="20"/>
-                <w:lang w:eastAsia="es-CL"/>
-              </w:rPr>
-              <w:t>brevemente</w:t>
-            </w:r>
-            <w:r>
-              <w:rPr>
-                <w:rFonts w:ascii="Calibri" w:hAnsi="Calibri" w:cs="Arial"/>
-                <w:i/>
-                <w:color w:val="548DD4"/>
-                <w:sz w:val="20"/>
-                <w:szCs w:val="20"/>
-                <w:lang w:eastAsia="es-CL"/>
-              </w:rPr>
-              <w:t xml:space="preserve"> en qué consistiría, cómo planeas abordar la problemática presentada en el apartado</w:t>
-            </w:r>
-            <w:r>
-              <w:rPr>
-                <w:rFonts w:ascii="Calibri" w:hAnsi="Calibri" w:cs="Arial"/>
-                <w:i/>
-                <w:color w:val="548DD4"/>
-                <w:sz w:val="20"/>
-                <w:szCs w:val="20"/>
-                <w:lang w:eastAsia="es-CL"/>
-              </w:rPr>
-              <w:t xml:space="preserve"> anterior. </w:t>
+                <w:rFonts w:cstheme="minorHAnsi"/>
+                <w:color w:val="000000"/>
+              </w:rPr>
+              <w:t>El proyecto busca desarrollar una plataforma de comercio electrónico inclusiva, que permita a personas con discapacidad visual o dificultades motrices navegar y comprar productos usando comandos de voz y narración automática. Además, contará con un asistente virtual para guiar el proceso de compra.</w:t>
             </w:r>
           </w:p>
         </w:tc>
@@ -1790,7 +3124,6 @@
               <w:rPr>
                 <w:rFonts w:ascii="Calibri" w:hAnsi="Calibri" w:cs="Arial"/>
                 <w:i/>
-                <w:color w:val="548DD4"/>
                 <w:sz w:val="20"/>
                 <w:szCs w:val="20"/>
                 <w:lang w:eastAsia="es-CL"/>
@@ -1800,103 +3133,117 @@
               <w:rPr>
                 <w:rFonts w:ascii="Calibri" w:hAnsi="Calibri" w:cs="Arial"/>
                 <w:i/>
-                <w:color w:val="548DD4"/>
                 <w:sz w:val="20"/>
                 <w:szCs w:val="20"/>
                 <w:lang w:eastAsia="es-CL"/>
               </w:rPr>
-              <w:t>Justifica</w:t>
-            </w:r>
-            <w:r>
-              <w:rPr>
-                <w:rFonts w:ascii="Calibri" w:hAnsi="Calibri" w:cs="Arial"/>
-                <w:i/>
-                <w:color w:val="548DD4"/>
+              <w:t>Desarrollo de Software</w:t>
+            </w:r>
+            <w:r>
+              <w:rPr>
+                <w:rFonts w:ascii="Calibri" w:hAnsi="Calibri" w:cs="Arial"/>
+                <w:i/>
                 <w:sz w:val="20"/>
                 <w:szCs w:val="20"/>
                 <w:lang w:eastAsia="es-CL"/>
               </w:rPr>
-              <w:t xml:space="preserve"> </w:t>
-            </w:r>
-            <w:r>
-              <w:rPr>
-                <w:rFonts w:ascii="Calibri" w:hAnsi="Calibri" w:cs="Arial"/>
-                <w:i/>
-                <w:color w:val="548DD4"/>
+              <w:t>: La competencia más pertinente al pro</w:t>
+            </w:r>
+            <w:r>
+              <w:rPr>
+                <w:rFonts w:ascii="Calibri" w:hAnsi="Calibri" w:cs="Arial"/>
+                <w:i/>
                 <w:sz w:val="20"/>
                 <w:szCs w:val="20"/>
                 <w:lang w:eastAsia="es-CL"/>
               </w:rPr>
-              <w:t>c</w:t>
-            </w:r>
-            <w:r>
-              <w:rPr>
-                <w:rFonts w:ascii="Calibri" w:hAnsi="Calibri" w:cs="Arial"/>
-                <w:i/>
-                <w:color w:val="548DD4"/>
+              <w:t>yecto, pues estaremos trabajando de manera exhaustiva en el área de programación web.</w:t>
+            </w:r>
+          </w:p>
+          <w:p>
+            <w:pPr>
+              <w:jc w:val="both"/>
+              <w:rPr>
+                <w:rFonts w:ascii="Calibri" w:hAnsi="Calibri" w:cs="Arial"/>
+                <w:i/>
                 <w:sz w:val="20"/>
                 <w:szCs w:val="20"/>
                 <w:lang w:eastAsia="es-CL"/>
               </w:rPr>
-              <w:t>ó</w:t>
-            </w:r>
-            <w:r>
-              <w:rPr>
-                <w:rFonts w:ascii="Calibri" w:hAnsi="Calibri" w:cs="Arial"/>
-                <w:i/>
-                <w:color w:val="548DD4"/>
+            </w:pPr>
+            <w:r>
+              <w:rPr>
+                <w:rFonts w:ascii="Calibri" w:hAnsi="Calibri" w:cs="Arial"/>
+                <w:i/>
                 <w:sz w:val="20"/>
                 <w:szCs w:val="20"/>
                 <w:lang w:eastAsia="es-CL"/>
               </w:rPr>
-              <w:t>mo se relaciona tu Proyecto APT con el perfil de egreso de tu carrera y, en particular, con las competencias del perfil de egreso que seleccionaste</w:t>
-            </w:r>
-            <w:r>
-              <w:rPr>
-                <w:rFonts w:ascii="Calibri" w:hAnsi="Calibri" w:cs="Arial"/>
-                <w:i/>
-                <w:color w:val="548DD4"/>
+              <w:t>Desarrollo</w:t>
+            </w:r>
+            <w:r>
+              <w:rPr>
+                <w:rFonts w:ascii="Calibri" w:hAnsi="Calibri" w:cs="Arial"/>
+                <w:i/>
                 <w:sz w:val="20"/>
                 <w:szCs w:val="20"/>
                 <w:lang w:eastAsia="es-CL"/>
               </w:rPr>
-              <w:t xml:space="preserve"> anteriormente</w:t>
-            </w:r>
-            <w:r>
-              <w:rPr>
-                <w:rFonts w:ascii="Calibri" w:hAnsi="Calibri" w:cs="Arial"/>
-                <w:i/>
-                <w:color w:val="548DD4"/>
+              <w:t xml:space="preserve"> ágil: buscamos generar valor continuo </w:t>
+            </w:r>
+            <w:r>
+              <w:rPr>
+                <w:rFonts w:ascii="Calibri" w:hAnsi="Calibri" w:cs="Arial"/>
+                <w:i/>
                 <w:sz w:val="20"/>
                 <w:szCs w:val="20"/>
                 <w:lang w:eastAsia="es-CL"/>
               </w:rPr>
-              <w:t xml:space="preserve">. </w:t>
-            </w:r>
-          </w:p>
-          <w:p>
-            <w:pPr>
-              <w:jc w:val="both"/>
-              <w:rPr>
-                <w:rFonts w:ascii="Calibri" w:hAnsi="Calibri" w:cs="Arial"/>
-                <w:i/>
-                <w:color w:val="548DD4"/>
+              <w:t>e iterativo.</w:t>
+            </w:r>
+          </w:p>
+          <w:p>
+            <w:pPr>
+              <w:jc w:val="both"/>
+              <w:rPr>
+                <w:rFonts w:ascii="Calibri" w:hAnsi="Calibri" w:cs="Arial"/>
+                <w:i/>
                 <w:sz w:val="20"/>
                 <w:szCs w:val="20"/>
-                <w:highlight w:val="yellow"/>
-                <w:lang w:eastAsia="es-CL"/>
-              </w:rPr>
-            </w:pPr>
-            <w:r>
-              <w:rPr>
-                <w:rFonts w:ascii="Calibri" w:hAnsi="Calibri" w:cs="Arial"/>
-                <w:i/>
-                <w:color w:val="548DD4"/>
+                <w:lang w:eastAsia="es-CL"/>
+              </w:rPr>
+            </w:pPr>
+            <w:r>
+              <w:rPr>
+                <w:rFonts w:ascii="Calibri" w:hAnsi="Calibri" w:cs="Arial"/>
+                <w:i/>
                 <w:sz w:val="20"/>
                 <w:szCs w:val="20"/>
                 <w:lang w:eastAsia="es-CL"/>
               </w:rPr>
-              <w:t xml:space="preserve">¿De qué manera se relaciona el Proyecto APT con el perfil de egreso de tu carrera? ¿De qué manera son necesarias las competencias que seleccionaste para resolver la problemática a trabajar? </w:t>
+              <w:t>Resolver las vulnerabilidades sistémicas para asegurar que el software construido cumple las normas de seguridad exigidas por la industria.</w:t>
+            </w:r>
+          </w:p>
+          <w:p>
+            <w:pPr>
+              <w:jc w:val="both"/>
+              <w:rPr>
+                <w:rFonts w:ascii="Calibri" w:hAnsi="Calibri" w:cs="Arial"/>
+                <w:i/>
+                <w:sz w:val="20"/>
+                <w:szCs w:val="20"/>
+                <w:lang w:eastAsia="es-CL"/>
+              </w:rPr>
+            </w:pPr>
+            <w:r>
+              <w:rPr>
+                <w:rFonts w:ascii="Calibri" w:hAnsi="Calibri" w:cs="Arial"/>
+                <w:i/>
+                <w:sz w:val="20"/>
+                <w:szCs w:val="20"/>
+                <w:lang w:eastAsia="es-CL"/>
+              </w:rPr>
+              <w:t>Gestionar proyectos informáticos, ofreciendo alternativas para la toma de decisiones de acuerdo a los requerimientos de la organización.</w:t>
             </w:r>
           </w:p>
         </w:tc>
@@ -1937,7 +3284,6 @@
               <w:rPr>
                 <w:rFonts w:ascii="Calibri" w:hAnsi="Calibri" w:cs="Arial"/>
                 <w:i/>
-                <w:color w:val="548DD4"/>
                 <w:sz w:val="20"/>
                 <w:szCs w:val="20"/>
                 <w:lang w:eastAsia="es-CL"/>
@@ -1946,83 +3292,38 @@
             <w:r>
               <w:rPr>
                 <w:rFonts w:ascii="Calibri" w:hAnsi="Calibri" w:cs="Arial"/>
-                <w:i/>
-                <w:color w:val="548DD4"/>
+                <w:b/>
+                <w:bCs/>
+                <w:i/>
                 <w:sz w:val="20"/>
                 <w:szCs w:val="20"/>
                 <w:lang w:eastAsia="es-CL"/>
               </w:rPr>
-              <w:t>Señala c</w:t>
-            </w:r>
-            <w:r>
-              <w:rPr>
-                <w:rFonts w:ascii="Calibri" w:hAnsi="Calibri" w:cs="Arial"/>
-                <w:i/>
-                <w:color w:val="548DD4"/>
+              <w:t>Respuesta de Felipe Muñoz</w:t>
+            </w:r>
+            <w:r>
+              <w:rPr>
+                <w:rFonts w:ascii="Calibri" w:hAnsi="Calibri" w:cs="Arial"/>
+                <w:i/>
                 <w:sz w:val="20"/>
                 <w:szCs w:val="20"/>
                 <w:lang w:eastAsia="es-CL"/>
               </w:rPr>
-              <w:t>ó</w:t>
-            </w:r>
-            <w:r>
-              <w:rPr>
-                <w:rFonts w:ascii="Calibri" w:hAnsi="Calibri" w:cs="Arial"/>
-                <w:i/>
-                <w:color w:val="548DD4"/>
+              <w:t>: Quiero desarrollar soluciones innovadoras que aligeren la vida de las personas mediante instrumentos digitales, el proyecto se alinea perfectamente a mis competencias de desarrollo de software, diseño de interfaces, así como la implementación de tecnologías emergentes para eliminar barreras digitales.</w:t>
+            </w:r>
+          </w:p>
+          <w:p>
+            <w:pPr>
+              <w:jc w:val="both"/>
+              <w:rPr>
+                <w:rFonts w:ascii="Calibri" w:hAnsi="Calibri" w:cs="Arial"/>
+                <w:i/>
                 <w:sz w:val="20"/>
                 <w:szCs w:val="20"/>
-                <w:lang w:eastAsia="es-CL"/>
-              </w:rPr>
-              <w:t>mo se relaciona el Proyecto APT que propones con tus intereses profesionales.</w:t>
-            </w:r>
-          </w:p>
-          <w:p>
-            <w:pPr>
-              <w:jc w:val="both"/>
-              <w:rPr>
-                <w:rFonts w:ascii="Calibri" w:hAnsi="Calibri" w:cs="Arial"/>
-                <w:i/>
-                <w:color w:val="548DD4"/>
-                <w:sz w:val="20"/>
-                <w:szCs w:val="20"/>
                 <w:highlight w:val="yellow"/>
                 <w:lang w:eastAsia="es-CL"/>
               </w:rPr>
             </w:pPr>
-            <w:r>
-              <w:rPr>
-                <w:rFonts w:ascii="Calibri" w:hAnsi="Calibri" w:cs="Arial"/>
-                <w:i/>
-                <w:color w:val="548DD4"/>
-                <w:sz w:val="20"/>
-                <w:szCs w:val="20"/>
-                <w:lang w:eastAsia="es-CL"/>
-              </w:rPr>
-              <w:t>¿Cuáles son tus intereses profesionales?  ¿Qué aspectos de tus intereses profesionales se ven reflejados en tu Proyecto APT? Realizar este Proyecto APT</w:t>
-            </w:r>
-            <w:r>
-              <w:rPr>
-                <w:rFonts w:ascii="Calibri" w:hAnsi="Calibri" w:cs="Arial"/>
-                <w:i/>
-                <w:color w:val="548DD4"/>
-                <w:sz w:val="20"/>
-                <w:szCs w:val="20"/>
-                <w:lang w:eastAsia="es-CL"/>
-              </w:rPr>
-              <w:t>,</w:t>
-            </w:r>
-            <w:r>
-              <w:rPr>
-                <w:rFonts w:ascii="Calibri" w:hAnsi="Calibri" w:cs="Arial"/>
-                <w:i/>
-                <w:color w:val="548DD4"/>
-                <w:sz w:val="20"/>
-                <w:szCs w:val="20"/>
-                <w:lang w:eastAsia="es-CL"/>
-              </w:rPr>
-              <w:t xml:space="preserve"> ¿de qué manera va a contribuir a tu desarrollo profesional? </w:t>
-            </w:r>
           </w:p>
         </w:tc>
       </w:tr>
@@ -2058,326 +3359,14 @@
           </w:tcPr>
           <w:p>
             <w:pPr>
-              <w:jc w:val="both"/>
-              <w:rPr>
-                <w:rFonts w:ascii="Calibri" w:hAnsi="Calibri" w:cs="Arial"/>
-                <w:i/>
-                <w:color w:val="548DD4"/>
-                <w:sz w:val="20"/>
-                <w:szCs w:val="20"/>
-                <w:lang w:eastAsia="es-CL"/>
-              </w:rPr>
-            </w:pPr>
-            <w:r>
-              <w:rPr>
-                <w:rFonts w:ascii="Calibri" w:hAnsi="Calibri" w:cs="Arial"/>
-                <w:i/>
-                <w:color w:val="548DD4"/>
-                <w:sz w:val="20"/>
-                <w:szCs w:val="20"/>
-                <w:lang w:eastAsia="es-CL"/>
-              </w:rPr>
-              <w:t>Justifica</w:t>
-            </w:r>
-            <w:r>
-              <w:rPr>
-                <w:rFonts w:ascii="Calibri" w:hAnsi="Calibri" w:cs="Arial"/>
-                <w:i/>
-                <w:color w:val="548DD4"/>
-                <w:sz w:val="20"/>
-                <w:szCs w:val="20"/>
-                <w:lang w:eastAsia="es-CL"/>
-              </w:rPr>
-              <w:t xml:space="preserve"> </w:t>
-            </w:r>
-            <w:r>
-              <w:rPr>
-                <w:rFonts w:ascii="Calibri" w:hAnsi="Calibri" w:cs="Arial"/>
-                <w:i/>
-                <w:color w:val="548DD4"/>
-                <w:sz w:val="20"/>
-                <w:szCs w:val="20"/>
-                <w:lang w:eastAsia="es-CL"/>
-              </w:rPr>
-              <w:t xml:space="preserve">brevemente </w:t>
-            </w:r>
-            <w:r>
-              <w:rPr>
-                <w:rFonts w:ascii="Calibri" w:hAnsi="Calibri" w:cs="Arial"/>
-                <w:i/>
-                <w:color w:val="548DD4"/>
-                <w:sz w:val="20"/>
-                <w:szCs w:val="20"/>
-                <w:lang w:eastAsia="es-CL"/>
-              </w:rPr>
-              <w:t>por qué es posible desarrollar tu proyecto APT</w:t>
-            </w:r>
-            <w:r>
-              <w:rPr>
-                <w:rFonts w:ascii="Calibri" w:hAnsi="Calibri" w:cs="Arial"/>
-                <w:i/>
-                <w:color w:val="548DD4"/>
-                <w:sz w:val="20"/>
-                <w:szCs w:val="20"/>
-                <w:lang w:eastAsia="es-CL"/>
-              </w:rPr>
-              <w:t>. Considera</w:t>
-            </w:r>
-            <w:r>
-              <w:rPr>
-                <w:rFonts w:ascii="Calibri" w:hAnsi="Calibri" w:cs="Arial"/>
-                <w:i/>
-                <w:color w:val="548DD4"/>
-                <w:sz w:val="20"/>
-                <w:szCs w:val="20"/>
-                <w:lang w:eastAsia="es-CL"/>
-              </w:rPr>
-              <w:t xml:space="preserve"> el tiempo </w:t>
-            </w:r>
-            <w:r>
-              <w:rPr>
-                <w:rFonts w:ascii="Calibri" w:hAnsi="Calibri" w:cs="Arial"/>
-                <w:i/>
-                <w:color w:val="548DD4"/>
-                <w:sz w:val="20"/>
-                <w:szCs w:val="20"/>
-                <w:lang w:eastAsia="es-CL"/>
-              </w:rPr>
-              <w:t xml:space="preserve">y materiales </w:t>
-            </w:r>
-            <w:r>
-              <w:rPr>
-                <w:rFonts w:ascii="Calibri" w:hAnsi="Calibri" w:cs="Arial"/>
-                <w:i/>
-                <w:color w:val="548DD4"/>
-                <w:sz w:val="20"/>
-                <w:szCs w:val="20"/>
-                <w:lang w:eastAsia="es-CL"/>
-              </w:rPr>
-              <w:t>que necesitas para desarrollarlo</w:t>
-            </w:r>
-            <w:r>
-              <w:rPr>
-                <w:rFonts w:ascii="Calibri" w:hAnsi="Calibri" w:cs="Arial"/>
-                <w:i/>
-                <w:color w:val="548DD4"/>
-                <w:sz w:val="20"/>
-                <w:szCs w:val="20"/>
-                <w:lang w:eastAsia="es-CL"/>
-              </w:rPr>
-              <w:t xml:space="preserve">, así como </w:t>
-            </w:r>
-            <w:r>
-              <w:rPr>
-                <w:rFonts w:ascii="Calibri" w:hAnsi="Calibri" w:cs="Arial"/>
-                <w:i/>
-                <w:color w:val="548DD4"/>
-                <w:sz w:val="20"/>
-                <w:szCs w:val="20"/>
-                <w:lang w:eastAsia="es-CL"/>
-              </w:rPr>
-              <w:t xml:space="preserve">los posibles factores externos que podrían dificultar </w:t>
-            </w:r>
-            <w:r>
-              <w:rPr>
-                <w:rFonts w:ascii="Calibri" w:hAnsi="Calibri" w:cs="Arial"/>
-                <w:i/>
-                <w:color w:val="548DD4"/>
-                <w:sz w:val="20"/>
-                <w:szCs w:val="20"/>
-                <w:lang w:eastAsia="es-CL"/>
-              </w:rPr>
-              <w:t xml:space="preserve">y facilitar </w:t>
-            </w:r>
-            <w:r>
-              <w:rPr>
-                <w:rFonts w:ascii="Calibri" w:hAnsi="Calibri" w:cs="Arial"/>
-                <w:i/>
-                <w:color w:val="548DD4"/>
-                <w:sz w:val="20"/>
-                <w:szCs w:val="20"/>
-                <w:lang w:eastAsia="es-CL"/>
-              </w:rPr>
-              <w:t xml:space="preserve">su desarrollo.  </w:t>
-            </w:r>
-          </w:p>
-          <w:p>
-            <w:pPr>
-              <w:rPr>
-                <w:rFonts w:ascii="Calibri" w:hAnsi="Calibri" w:cs="Arial"/>
-                <w:i/>
-                <w:color w:val="548DD4"/>
-                <w:sz w:val="20"/>
-                <w:szCs w:val="20"/>
-                <w:lang w:eastAsia="es-CL"/>
-              </w:rPr>
-            </w:pPr>
-            <w:r>
-              <w:rPr>
-                <w:rFonts w:ascii="Calibri" w:hAnsi="Calibri" w:cs="Arial"/>
-                <w:i/>
-                <w:color w:val="548DD4"/>
-                <w:sz w:val="20"/>
-                <w:szCs w:val="20"/>
-                <w:lang w:eastAsia="es-CL"/>
-              </w:rPr>
-              <w:t>¿</w:t>
-            </w:r>
-            <w:r>
-              <w:rPr>
-                <w:rFonts w:ascii="Calibri" w:hAnsi="Calibri" w:cs="Arial"/>
-                <w:i/>
-                <w:color w:val="548DD4"/>
-                <w:sz w:val="20"/>
-                <w:szCs w:val="20"/>
-                <w:lang w:eastAsia="es-CL"/>
-              </w:rPr>
-              <w:t>P</w:t>
-            </w:r>
-            <w:r>
-              <w:rPr>
-                <w:rFonts w:ascii="Calibri" w:hAnsi="Calibri" w:cs="Arial"/>
-                <w:i/>
-                <w:color w:val="548DD4"/>
-                <w:sz w:val="20"/>
-                <w:szCs w:val="20"/>
-                <w:lang w:eastAsia="es-CL"/>
-              </w:rPr>
-              <w:t>or</w:t>
-            </w:r>
-            <w:r>
-              <w:rPr>
-                <w:rFonts w:ascii="Calibri" w:hAnsi="Calibri" w:cs="Arial"/>
-                <w:i/>
-                <w:color w:val="548DD4"/>
-                <w:sz w:val="20"/>
-                <w:szCs w:val="20"/>
-                <w:lang w:eastAsia="es-CL"/>
-              </w:rPr>
-              <w:t xml:space="preserve"> </w:t>
-            </w:r>
-            <w:r>
-              <w:rPr>
-                <w:rFonts w:ascii="Calibri" w:hAnsi="Calibri" w:cs="Arial"/>
-                <w:i/>
-                <w:color w:val="548DD4"/>
-                <w:sz w:val="20"/>
-                <w:szCs w:val="20"/>
-                <w:lang w:eastAsia="es-CL"/>
-              </w:rPr>
-              <w:t>qu</w:t>
-            </w:r>
-            <w:r>
-              <w:rPr>
-                <w:rFonts w:ascii="Calibri" w:hAnsi="Calibri" w:cs="Arial"/>
-                <w:i/>
-                <w:color w:val="548DD4"/>
-                <w:sz w:val="20"/>
-                <w:szCs w:val="20"/>
-                <w:lang w:eastAsia="es-CL"/>
-              </w:rPr>
-              <w:t>é</w:t>
-            </w:r>
-            <w:r>
-              <w:rPr>
-                <w:rFonts w:ascii="Calibri" w:hAnsi="Calibri" w:cs="Arial"/>
-                <w:i/>
-                <w:color w:val="548DD4"/>
-                <w:sz w:val="20"/>
-                <w:szCs w:val="20"/>
-                <w:lang w:eastAsia="es-CL"/>
-              </w:rPr>
-              <w:t xml:space="preserve"> </w:t>
-            </w:r>
-            <w:r>
-              <w:rPr>
-                <w:rFonts w:ascii="Calibri" w:hAnsi="Calibri" w:cs="Arial"/>
-                <w:i/>
-                <w:color w:val="548DD4"/>
-                <w:sz w:val="20"/>
-                <w:szCs w:val="20"/>
-                <w:lang w:eastAsia="es-CL"/>
-              </w:rPr>
-              <w:t xml:space="preserve">crees </w:t>
-            </w:r>
-            <w:r>
-              <w:rPr>
-                <w:rFonts w:ascii="Calibri" w:hAnsi="Calibri" w:cs="Arial"/>
-                <w:i/>
-                <w:color w:val="548DD4"/>
-                <w:sz w:val="20"/>
-                <w:szCs w:val="20"/>
-                <w:lang w:eastAsia="es-CL"/>
-              </w:rPr>
-              <w:t xml:space="preserve">es </w:t>
-            </w:r>
-            <w:r>
-              <w:rPr>
-                <w:rFonts w:ascii="Calibri" w:hAnsi="Calibri" w:cs="Arial"/>
-                <w:i/>
-                <w:color w:val="548DD4"/>
-                <w:sz w:val="20"/>
-                <w:szCs w:val="20"/>
-                <w:lang w:eastAsia="es-CL"/>
-              </w:rPr>
-              <w:t xml:space="preserve">posible desarrollar tu </w:t>
-            </w:r>
-            <w:r>
-              <w:rPr>
-                <w:rFonts w:ascii="Calibri" w:hAnsi="Calibri" w:cs="Arial"/>
-                <w:i/>
-                <w:color w:val="548DD4"/>
-                <w:sz w:val="20"/>
-                <w:szCs w:val="20"/>
-                <w:lang w:eastAsia="es-CL"/>
-              </w:rPr>
-              <w:t xml:space="preserve">Proyecto </w:t>
-            </w:r>
-            <w:r>
-              <w:rPr>
-                <w:rFonts w:ascii="Calibri" w:hAnsi="Calibri" w:cs="Arial"/>
-                <w:i/>
-                <w:color w:val="548DD4"/>
-                <w:sz w:val="20"/>
-                <w:szCs w:val="20"/>
-                <w:lang w:eastAsia="es-CL"/>
-              </w:rPr>
-              <w:t>APT</w:t>
-            </w:r>
-            <w:r>
-              <w:rPr>
-                <w:rFonts w:ascii="Calibri" w:hAnsi="Calibri" w:cs="Arial"/>
-                <w:i/>
-                <w:color w:val="548DD4"/>
-                <w:sz w:val="20"/>
-                <w:szCs w:val="20"/>
-                <w:lang w:eastAsia="es-CL"/>
-              </w:rPr>
-              <w:t>?</w:t>
-            </w:r>
-            <w:r>
-              <w:rPr>
-                <w:rFonts w:ascii="Calibri" w:hAnsi="Calibri" w:cs="Arial"/>
-                <w:i/>
-                <w:color w:val="548DD4"/>
-                <w:sz w:val="20"/>
-                <w:szCs w:val="20"/>
-                <w:lang w:eastAsia="es-CL"/>
-              </w:rPr>
-              <w:t xml:space="preserve"> Para responder esta pregunta debes tener en consideración:</w:t>
-            </w:r>
-          </w:p>
-          <w:p>
-            <w:pPr>
               <w:pStyle w:val="Prrafodelista"/>
               <w:numPr>
                 <w:ilvl w:val="0"/>
-                <w:numId w:val="2"/>
+                <w:numId w:val="8"/>
               </w:numPr>
               <w:rPr>
                 <w:rFonts w:ascii="Calibri" w:hAnsi="Calibri" w:cs="Arial"/>
                 <w:i/>
-                <w:color w:val="548DD4"/>
                 <w:sz w:val="20"/>
                 <w:szCs w:val="20"/>
                 <w:lang w:eastAsia="es-CL"/>
@@ -2387,12 +3376,11 @@
               <w:rPr>
                 <w:rFonts w:ascii="Calibri" w:hAnsi="Calibri" w:cs="Arial"/>
                 <w:i/>
-                <w:color w:val="548DD4"/>
                 <w:sz w:val="20"/>
                 <w:szCs w:val="20"/>
                 <w:lang w:eastAsia="es-CL"/>
               </w:rPr>
-              <w:t>Duración del semestre</w:t>
+              <w:t>Factibilidad técnica: Uso de tecnologías familiares, Django, Css, Api’s de voz. Son herramientas que conocemos bien, por tanto es factible trabajarlas.</w:t>
             </w:r>
           </w:p>
           <w:p>
@@ -2400,12 +3388,11 @@
               <w:pStyle w:val="Prrafodelista"/>
               <w:numPr>
                 <w:ilvl w:val="0"/>
-                <w:numId w:val="2"/>
+                <w:numId w:val="8"/>
               </w:numPr>
               <w:rPr>
                 <w:rFonts w:ascii="Calibri" w:hAnsi="Calibri" w:cs="Arial"/>
                 <w:i/>
-                <w:color w:val="548DD4"/>
                 <w:sz w:val="20"/>
                 <w:szCs w:val="20"/>
                 <w:lang w:eastAsia="es-CL"/>
@@ -2415,12 +3402,11 @@
               <w:rPr>
                 <w:rFonts w:ascii="Calibri" w:hAnsi="Calibri" w:cs="Arial"/>
                 <w:i/>
-                <w:color w:val="548DD4"/>
                 <w:sz w:val="20"/>
                 <w:szCs w:val="20"/>
                 <w:lang w:eastAsia="es-CL"/>
               </w:rPr>
-              <w:t xml:space="preserve">Horas asignadas a la asignatura </w:t>
+              <w:t>Factibilidad económica: Empleo de software open source o servicios gratuitos ayudan a optimizar el presupuesto y alivianar la carga económica de el desarrollo</w:t>
             </w:r>
           </w:p>
           <w:p>
@@ -2428,12 +3414,11 @@
               <w:pStyle w:val="Prrafodelista"/>
               <w:numPr>
                 <w:ilvl w:val="0"/>
-                <w:numId w:val="2"/>
+                <w:numId w:val="8"/>
               </w:numPr>
               <w:rPr>
                 <w:rFonts w:ascii="Calibri" w:hAnsi="Calibri" w:cs="Arial"/>
                 <w:i/>
-                <w:color w:val="548DD4"/>
                 <w:sz w:val="20"/>
                 <w:szCs w:val="20"/>
                 <w:lang w:eastAsia="es-CL"/>
@@ -2443,12 +3428,32 @@
               <w:rPr>
                 <w:rFonts w:ascii="Calibri" w:hAnsi="Calibri" w:cs="Arial"/>
                 <w:i/>
-                <w:color w:val="548DD4"/>
                 <w:sz w:val="20"/>
                 <w:szCs w:val="20"/>
                 <w:lang w:eastAsia="es-CL"/>
               </w:rPr>
-              <w:t>Materiales requeridos</w:t>
+              <w:lastRenderedPageBreak/>
+              <w:t xml:space="preserve">Factibilidad operativa: Despliegue ágil con la metodología scrum </w:t>
+            </w:r>
+            <w:r>
+              <w:rPr>
+                <w:rFonts w:ascii="Calibri" w:hAnsi="Calibri" w:cs="Arial"/>
+                <w:i/>
+                <w:sz w:val="20"/>
+                <w:szCs w:val="20"/>
+                <w:lang w:eastAsia="es-CL"/>
+              </w:rPr>
+              <w:t>y</w:t>
+            </w:r>
+            <w:r>
+              <w:rPr>
+                <w:rFonts w:ascii="Calibri" w:hAnsi="Calibri" w:cs="Arial"/>
+                <w:i/>
+                <w:sz w:val="20"/>
+                <w:szCs w:val="20"/>
+                <w:lang w:eastAsia="es-CL"/>
+              </w:rPr>
+              <w:t xml:space="preserve"> sprints cortos, permite ajustes continuos</w:t>
             </w:r>
           </w:p>
           <w:p>
@@ -2456,7 +3461,7 @@
               <w:pStyle w:val="Prrafodelista"/>
               <w:numPr>
                 <w:ilvl w:val="0"/>
-                <w:numId w:val="2"/>
+                <w:numId w:val="8"/>
               </w:numPr>
               <w:rPr>
                 <w:rFonts w:ascii="Calibri" w:hAnsi="Calibri" w:cs="Arial"/>
@@ -2471,85 +3476,11 @@
               <w:rPr>
                 <w:rFonts w:ascii="Calibri" w:hAnsi="Calibri" w:cs="Arial"/>
                 <w:i/>
-                <w:color w:val="548DD4"/>
                 <w:sz w:val="20"/>
                 <w:szCs w:val="20"/>
                 <w:lang w:eastAsia="es-CL"/>
               </w:rPr>
-              <w:t xml:space="preserve">Factores externos que facilitan su desarrollo </w:t>
-            </w:r>
-          </w:p>
-          <w:p>
-            <w:pPr>
-              <w:pStyle w:val="Prrafodelista"/>
-              <w:numPr>
-                <w:ilvl w:val="0"/>
-                <w:numId w:val="2"/>
-              </w:numPr>
-              <w:rPr>
-                <w:rFonts w:ascii="Calibri" w:hAnsi="Calibri" w:cs="Arial"/>
-                <w:i/>
-                <w:color w:val="548DD4"/>
-                <w:sz w:val="20"/>
-                <w:szCs w:val="20"/>
-                <w:lang w:eastAsia="es-CL"/>
-              </w:rPr>
-            </w:pPr>
-            <w:r>
-              <w:rPr>
-                <w:rFonts w:ascii="Calibri" w:hAnsi="Calibri" w:cs="Arial"/>
-                <w:i/>
-                <w:color w:val="548DD4"/>
-                <w:sz w:val="20"/>
-                <w:szCs w:val="20"/>
-                <w:lang w:eastAsia="es-CL"/>
-              </w:rPr>
-              <w:lastRenderedPageBreak/>
-              <w:t>Factores</w:t>
-            </w:r>
-            <w:r>
-              <w:rPr>
-                <w:rFonts w:ascii="Calibri" w:hAnsi="Calibri" w:cs="Arial"/>
-                <w:i/>
-                <w:color w:val="548DD4"/>
-                <w:sz w:val="20"/>
-                <w:szCs w:val="20"/>
-                <w:lang w:eastAsia="es-CL"/>
-              </w:rPr>
-              <w:t xml:space="preserve"> externos que dificultan su desarrollo</w:t>
-            </w:r>
-            <w:r>
-              <w:rPr>
-                <w:rFonts w:ascii="Calibri" w:hAnsi="Calibri" w:cs="Arial"/>
-                <w:i/>
-                <w:color w:val="548DD4"/>
-                <w:sz w:val="20"/>
-                <w:szCs w:val="20"/>
-                <w:lang w:eastAsia="es-CL"/>
-              </w:rPr>
-              <w:t xml:space="preserve"> y maneras en que podrías</w:t>
-            </w:r>
-            <w:r>
-              <w:rPr>
-                <w:rFonts w:ascii="Calibri" w:hAnsi="Calibri" w:cs="Arial"/>
-                <w:i/>
-                <w:color w:val="548DD4"/>
-                <w:sz w:val="20"/>
-                <w:szCs w:val="20"/>
-                <w:lang w:eastAsia="es-CL"/>
-              </w:rPr>
-              <w:t xml:space="preserve"> solucionarlo</w:t>
-            </w:r>
-            <w:r>
-              <w:rPr>
-                <w:rFonts w:ascii="Calibri" w:hAnsi="Calibri" w:cs="Arial"/>
-                <w:i/>
-                <w:color w:val="548DD4"/>
-                <w:sz w:val="20"/>
-                <w:szCs w:val="20"/>
-                <w:lang w:eastAsia="es-CL"/>
-              </w:rPr>
-              <w:t>s</w:t>
+              <w:t>Factibilidad social: Alineación con tendencias globales de accesibilidad digital e impacto positivo.</w:t>
             </w:r>
           </w:p>
         </w:tc>
@@ -2569,10 +3500,6 @@
     <w:p>
       <w:pPr>
         <w:pStyle w:val="Prrafodelista"/>
-        <w:numPr>
-          <w:ilvl w:val="0"/>
-          <w:numId w:val="1"/>
-        </w:numPr>
         <w:rPr>
           <w:b/>
           <w:bCs/>
@@ -2771,364 +3698,11 @@
               <w:rPr>
                 <w:rFonts w:ascii="Calibri" w:hAnsi="Calibri" w:cs="Arial"/>
                 <w:i/>
-                <w:color w:val="548DD4"/>
                 <w:sz w:val="20"/>
                 <w:szCs w:val="20"/>
                 <w:lang w:eastAsia="es-CL"/>
               </w:rPr>
-              <w:t>D</w:t>
-            </w:r>
-            <w:r>
-              <w:rPr>
-                <w:rFonts w:ascii="Calibri" w:hAnsi="Calibri" w:cs="Arial"/>
-                <w:i/>
-                <w:color w:val="548DD4"/>
-                <w:sz w:val="20"/>
-                <w:szCs w:val="20"/>
-                <w:lang w:eastAsia="es-CL"/>
-              </w:rPr>
-              <w:t>escrib</w:t>
-            </w:r>
-            <w:r>
-              <w:rPr>
-                <w:rFonts w:ascii="Calibri" w:hAnsi="Calibri" w:cs="Arial"/>
-                <w:i/>
-                <w:color w:val="548DD4"/>
-                <w:sz w:val="20"/>
-                <w:szCs w:val="20"/>
-                <w:lang w:eastAsia="es-CL"/>
-              </w:rPr>
-              <w:t>e</w:t>
-            </w:r>
-            <w:r>
-              <w:rPr>
-                <w:rFonts w:ascii="Calibri" w:hAnsi="Calibri" w:cs="Arial"/>
-                <w:i/>
-                <w:color w:val="548DD4"/>
-                <w:sz w:val="20"/>
-                <w:szCs w:val="20"/>
-                <w:lang w:eastAsia="es-CL"/>
-              </w:rPr>
-              <w:t xml:space="preserve"> </w:t>
-            </w:r>
-            <w:r>
-              <w:rPr>
-                <w:rFonts w:ascii="Calibri" w:hAnsi="Calibri" w:cs="Arial"/>
-                <w:i/>
-                <w:color w:val="548DD4"/>
-                <w:sz w:val="20"/>
-                <w:szCs w:val="20"/>
-                <w:lang w:eastAsia="es-CL"/>
-              </w:rPr>
-              <w:t>el o l</w:t>
-            </w:r>
-            <w:r>
-              <w:rPr>
-                <w:rFonts w:ascii="Calibri" w:hAnsi="Calibri" w:cs="Arial"/>
-                <w:i/>
-                <w:color w:val="548DD4"/>
-                <w:sz w:val="20"/>
-                <w:szCs w:val="20"/>
-                <w:lang w:eastAsia="es-CL"/>
-              </w:rPr>
-              <w:t xml:space="preserve">os objetivos generales </w:t>
-            </w:r>
-            <w:r>
-              <w:rPr>
-                <w:rFonts w:ascii="Calibri" w:hAnsi="Calibri" w:cs="Arial"/>
-                <w:i/>
-                <w:color w:val="548DD4"/>
-                <w:sz w:val="20"/>
-                <w:szCs w:val="20"/>
-                <w:lang w:eastAsia="es-CL"/>
-              </w:rPr>
-              <w:t>de</w:t>
-            </w:r>
-            <w:r>
-              <w:rPr>
-                <w:rFonts w:ascii="Calibri" w:hAnsi="Calibri" w:cs="Arial"/>
-                <w:i/>
-                <w:color w:val="548DD4"/>
-                <w:sz w:val="20"/>
-                <w:szCs w:val="20"/>
-                <w:lang w:eastAsia="es-CL"/>
-              </w:rPr>
-              <w:t xml:space="preserve"> </w:t>
-            </w:r>
-            <w:r>
-              <w:rPr>
-                <w:rFonts w:ascii="Calibri" w:hAnsi="Calibri" w:cs="Arial"/>
-                <w:i/>
-                <w:color w:val="548DD4"/>
-                <w:sz w:val="20"/>
-                <w:szCs w:val="20"/>
-                <w:lang w:eastAsia="es-CL"/>
-              </w:rPr>
-              <w:t>t</w:t>
-            </w:r>
-            <w:r>
-              <w:rPr>
-                <w:rFonts w:ascii="Calibri" w:hAnsi="Calibri" w:cs="Arial"/>
-                <w:i/>
-                <w:color w:val="548DD4"/>
-                <w:sz w:val="20"/>
-                <w:szCs w:val="20"/>
-                <w:lang w:eastAsia="es-CL"/>
-              </w:rPr>
-              <w:t>u trabajo</w:t>
-            </w:r>
-            <w:r>
-              <w:rPr>
-                <w:rFonts w:ascii="Calibri" w:hAnsi="Calibri" w:cs="Arial"/>
-                <w:i/>
-                <w:color w:val="548DD4"/>
-                <w:sz w:val="20"/>
-                <w:szCs w:val="20"/>
-                <w:lang w:eastAsia="es-CL"/>
-              </w:rPr>
-              <w:t xml:space="preserve">. </w:t>
-            </w:r>
-            <w:r>
-              <w:rPr>
-                <w:rFonts w:ascii="Calibri" w:hAnsi="Calibri" w:cs="Arial"/>
-                <w:i/>
-                <w:color w:val="548DD4"/>
-                <w:sz w:val="20"/>
-                <w:szCs w:val="20"/>
-                <w:lang w:eastAsia="es-CL"/>
-              </w:rPr>
-              <w:t>E</w:t>
-            </w:r>
-            <w:r>
-              <w:rPr>
-                <w:rFonts w:ascii="Calibri" w:hAnsi="Calibri" w:cs="Arial"/>
-                <w:i/>
-                <w:color w:val="548DD4"/>
-                <w:sz w:val="20"/>
-                <w:szCs w:val="20"/>
-                <w:lang w:eastAsia="es-CL"/>
-              </w:rPr>
-              <w:t xml:space="preserve">stos representan las grandes metas </w:t>
-            </w:r>
-            <w:r>
-              <w:rPr>
-                <w:rFonts w:ascii="Calibri" w:hAnsi="Calibri" w:cs="Arial"/>
-                <w:i/>
-                <w:color w:val="548DD4"/>
-                <w:sz w:val="20"/>
-                <w:szCs w:val="20"/>
-                <w:lang w:eastAsia="es-CL"/>
-              </w:rPr>
-              <w:t xml:space="preserve">del </w:t>
-            </w:r>
-            <w:r>
-              <w:rPr>
-                <w:rFonts w:ascii="Calibri" w:hAnsi="Calibri" w:cs="Arial"/>
-                <w:i/>
-                <w:color w:val="548DD4"/>
-                <w:sz w:val="20"/>
-                <w:szCs w:val="20"/>
-                <w:lang w:eastAsia="es-CL"/>
-              </w:rPr>
-              <w:t>proyecto</w:t>
-            </w:r>
-            <w:r>
-              <w:rPr>
-                <w:rFonts w:ascii="Calibri" w:hAnsi="Calibri" w:cs="Arial"/>
-                <w:i/>
-                <w:color w:val="548DD4"/>
-                <w:sz w:val="20"/>
-                <w:szCs w:val="20"/>
-                <w:lang w:eastAsia="es-CL"/>
-              </w:rPr>
-              <w:t xml:space="preserve"> </w:t>
-            </w:r>
-            <w:r>
-              <w:rPr>
-                <w:rFonts w:ascii="Calibri" w:hAnsi="Calibri" w:cs="Arial"/>
-                <w:i/>
-                <w:color w:val="548DD4"/>
-                <w:sz w:val="20"/>
-                <w:szCs w:val="20"/>
-                <w:lang w:eastAsia="es-CL"/>
-              </w:rPr>
-              <w:t>que realiza</w:t>
-            </w:r>
-            <w:r>
-              <w:rPr>
-                <w:rFonts w:ascii="Calibri" w:hAnsi="Calibri" w:cs="Arial"/>
-                <w:i/>
-                <w:color w:val="548DD4"/>
-                <w:sz w:val="20"/>
-                <w:szCs w:val="20"/>
-                <w:lang w:eastAsia="es-CL"/>
-              </w:rPr>
-              <w:t>rás</w:t>
-            </w:r>
-            <w:r>
-              <w:rPr>
-                <w:rFonts w:ascii="Calibri" w:hAnsi="Calibri" w:cs="Arial"/>
-                <w:i/>
-                <w:color w:val="548DD4"/>
-                <w:sz w:val="20"/>
-                <w:szCs w:val="20"/>
-                <w:lang w:eastAsia="es-CL"/>
-              </w:rPr>
-              <w:t xml:space="preserve">, de manera que </w:t>
-            </w:r>
-            <w:r>
-              <w:rPr>
-                <w:rFonts w:ascii="Calibri" w:hAnsi="Calibri" w:cs="Arial"/>
-                <w:i/>
-                <w:color w:val="548DD4"/>
-                <w:sz w:val="20"/>
-                <w:szCs w:val="20"/>
-                <w:lang w:eastAsia="es-CL"/>
-              </w:rPr>
-              <w:t>te</w:t>
-            </w:r>
-            <w:r>
-              <w:rPr>
-                <w:rFonts w:ascii="Calibri" w:hAnsi="Calibri" w:cs="Arial"/>
-                <w:i/>
-                <w:color w:val="548DD4"/>
-                <w:sz w:val="20"/>
-                <w:szCs w:val="20"/>
-                <w:lang w:eastAsia="es-CL"/>
-              </w:rPr>
-              <w:t xml:space="preserve"> servirán de guía para que</w:t>
-            </w:r>
-            <w:r>
-              <w:rPr>
-                <w:rFonts w:ascii="Calibri" w:hAnsi="Calibri" w:cs="Arial"/>
-                <w:i/>
-                <w:color w:val="548DD4"/>
-                <w:sz w:val="20"/>
-                <w:szCs w:val="20"/>
-                <w:lang w:eastAsia="es-CL"/>
-              </w:rPr>
-              <w:t>,</w:t>
-            </w:r>
-            <w:r>
-              <w:rPr>
-                <w:rFonts w:ascii="Calibri" w:hAnsi="Calibri" w:cs="Arial"/>
-                <w:i/>
-                <w:color w:val="548DD4"/>
-                <w:sz w:val="20"/>
-                <w:szCs w:val="20"/>
-                <w:lang w:eastAsia="es-CL"/>
-              </w:rPr>
-              <w:t xml:space="preserve"> una vez finalizado todo el proceso, </w:t>
-            </w:r>
-            <w:r>
-              <w:rPr>
-                <w:rFonts w:ascii="Calibri" w:hAnsi="Calibri" w:cs="Arial"/>
-                <w:i/>
-                <w:color w:val="548DD4"/>
-                <w:sz w:val="20"/>
-                <w:szCs w:val="20"/>
-                <w:lang w:eastAsia="es-CL"/>
-              </w:rPr>
-              <w:t>puedas</w:t>
-            </w:r>
-            <w:r>
-              <w:rPr>
-                <w:rFonts w:ascii="Calibri" w:hAnsi="Calibri" w:cs="Arial"/>
-                <w:i/>
-                <w:color w:val="548DD4"/>
-                <w:sz w:val="20"/>
-                <w:szCs w:val="20"/>
-                <w:lang w:eastAsia="es-CL"/>
-              </w:rPr>
-              <w:t xml:space="preserve"> contrastar el resultado </w:t>
-            </w:r>
-            <w:r>
-              <w:rPr>
-                <w:rFonts w:ascii="Calibri" w:hAnsi="Calibri" w:cs="Arial"/>
-                <w:i/>
-                <w:color w:val="548DD4"/>
-                <w:sz w:val="20"/>
-                <w:szCs w:val="20"/>
-                <w:lang w:eastAsia="es-CL"/>
-              </w:rPr>
-              <w:t>con</w:t>
-            </w:r>
-            <w:r>
-              <w:rPr>
-                <w:rFonts w:ascii="Calibri" w:hAnsi="Calibri" w:cs="Arial"/>
-                <w:i/>
-                <w:color w:val="548DD4"/>
-                <w:sz w:val="20"/>
-                <w:szCs w:val="20"/>
-                <w:lang w:eastAsia="es-CL"/>
-              </w:rPr>
-              <w:t xml:space="preserve"> lo </w:t>
-            </w:r>
-            <w:r>
-              <w:rPr>
-                <w:rFonts w:ascii="Calibri" w:hAnsi="Calibri" w:cs="Arial"/>
-                <w:i/>
-                <w:color w:val="548DD4"/>
-                <w:sz w:val="20"/>
-                <w:szCs w:val="20"/>
-                <w:lang w:eastAsia="es-CL"/>
-              </w:rPr>
-              <w:t>p</w:t>
-            </w:r>
-            <w:r>
-              <w:rPr>
-                <w:rFonts w:ascii="Calibri" w:hAnsi="Calibri" w:cs="Arial"/>
-                <w:i/>
-                <w:color w:val="548DD4"/>
-                <w:sz w:val="20"/>
-                <w:szCs w:val="20"/>
-                <w:lang w:eastAsia="es-CL"/>
-              </w:rPr>
-              <w:t>lanificado y así</w:t>
-            </w:r>
-            <w:r>
-              <w:rPr>
-                <w:rFonts w:ascii="Calibri" w:hAnsi="Calibri" w:cs="Arial"/>
-                <w:i/>
-                <w:color w:val="548DD4"/>
-                <w:sz w:val="20"/>
-                <w:szCs w:val="20"/>
-                <w:lang w:eastAsia="es-CL"/>
-              </w:rPr>
-              <w:t xml:space="preserve"> ver en qué medida fue posible</w:t>
-            </w:r>
-            <w:r>
-              <w:rPr>
-                <w:rFonts w:ascii="Calibri" w:hAnsi="Calibri" w:cs="Arial"/>
-                <w:i/>
-                <w:color w:val="548DD4"/>
-                <w:sz w:val="20"/>
-                <w:szCs w:val="20"/>
-                <w:lang w:eastAsia="es-CL"/>
-              </w:rPr>
-              <w:t xml:space="preserve"> </w:t>
-            </w:r>
-            <w:r>
-              <w:rPr>
-                <w:rFonts w:ascii="Calibri" w:hAnsi="Calibri" w:cs="Arial"/>
-                <w:i/>
-                <w:color w:val="548DD4"/>
-                <w:sz w:val="20"/>
-                <w:szCs w:val="20"/>
-                <w:lang w:eastAsia="es-CL"/>
-              </w:rPr>
-              <w:t>cumpli</w:t>
-            </w:r>
-            <w:r>
-              <w:rPr>
-                <w:rFonts w:ascii="Calibri" w:hAnsi="Calibri" w:cs="Arial"/>
-                <w:i/>
-                <w:color w:val="548DD4"/>
-                <w:sz w:val="20"/>
-                <w:szCs w:val="20"/>
-                <w:lang w:eastAsia="es-CL"/>
-              </w:rPr>
-              <w:t>rlo.</w:t>
+              <w:t>Desarrollas una plataforma de comercio electrónico inclusiva que incorpore navegación por voz, narración automática de contenido y un asistente virtual, permitiendo a personas con dificultades visuales o motrices realizar compras de manera autónoma, segura y accesible, cumpliendo con estándares de accesibilidad web.</w:t>
             </w:r>
           </w:p>
         </w:tc>
@@ -3182,8 +3756,7 @@
               <w:jc w:val="both"/>
               <w:rPr>
                 <w:rFonts w:ascii="Calibri" w:hAnsi="Calibri" w:cs="Arial"/>
-                <w:i/>
-                <w:color w:val="548DD4"/>
+                <w:iCs/>
                 <w:sz w:val="20"/>
                 <w:szCs w:val="20"/>
                 <w:lang w:eastAsia="es-CL"/>
@@ -3192,102 +3765,79 @@
             <w:r>
               <w:rPr>
                 <w:rFonts w:ascii="Calibri" w:hAnsi="Calibri" w:cs="Arial"/>
-                <w:i/>
-                <w:color w:val="548DD4"/>
+                <w:iCs/>
                 <w:sz w:val="20"/>
                 <w:szCs w:val="20"/>
                 <w:lang w:eastAsia="es-CL"/>
               </w:rPr>
-              <w:t>D</w:t>
-            </w:r>
-            <w:r>
-              <w:rPr>
-                <w:rFonts w:ascii="Calibri" w:hAnsi="Calibri" w:cs="Arial"/>
-                <w:i/>
-                <w:color w:val="548DD4"/>
+              <w:t>Implementar funcionalidad de navegación por voz y narración automática</w:t>
+            </w:r>
+            <w:r>
+              <w:rPr>
+                <w:rFonts w:ascii="Calibri" w:hAnsi="Calibri" w:cs="Arial"/>
+                <w:iCs/>
                 <w:sz w:val="20"/>
                 <w:szCs w:val="20"/>
                 <w:lang w:eastAsia="es-CL"/>
               </w:rPr>
-              <w:t>escrib</w:t>
-            </w:r>
-            <w:r>
-              <w:rPr>
-                <w:rFonts w:ascii="Calibri" w:hAnsi="Calibri" w:cs="Arial"/>
-                <w:i/>
-                <w:color w:val="548DD4"/>
+              <w:t>.</w:t>
+            </w:r>
+          </w:p>
+          <w:p>
+            <w:pPr>
+              <w:jc w:val="both"/>
+              <w:rPr>
+                <w:rFonts w:ascii="Calibri" w:hAnsi="Calibri" w:cs="Arial"/>
+                <w:iCs/>
                 <w:sz w:val="20"/>
                 <w:szCs w:val="20"/>
                 <w:lang w:eastAsia="es-CL"/>
               </w:rPr>
-              <w:t>e</w:t>
-            </w:r>
-            <w:r>
-              <w:rPr>
-                <w:rFonts w:ascii="Calibri" w:hAnsi="Calibri" w:cs="Arial"/>
-                <w:i/>
-                <w:color w:val="548DD4"/>
+            </w:pPr>
+            <w:r>
+              <w:rPr>
+                <w:rFonts w:ascii="Calibri" w:hAnsi="Calibri" w:cs="Arial"/>
+                <w:iCs/>
                 <w:sz w:val="20"/>
                 <w:szCs w:val="20"/>
                 <w:lang w:eastAsia="es-CL"/>
               </w:rPr>
-              <w:t xml:space="preserve"> los objetivos específicos</w:t>
-            </w:r>
-            <w:r>
-              <w:rPr>
-                <w:rFonts w:ascii="Calibri" w:hAnsi="Calibri" w:cs="Arial"/>
-                <w:i/>
-                <w:color w:val="548DD4"/>
+              <w:t>Diseñar e implementar una interfaz de usuario accesible y responsiva.</w:t>
+            </w:r>
+          </w:p>
+          <w:p>
+            <w:pPr>
+              <w:jc w:val="both"/>
+              <w:rPr>
+                <w:rFonts w:ascii="Calibri" w:hAnsi="Calibri" w:cs="Arial"/>
+                <w:iCs/>
                 <w:sz w:val="20"/>
                 <w:szCs w:val="20"/>
                 <w:lang w:eastAsia="es-CL"/>
               </w:rPr>
-              <w:t xml:space="preserve"> del proyecto. Estos</w:t>
-            </w:r>
-            <w:r>
-              <w:rPr>
-                <w:rFonts w:ascii="Calibri" w:hAnsi="Calibri" w:cs="Arial"/>
-                <w:i/>
-                <w:color w:val="548DD4"/>
+            </w:pPr>
+            <w:r>
+              <w:rPr>
+                <w:rFonts w:ascii="Calibri" w:hAnsi="Calibri" w:cs="Arial"/>
+                <w:iCs/>
                 <w:sz w:val="20"/>
                 <w:szCs w:val="20"/>
                 <w:lang w:eastAsia="es-CL"/>
               </w:rPr>
-              <w:t xml:space="preserve"> permiten aterrizar el trabajo y trazar procedimientos concretos a seguir.</w:t>
-            </w:r>
-            <w:r>
-              <w:rPr>
-                <w:rFonts w:ascii="Calibri" w:hAnsi="Calibri" w:cs="Arial"/>
-                <w:i/>
-                <w:color w:val="548DD4"/>
+              <w:t>Integrar funcionalidades de comercio electrónico.</w:t>
+            </w:r>
+          </w:p>
+          <w:p>
+            <w:pPr>
+              <w:jc w:val="both"/>
+              <w:rPr>
+                <w:rFonts w:ascii="Calibri" w:hAnsi="Calibri" w:cs="Arial"/>
+                <w:iCs/>
                 <w:sz w:val="20"/>
                 <w:szCs w:val="20"/>
                 <w:lang w:eastAsia="es-CL"/>
               </w:rPr>
-              <w:t xml:space="preserve"> </w:t>
-            </w:r>
-            <w:r>
-              <w:rPr>
-                <w:rFonts w:ascii="Calibri" w:hAnsi="Calibri" w:cs="Arial"/>
-                <w:i/>
-                <w:color w:val="548DD4"/>
-                <w:sz w:val="20"/>
-                <w:szCs w:val="20"/>
-                <w:lang w:eastAsia="es-CL"/>
-              </w:rPr>
-              <w:t>Se desprenden del objetivo general</w:t>
-            </w:r>
-            <w:r>
-              <w:rPr>
-                <w:rFonts w:ascii="Calibri" w:hAnsi="Calibri" w:cs="Arial"/>
-                <w:i/>
-                <w:color w:val="548DD4"/>
-                <w:sz w:val="20"/>
-                <w:szCs w:val="20"/>
-                <w:lang w:eastAsia="es-CL"/>
-              </w:rPr>
-              <w:t xml:space="preserve">. </w:t>
-            </w:r>
+            </w:pPr>
           </w:p>
         </w:tc>
       </w:tr>
@@ -3511,209 +4061,160 @@
               <w:rPr>
                 <w:rFonts w:ascii="Calibri" w:hAnsi="Calibri" w:cs="Arial"/>
                 <w:i/>
-                <w:color w:val="548DD4"/>
+                <w:sz w:val="18"/>
+                <w:szCs w:val="20"/>
+                <w:lang w:eastAsia="es-CL"/>
+              </w:rPr>
+            </w:pPr>
+            <w:r>
+              <w:rPr>
+                <w:rFonts w:ascii="Calibri" w:hAnsi="Calibri" w:cs="Arial"/>
+                <w:i/>
                 <w:sz w:val="20"/>
                 <w:szCs w:val="20"/>
                 <w:lang w:eastAsia="es-CL"/>
               </w:rPr>
-            </w:pPr>
-            <w:r>
-              <w:rPr>
-                <w:rFonts w:ascii="Calibri" w:hAnsi="Calibri" w:cs="Arial"/>
-                <w:i/>
-                <w:color w:val="548DD4"/>
+              <w:t>Emplearemos la metodología ágil basada en scrum, ya que permite trabajar de manera iterativa, incremental.</w:t>
+            </w:r>
+            <w:r>
+              <w:rPr>
+                <w:rFonts w:ascii="Calibri" w:hAnsi="Calibri" w:cs="Arial"/>
+                <w:i/>
                 <w:sz w:val="20"/>
                 <w:szCs w:val="20"/>
                 <w:lang w:eastAsia="es-CL"/>
               </w:rPr>
-              <w:t>Describe</w:t>
-            </w:r>
-            <w:r>
-              <w:rPr>
-                <w:rFonts w:ascii="Calibri" w:hAnsi="Calibri" w:cs="Arial"/>
-                <w:i/>
-                <w:color w:val="548DD4"/>
-                <w:sz w:val="20"/>
-                <w:szCs w:val="20"/>
-                <w:lang w:eastAsia="es-CL"/>
-              </w:rPr>
-              <w:t xml:space="preserve"> cómo abordará</w:t>
-            </w:r>
-            <w:r>
-              <w:rPr>
-                <w:rFonts w:ascii="Calibri" w:hAnsi="Calibri" w:cs="Arial"/>
-                <w:i/>
-                <w:color w:val="548DD4"/>
-                <w:sz w:val="20"/>
-                <w:szCs w:val="20"/>
-                <w:lang w:eastAsia="es-CL"/>
-              </w:rPr>
-              <w:t>s</w:t>
-            </w:r>
-            <w:r>
-              <w:rPr>
-                <w:rFonts w:ascii="Calibri" w:hAnsi="Calibri" w:cs="Arial"/>
-                <w:i/>
-                <w:color w:val="548DD4"/>
-                <w:sz w:val="20"/>
-                <w:szCs w:val="20"/>
-                <w:lang w:eastAsia="es-CL"/>
-              </w:rPr>
-              <w:t xml:space="preserve"> </w:t>
-            </w:r>
-            <w:r>
-              <w:rPr>
-                <w:rFonts w:ascii="Calibri" w:hAnsi="Calibri" w:cs="Arial"/>
-                <w:i/>
-                <w:color w:val="548DD4"/>
-                <w:sz w:val="20"/>
-                <w:szCs w:val="20"/>
-                <w:lang w:eastAsia="es-CL"/>
-              </w:rPr>
-              <w:t>el</w:t>
-            </w:r>
-            <w:r>
-              <w:rPr>
-                <w:rFonts w:ascii="Calibri" w:hAnsi="Calibri" w:cs="Arial"/>
-                <w:i/>
-                <w:color w:val="548DD4"/>
-                <w:sz w:val="20"/>
-                <w:szCs w:val="20"/>
-                <w:lang w:eastAsia="es-CL"/>
-              </w:rPr>
-              <w:t xml:space="preserve"> problema o </w:t>
-            </w:r>
-            <w:r>
-              <w:rPr>
-                <w:rFonts w:ascii="Calibri" w:hAnsi="Calibri" w:cs="Arial"/>
-                <w:i/>
-                <w:color w:val="548DD4"/>
-                <w:sz w:val="20"/>
-                <w:szCs w:val="20"/>
-                <w:lang w:eastAsia="es-CL"/>
-              </w:rPr>
-              <w:t>situación</w:t>
-            </w:r>
-            <w:r>
-              <w:rPr>
-                <w:rFonts w:ascii="Calibri" w:hAnsi="Calibri" w:cs="Arial"/>
-                <w:i/>
-                <w:color w:val="548DD4"/>
-                <w:sz w:val="20"/>
-                <w:szCs w:val="20"/>
-                <w:lang w:eastAsia="es-CL"/>
-              </w:rPr>
-              <w:t xml:space="preserve"> que</w:t>
-            </w:r>
-            <w:r>
-              <w:rPr>
-                <w:rFonts w:ascii="Calibri" w:hAnsi="Calibri" w:cs="Arial"/>
-                <w:i/>
-                <w:color w:val="548DD4"/>
-                <w:sz w:val="20"/>
-                <w:szCs w:val="20"/>
-                <w:lang w:eastAsia="es-CL"/>
-              </w:rPr>
-              <w:t xml:space="preserve"> se</w:t>
-            </w:r>
-            <w:r>
-              <w:rPr>
-                <w:rFonts w:ascii="Calibri" w:hAnsi="Calibri" w:cs="Arial"/>
-                <w:i/>
-                <w:color w:val="548DD4"/>
-                <w:sz w:val="20"/>
-                <w:szCs w:val="20"/>
-                <w:lang w:eastAsia="es-CL"/>
-              </w:rPr>
-              <w:t xml:space="preserve"> identific</w:t>
-            </w:r>
-            <w:r>
-              <w:rPr>
-                <w:rFonts w:ascii="Calibri" w:hAnsi="Calibri" w:cs="Arial"/>
-                <w:i/>
-                <w:color w:val="548DD4"/>
-                <w:sz w:val="20"/>
-                <w:szCs w:val="20"/>
-                <w:lang w:eastAsia="es-CL"/>
-              </w:rPr>
-              <w:t>ó anteriormente</w:t>
-            </w:r>
-            <w:r>
-              <w:rPr>
-                <w:rFonts w:ascii="Calibri" w:hAnsi="Calibri" w:cs="Arial"/>
-                <w:i/>
-                <w:color w:val="548DD4"/>
-                <w:sz w:val="20"/>
-                <w:szCs w:val="20"/>
-                <w:lang w:eastAsia="es-CL"/>
-              </w:rPr>
-              <w:t>, señalando</w:t>
-            </w:r>
-            <w:r>
-              <w:rPr>
-                <w:rFonts w:ascii="Calibri" w:hAnsi="Calibri" w:cs="Arial"/>
-                <w:i/>
-                <w:color w:val="548DD4"/>
-                <w:sz w:val="20"/>
-                <w:szCs w:val="20"/>
-                <w:lang w:eastAsia="es-CL"/>
-              </w:rPr>
-              <w:t xml:space="preserve"> </w:t>
-            </w:r>
-            <w:r>
-              <w:rPr>
-                <w:rFonts w:ascii="Calibri" w:hAnsi="Calibri" w:cs="Arial"/>
-                <w:i/>
-                <w:color w:val="548DD4"/>
-                <w:sz w:val="20"/>
-                <w:szCs w:val="20"/>
-                <w:lang w:eastAsia="es-CL"/>
-              </w:rPr>
-              <w:t>l</w:t>
-            </w:r>
-            <w:r>
-              <w:rPr>
-                <w:rFonts w:ascii="Calibri" w:hAnsi="Calibri" w:cs="Arial"/>
-                <w:i/>
-                <w:color w:val="548DD4"/>
-                <w:sz w:val="20"/>
-                <w:szCs w:val="20"/>
-                <w:lang w:eastAsia="es-CL"/>
-              </w:rPr>
-              <w:t>a</w:t>
-            </w:r>
-            <w:r>
-              <w:rPr>
-                <w:rFonts w:ascii="Calibri" w:hAnsi="Calibri" w:cs="Arial"/>
-                <w:i/>
-                <w:color w:val="548DD4"/>
-                <w:sz w:val="20"/>
-                <w:szCs w:val="20"/>
-                <w:lang w:eastAsia="es-CL"/>
-              </w:rPr>
-              <w:t xml:space="preserve"> </w:t>
-            </w:r>
-            <w:r>
-              <w:rPr>
-                <w:rFonts w:ascii="Calibri" w:hAnsi="Calibri" w:cs="Arial"/>
-                <w:i/>
-                <w:color w:val="548DD4"/>
-                <w:sz w:val="20"/>
-                <w:szCs w:val="20"/>
-                <w:lang w:eastAsia="es-CL"/>
-              </w:rPr>
-              <w:t xml:space="preserve">metodología que se utilizará </w:t>
-            </w:r>
-            <w:r>
-              <w:rPr>
-                <w:rFonts w:ascii="Calibri" w:hAnsi="Calibri" w:cs="Arial"/>
-                <w:i/>
-                <w:color w:val="548DD4"/>
-                <w:sz w:val="20"/>
-                <w:szCs w:val="20"/>
-                <w:lang w:eastAsia="es-CL"/>
-              </w:rPr>
-              <w:t xml:space="preserve">para cumplir con tu objetivo. </w:t>
+              <w:br/>
+            </w:r>
+            <w:r>
+              <w:rPr>
+                <w:rFonts w:ascii="Calibri" w:hAnsi="Calibri" w:cs="Arial"/>
+                <w:i/>
+                <w:sz w:val="18"/>
+                <w:szCs w:val="20"/>
+                <w:lang w:eastAsia="es-CL"/>
+              </w:rPr>
+              <w:t>Priorizando la entrega continua de valor y adaptabilidad.</w:t>
+            </w:r>
+          </w:p>
+          <w:p>
+            <w:pPr>
+              <w:jc w:val="both"/>
+              <w:rPr>
+                <w:rFonts w:ascii="Calibri" w:hAnsi="Calibri" w:cs="Arial"/>
+                <w:i/>
+                <w:sz w:val="18"/>
+                <w:szCs w:val="20"/>
+                <w:lang w:eastAsia="es-CL"/>
+              </w:rPr>
+            </w:pPr>
+            <w:r>
+              <w:rPr>
+                <w:rFonts w:ascii="Calibri" w:hAnsi="Calibri" w:cs="Arial"/>
+                <w:i/>
+                <w:sz w:val="18"/>
+                <w:szCs w:val="20"/>
+                <w:lang w:eastAsia="es-CL"/>
+              </w:rPr>
+              <w:t>Eventos significativos</w:t>
+            </w:r>
+          </w:p>
+          <w:p>
+            <w:pPr>
+              <w:jc w:val="both"/>
+              <w:rPr>
+                <w:rFonts w:ascii="Calibri" w:hAnsi="Calibri" w:cs="Arial"/>
+                <w:i/>
+                <w:sz w:val="18"/>
+                <w:szCs w:val="20"/>
+                <w:lang w:eastAsia="es-CL"/>
+              </w:rPr>
+            </w:pPr>
+            <w:r>
+              <w:rPr>
+                <w:rFonts w:ascii="Calibri" w:hAnsi="Calibri" w:cs="Arial"/>
+                <w:i/>
+                <w:sz w:val="18"/>
+                <w:szCs w:val="20"/>
+                <w:lang w:eastAsia="es-CL"/>
+              </w:rPr>
+              <w:t>Sprint planning:</w:t>
+            </w:r>
+            <w:r>
+              <w:rPr>
+                <w:rFonts w:ascii="Calibri" w:hAnsi="Calibri" w:cs="Arial"/>
+                <w:i/>
+                <w:sz w:val="18"/>
+                <w:szCs w:val="20"/>
+                <w:lang w:eastAsia="es-CL"/>
+              </w:rPr>
+              <w:t xml:space="preserve"> vamos a trabajar a lo largo de 3 sprints</w:t>
+            </w:r>
+          </w:p>
+          <w:p>
+            <w:pPr>
+              <w:jc w:val="both"/>
+              <w:rPr>
+                <w:rFonts w:ascii="Calibri" w:hAnsi="Calibri" w:cs="Arial"/>
+                <w:i/>
+                <w:sz w:val="18"/>
+                <w:szCs w:val="20"/>
+                <w:lang w:eastAsia="es-CL"/>
+              </w:rPr>
+            </w:pPr>
+            <w:r>
+              <w:rPr>
+                <w:rFonts w:ascii="Calibri" w:hAnsi="Calibri" w:cs="Arial"/>
+                <w:i/>
+                <w:sz w:val="18"/>
+                <w:szCs w:val="20"/>
+                <w:lang w:eastAsia="es-CL"/>
+              </w:rPr>
+              <w:t>Sprint Backlog</w:t>
+            </w:r>
+          </w:p>
+          <w:p>
+            <w:pPr>
+              <w:jc w:val="both"/>
+              <w:rPr>
+                <w:rFonts w:ascii="Calibri" w:hAnsi="Calibri" w:cs="Arial"/>
+                <w:i/>
+                <w:sz w:val="18"/>
+                <w:szCs w:val="20"/>
+                <w:lang w:eastAsia="es-CL"/>
+              </w:rPr>
+            </w:pPr>
+            <w:r>
+              <w:rPr>
+                <w:rFonts w:ascii="Calibri" w:hAnsi="Calibri" w:cs="Arial"/>
+                <w:i/>
+                <w:sz w:val="18"/>
+                <w:szCs w:val="20"/>
+                <w:lang w:eastAsia="es-CL"/>
+              </w:rPr>
+              <w:t>Daily Scrum</w:t>
+            </w:r>
+          </w:p>
+          <w:p>
+            <w:pPr>
+              <w:jc w:val="both"/>
+              <w:rPr>
+                <w:rFonts w:ascii="Calibri" w:hAnsi="Calibri" w:cs="Arial"/>
+                <w:i/>
+                <w:sz w:val="18"/>
+                <w:szCs w:val="20"/>
+                <w:lang w:eastAsia="es-CL"/>
+              </w:rPr>
+            </w:pPr>
+            <w:r>
+              <w:rPr>
+                <w:rFonts w:ascii="Calibri" w:hAnsi="Calibri" w:cs="Arial"/>
+                <w:i/>
+                <w:sz w:val="18"/>
+                <w:szCs w:val="20"/>
+                <w:lang w:eastAsia="es-CL"/>
+              </w:rPr>
+              <w:t>Sprint review y retrospective</w:t>
             </w:r>
           </w:p>
           <w:p>
@@ -3732,12 +4233,13 @@
               <w:rPr>
                 <w:rFonts w:ascii="Calibri" w:hAnsi="Calibri" w:cs="Arial"/>
                 <w:i/>
-                <w:color w:val="548DD4"/>
-                <w:sz w:val="20"/>
-                <w:szCs w:val="20"/>
-                <w:lang w:eastAsia="es-CL"/>
-              </w:rPr>
-              <w:t>Cuando el proyecto a desarrollar es grupal, es necesario incorporar la definición de las funciones, tareas y responsabilidades asociadas a cada integrante del equipo.</w:t>
+                <w:color w:val="FF0000"/>
+                <w:sz w:val="18"/>
+                <w:szCs w:val="20"/>
+                <w:lang w:eastAsia="es-CL"/>
+              </w:rPr>
+              <w:lastRenderedPageBreak/>
+              <w:t xml:space="preserve"> </w:t>
             </w:r>
           </w:p>
         </w:tc>
@@ -3815,6 +4317,7 @@
                 <w:sz w:val="28"/>
                 <w:szCs w:val="28"/>
               </w:rPr>
+              <w:lastRenderedPageBreak/>
               <w:t>6</w:t>
             </w:r>
             <w:r>
@@ -5520,6 +6023,7 @@
                 <w:sz w:val="28"/>
                 <w:szCs w:val="28"/>
               </w:rPr>
+              <w:lastRenderedPageBreak/>
               <w:t>8</w:t>
             </w:r>
             <w:r>
@@ -7210,7 +7714,7 @@
 </file>
 
 <file path=word/endnotes.xml><?xml version="1.0" encoding="utf-8"?>
-<w:endnotes xmlns:wpc="http://schemas.microsoft.com/office/word/2010/wordprocessingCanvas" xmlns:cx="http://schemas.microsoft.com/office/drawing/2014/chartex" xmlns:mc="http://schemas.openxmlformats.org/markup-compatibility/2006" xmlns:o="urn:schemas-microsoft-com:office:office" xmlns:r="http://schemas.openxmlformats.org/officeDocument/2006/relationships" xmlns:m="http://schemas.openxmlformats.org/officeDocument/2006/math" xmlns:v="urn:schemas-microsoft-com:vml" xmlns:wp14="http://schemas.microsoft.com/office/word/2010/wordprocessingDrawing" xmlns:wp="http://schemas.openxmlformats.org/drawingml/2006/wordprocessingDrawing" xmlns:w10="urn:schemas-microsoft-com:office:word" xmlns:w="http://schemas.openxmlformats.org/wordprocessingml/2006/main" xmlns:w14="http://schemas.microsoft.com/office/word/2010/wordml" xmlns:w15="http://schemas.microsoft.com/office/word/2012/wordml" xmlns:w16se="http://schemas.microsoft.com/office/word/2015/wordml/symex" xmlns:wpg="http://schemas.microsoft.com/office/word/2010/wordprocessingGroup" xmlns:wpi="http://schemas.microsoft.com/office/word/2010/wordprocessingInk" xmlns:wne="http://schemas.microsoft.com/office/word/2006/wordml" xmlns:wps="http://schemas.microsoft.com/office/word/2010/wordprocessingShape" mc:Ignorable="w14 w15 w16se wp14">
+<w:endnotes xmlns:wpc="http://schemas.microsoft.com/office/word/2010/wordprocessingCanvas" xmlns:cx="http://schemas.microsoft.com/office/drawing/2014/chartex" xmlns:cx1="http://schemas.microsoft.com/office/drawing/2015/9/8/chartex" xmlns:cx2="http://schemas.microsoft.com/office/drawing/2015/10/21/chartex" xmlns:cx3="http://schemas.microsoft.com/office/drawing/2016/5/9/chartex" xmlns:cx4="http://schemas.microsoft.com/office/drawing/2016/5/10/chartex" xmlns:cx5="http://schemas.microsoft.com/office/drawing/2016/5/11/chartex" xmlns:cx6="http://schemas.microsoft.com/office/drawing/2016/5/12/chartex" xmlns:cx7="http://schemas.microsoft.com/office/drawing/2016/5/13/chartex" xmlns:cx8="http://schemas.microsoft.com/office/drawing/2016/5/14/chartex" xmlns:mc="http://schemas.openxmlformats.org/markup-compatibility/2006" xmlns:aink="http://schemas.microsoft.com/office/drawing/2016/ink" xmlns:am3d="http://schemas.microsoft.com/office/drawing/2017/model3d" xmlns:o="urn:schemas-microsoft-com:office:office" xmlns:r="http://schemas.openxmlformats.org/officeDocument/2006/relationships" xmlns:m="http://schemas.openxmlformats.org/officeDocument/2006/math" xmlns:v="urn:schemas-microsoft-com:vml" xmlns:wp14="http://schemas.microsoft.com/office/word/2010/wordprocessingDrawing" xmlns:wp="http://schemas.openxmlformats.org/drawingml/2006/wordprocessingDrawing" xmlns:w10="urn:schemas-microsoft-com:office:word" xmlns:w="http://schemas.openxmlformats.org/wordprocessingml/2006/main" xmlns:w14="http://schemas.microsoft.com/office/word/2010/wordml" xmlns:w15="http://schemas.microsoft.com/office/word/2012/wordml" xmlns:w16cex="http://schemas.microsoft.com/office/word/2018/wordml/cex" xmlns:w16cid="http://schemas.microsoft.com/office/word/2016/wordml/cid" xmlns:w16="http://schemas.microsoft.com/office/word/2018/wordml" xmlns:w16sdtdh="http://schemas.microsoft.com/office/word/2020/wordml/sdtdatahash" xmlns:w16se="http://schemas.microsoft.com/office/word/2015/wordml/symex" xmlns:wpg="http://schemas.microsoft.com/office/word/2010/wordprocessingGroup" xmlns:wpi="http://schemas.microsoft.com/office/word/2010/wordprocessingInk" xmlns:wne="http://schemas.microsoft.com/office/word/2006/wordml" xmlns:wps="http://schemas.microsoft.com/office/word/2010/wordprocessingShape" mc:Ignorable="w14 w15 w16se w16cid w16 w16cex w16sdtdh wp14">
   <w:endnote w:type="separator" w:id="-1">
     <w:p>
       <w:pPr>
@@ -7235,7 +7739,7 @@
 </file>
 
 <file path=word/footnotes.xml><?xml version="1.0" encoding="utf-8"?>
-<w:footnotes xmlns:wpc="http://schemas.microsoft.com/office/word/2010/wordprocessingCanvas" xmlns:cx="http://schemas.microsoft.com/office/drawing/2014/chartex" xmlns:mc="http://schemas.openxmlformats.org/markup-compatibility/2006" xmlns:o="urn:schemas-microsoft-com:office:office" xmlns:r="http://schemas.openxmlformats.org/officeDocument/2006/relationships" xmlns:m="http://schemas.openxmlformats.org/officeDocument/2006/math" xmlns:v="urn:schemas-microsoft-com:vml" xmlns:wp14="http://schemas.microsoft.com/office/word/2010/wordprocessingDrawing" xmlns:wp="http://schemas.openxmlformats.org/drawingml/2006/wordprocessingDrawing" xmlns:w10="urn:schemas-microsoft-com:office:word" xmlns:w="http://schemas.openxmlformats.org/wordprocessingml/2006/main" xmlns:w14="http://schemas.microsoft.com/office/word/2010/wordml" xmlns:w15="http://schemas.microsoft.com/office/word/2012/wordml" xmlns:w16se="http://schemas.microsoft.com/office/word/2015/wordml/symex" xmlns:wpg="http://schemas.microsoft.com/office/word/2010/wordprocessingGroup" xmlns:wpi="http://schemas.microsoft.com/office/word/2010/wordprocessingInk" xmlns:wne="http://schemas.microsoft.com/office/word/2006/wordml" xmlns:wps="http://schemas.microsoft.com/office/word/2010/wordprocessingShape" mc:Ignorable="w14 w15 w16se wp14">
+<w:footnotes xmlns:wpc="http://schemas.microsoft.com/office/word/2010/wordprocessingCanvas" xmlns:cx="http://schemas.microsoft.com/office/drawing/2014/chartex" xmlns:cx1="http://schemas.microsoft.com/office/drawing/2015/9/8/chartex" xmlns:cx2="http://schemas.microsoft.com/office/drawing/2015/10/21/chartex" xmlns:cx3="http://schemas.microsoft.com/office/drawing/2016/5/9/chartex" xmlns:cx4="http://schemas.microsoft.com/office/drawing/2016/5/10/chartex" xmlns:cx5="http://schemas.microsoft.com/office/drawing/2016/5/11/chartex" xmlns:cx6="http://schemas.microsoft.com/office/drawing/2016/5/12/chartex" xmlns:cx7="http://schemas.microsoft.com/office/drawing/2016/5/13/chartex" xmlns:cx8="http://schemas.microsoft.com/office/drawing/2016/5/14/chartex" xmlns:mc="http://schemas.openxmlformats.org/markup-compatibility/2006" xmlns:aink="http://schemas.microsoft.com/office/drawing/2016/ink" xmlns:am3d="http://schemas.microsoft.com/office/drawing/2017/model3d" xmlns:o="urn:schemas-microsoft-com:office:office" xmlns:r="http://schemas.openxmlformats.org/officeDocument/2006/relationships" xmlns:m="http://schemas.openxmlformats.org/officeDocument/2006/math" xmlns:v="urn:schemas-microsoft-com:vml" xmlns:wp14="http://schemas.microsoft.com/office/word/2010/wordprocessingDrawing" xmlns:wp="http://schemas.openxmlformats.org/drawingml/2006/wordprocessingDrawing" xmlns:w10="urn:schemas-microsoft-com:office:word" xmlns:w="http://schemas.openxmlformats.org/wordprocessingml/2006/main" xmlns:w14="http://schemas.microsoft.com/office/word/2010/wordml" xmlns:w15="http://schemas.microsoft.com/office/word/2012/wordml" xmlns:w16cex="http://schemas.microsoft.com/office/word/2018/wordml/cex" xmlns:w16cid="http://schemas.microsoft.com/office/word/2016/wordml/cid" xmlns:w16="http://schemas.microsoft.com/office/word/2018/wordml" xmlns:w16sdtdh="http://schemas.microsoft.com/office/word/2020/wordml/sdtdatahash" xmlns:w16se="http://schemas.microsoft.com/office/word/2015/wordml/symex" xmlns:wpg="http://schemas.microsoft.com/office/word/2010/wordprocessingGroup" xmlns:wpi="http://schemas.microsoft.com/office/word/2010/wordprocessingInk" xmlns:wne="http://schemas.microsoft.com/office/word/2006/wordml" xmlns:wps="http://schemas.microsoft.com/office/word/2010/wordprocessingShape" mc:Ignorable="w14 w15 w16se w16cid w16 w16cex w16sdtdh wp14">
   <w:footnote w:type="separator" w:id="-1">
     <w:p>
       <w:pPr>
@@ -7315,7 +7819,7 @@
 </file>
 
 <file path=word/header1.xml><?xml version="1.0" encoding="utf-8"?>
-<w:hdr xmlns:wpc="http://schemas.microsoft.com/office/word/2010/wordprocessingCanvas" xmlns:cx="http://schemas.microsoft.com/office/drawing/2014/chartex" xmlns:mc="http://schemas.openxmlformats.org/markup-compatibility/2006" xmlns:o="urn:schemas-microsoft-com:office:office" xmlns:r="http://schemas.openxmlformats.org/officeDocument/2006/relationships" xmlns:m="http://schemas.openxmlformats.org/officeDocument/2006/math" xmlns:v="urn:schemas-microsoft-com:vml" xmlns:wp14="http://schemas.microsoft.com/office/word/2010/wordprocessingDrawing" xmlns:wp="http://schemas.openxmlformats.org/drawingml/2006/wordprocessingDrawing" xmlns:w10="urn:schemas-microsoft-com:office:word" xmlns:w="http://schemas.openxmlformats.org/wordprocessingml/2006/main" xmlns:w14="http://schemas.microsoft.com/office/word/2010/wordml" xmlns:w15="http://schemas.microsoft.com/office/word/2012/wordml" xmlns:w16se="http://schemas.microsoft.com/office/word/2015/wordml/symex" xmlns:wpg="http://schemas.microsoft.com/office/word/2010/wordprocessingGroup" xmlns:wpi="http://schemas.microsoft.com/office/word/2010/wordprocessingInk" xmlns:wne="http://schemas.microsoft.com/office/word/2006/wordml" xmlns:wps="http://schemas.microsoft.com/office/word/2010/wordprocessingShape" mc:Ignorable="w14 w15 w16se wp14">
+<w:hdr xmlns:wpc="http://schemas.microsoft.com/office/word/2010/wordprocessingCanvas" xmlns:cx="http://schemas.microsoft.com/office/drawing/2014/chartex" xmlns:cx1="http://schemas.microsoft.com/office/drawing/2015/9/8/chartex" xmlns:cx2="http://schemas.microsoft.com/office/drawing/2015/10/21/chartex" xmlns:cx3="http://schemas.microsoft.com/office/drawing/2016/5/9/chartex" xmlns:cx4="http://schemas.microsoft.com/office/drawing/2016/5/10/chartex" xmlns:cx5="http://schemas.microsoft.com/office/drawing/2016/5/11/chartex" xmlns:cx6="http://schemas.microsoft.com/office/drawing/2016/5/12/chartex" xmlns:cx7="http://schemas.microsoft.com/office/drawing/2016/5/13/chartex" xmlns:cx8="http://schemas.microsoft.com/office/drawing/2016/5/14/chartex" xmlns:mc="http://schemas.openxmlformats.org/markup-compatibility/2006" xmlns:aink="http://schemas.microsoft.com/office/drawing/2016/ink" xmlns:am3d="http://schemas.microsoft.com/office/drawing/2017/model3d" xmlns:o="urn:schemas-microsoft-com:office:office" xmlns:r="http://schemas.openxmlformats.org/officeDocument/2006/relationships" xmlns:m="http://schemas.openxmlformats.org/officeDocument/2006/math" xmlns:v="urn:schemas-microsoft-com:vml" xmlns:wp14="http://schemas.microsoft.com/office/word/2010/wordprocessingDrawing" xmlns:wp="http://schemas.openxmlformats.org/drawingml/2006/wordprocessingDrawing" xmlns:w10="urn:schemas-microsoft-com:office:word" xmlns:w="http://schemas.openxmlformats.org/wordprocessingml/2006/main" xmlns:w14="http://schemas.microsoft.com/office/word/2010/wordml" xmlns:w15="http://schemas.microsoft.com/office/word/2012/wordml" xmlns:w16cex="http://schemas.microsoft.com/office/word/2018/wordml/cex" xmlns:w16cid="http://schemas.microsoft.com/office/word/2016/wordml/cid" xmlns:w16="http://schemas.microsoft.com/office/word/2018/wordml" xmlns:w16sdtdh="http://schemas.microsoft.com/office/word/2020/wordml/sdtdatahash" xmlns:w16se="http://schemas.microsoft.com/office/word/2015/wordml/symex" xmlns:wpg="http://schemas.microsoft.com/office/word/2010/wordprocessingGroup" xmlns:wpi="http://schemas.microsoft.com/office/word/2010/wordprocessingInk" xmlns:wne="http://schemas.microsoft.com/office/word/2006/wordml" xmlns:wps="http://schemas.microsoft.com/office/word/2010/wordprocessingShape" mc:Ignorable="w14 w15 w16se w16cid w16 w16cex w16sdtdh wp14">
   <w:tbl>
     <w:tblPr>
       <w:tblStyle w:val="Tablaconcuadrcula1"/>
@@ -7500,8 +8004,121 @@
 </file>
 
 <file path=word/numbering.xml><?xml version="1.0" encoding="utf-8"?>
-<w:numbering xmlns:wpc="http://schemas.microsoft.com/office/word/2010/wordprocessingCanvas" xmlns:cx="http://schemas.microsoft.com/office/drawing/2014/chartex" xmlns:mc="http://schemas.openxmlformats.org/markup-compatibility/2006" xmlns:o="urn:schemas-microsoft-com:office:office" xmlns:r="http://schemas.openxmlformats.org/officeDocument/2006/relationships" xmlns:m="http://schemas.openxmlformats.org/officeDocument/2006/math" xmlns:v="urn:schemas-microsoft-com:vml" xmlns:wp14="http://schemas.microsoft.com/office/word/2010/wordprocessingDrawing" xmlns:wp="http://schemas.openxmlformats.org/drawingml/2006/wordprocessingDrawing" xmlns:w10="urn:schemas-microsoft-com:office:word" xmlns:w="http://schemas.openxmlformats.org/wordprocessingml/2006/main" xmlns:w14="http://schemas.microsoft.com/office/word/2010/wordml" xmlns:w15="http://schemas.microsoft.com/office/word/2012/wordml" xmlns:w16se="http://schemas.microsoft.com/office/word/2015/wordml/symex" xmlns:wpg="http://schemas.microsoft.com/office/word/2010/wordprocessingGroup" xmlns:wpi="http://schemas.microsoft.com/office/word/2010/wordprocessingInk" xmlns:wne="http://schemas.microsoft.com/office/word/2006/wordml" xmlns:wps="http://schemas.microsoft.com/office/word/2010/wordprocessingShape" mc:Ignorable="w14 w15 w16se wp14">
+<w:numbering xmlns:wpc="http://schemas.microsoft.com/office/word/2010/wordprocessingCanvas" xmlns:cx="http://schemas.microsoft.com/office/drawing/2014/chartex" xmlns:cx1="http://schemas.microsoft.com/office/drawing/2015/9/8/chartex" xmlns:cx2="http://schemas.microsoft.com/office/drawing/2015/10/21/chartex" xmlns:cx3="http://schemas.microsoft.com/office/drawing/2016/5/9/chartex" xmlns:cx4="http://schemas.microsoft.com/office/drawing/2016/5/10/chartex" xmlns:cx5="http://schemas.microsoft.com/office/drawing/2016/5/11/chartex" xmlns:cx6="http://schemas.microsoft.com/office/drawing/2016/5/12/chartex" xmlns:cx7="http://schemas.microsoft.com/office/drawing/2016/5/13/chartex" xmlns:cx8="http://schemas.microsoft.com/office/drawing/2016/5/14/chartex" xmlns:mc="http://schemas.openxmlformats.org/markup-compatibility/2006" xmlns:aink="http://schemas.microsoft.com/office/drawing/2016/ink" xmlns:am3d="http://schemas.microsoft.com/office/drawing/2017/model3d" xmlns:o="urn:schemas-microsoft-com:office:office" xmlns:r="http://schemas.openxmlformats.org/officeDocument/2006/relationships" xmlns:m="http://schemas.openxmlformats.org/officeDocument/2006/math" xmlns:v="urn:schemas-microsoft-com:vml" xmlns:wp14="http://schemas.microsoft.com/office/word/2010/wordprocessingDrawing" xmlns:wp="http://schemas.openxmlformats.org/drawingml/2006/wordprocessingDrawing" xmlns:w10="urn:schemas-microsoft-com:office:word" xmlns:w="http://schemas.openxmlformats.org/wordprocessingml/2006/main" xmlns:w14="http://schemas.microsoft.com/office/word/2010/wordml" xmlns:w15="http://schemas.microsoft.com/office/word/2012/wordml" xmlns:w16cex="http://schemas.microsoft.com/office/word/2018/wordml/cex" xmlns:w16cid="http://schemas.microsoft.com/office/word/2016/wordml/cid" xmlns:w16="http://schemas.microsoft.com/office/word/2018/wordml" xmlns:w16sdtdh="http://schemas.microsoft.com/office/word/2020/wordml/sdtdatahash" xmlns:w16se="http://schemas.microsoft.com/office/word/2015/wordml/symex" xmlns:wpg="http://schemas.microsoft.com/office/word/2010/wordprocessingGroup" xmlns:wpi="http://schemas.microsoft.com/office/word/2010/wordprocessingInk" xmlns:wne="http://schemas.microsoft.com/office/word/2006/wordml" xmlns:wps="http://schemas.microsoft.com/office/word/2010/wordprocessingShape" mc:Ignorable="w14 w15 w16se w16cid w16 w16cex w16sdtdh wp14">
   <w:abstractNum w:abstractNumId="0" w15:restartNumberingAfterBreak="0">
+    <w:nsid w:val="0E0A4D7F"/>
+    <w:multiLevelType w:val="hybridMultilevel"/>
+    <w:tmpl w:val="9FCAAF40"/>
+    <w:lvl w:ilvl="0" w:tplc="340A0001">
+      <w:start w:val="1"/>
+      <w:numFmt w:val="bullet"/>
+      <w:lvlText w:val=""/>
+      <w:lvlJc w:val="left"/>
+      <w:pPr>
+        <w:ind w:left="720" w:hanging="360"/>
+      </w:pPr>
+      <w:rPr>
+        <w:rFonts w:ascii="Symbol" w:hAnsi="Symbol" w:hint="default"/>
+      </w:rPr>
+    </w:lvl>
+    <w:lvl w:ilvl="1" w:tplc="340A0003" w:tentative="1">
+      <w:start w:val="1"/>
+      <w:numFmt w:val="bullet"/>
+      <w:lvlText w:val="o"/>
+      <w:lvlJc w:val="left"/>
+      <w:pPr>
+        <w:ind w:left="1440" w:hanging="360"/>
+      </w:pPr>
+      <w:rPr>
+        <w:rFonts w:ascii="Courier New" w:hAnsi="Courier New" w:cs="Courier New" w:hint="default"/>
+      </w:rPr>
+    </w:lvl>
+    <w:lvl w:ilvl="2" w:tplc="340A0005" w:tentative="1">
+      <w:start w:val="1"/>
+      <w:numFmt w:val="bullet"/>
+      <w:lvlText w:val=""/>
+      <w:lvlJc w:val="left"/>
+      <w:pPr>
+        <w:ind w:left="2160" w:hanging="360"/>
+      </w:pPr>
+      <w:rPr>
+        <w:rFonts w:ascii="Wingdings" w:hAnsi="Wingdings" w:hint="default"/>
+      </w:rPr>
+    </w:lvl>
+    <w:lvl w:ilvl="3" w:tplc="340A0001" w:tentative="1">
+      <w:start w:val="1"/>
+      <w:numFmt w:val="bullet"/>
+      <w:lvlText w:val=""/>
+      <w:lvlJc w:val="left"/>
+      <w:pPr>
+        <w:ind w:left="2880" w:hanging="360"/>
+      </w:pPr>
+      <w:rPr>
+        <w:rFonts w:ascii="Symbol" w:hAnsi="Symbol" w:hint="default"/>
+      </w:rPr>
+    </w:lvl>
+    <w:lvl w:ilvl="4" w:tplc="340A0003" w:tentative="1">
+      <w:start w:val="1"/>
+      <w:numFmt w:val="bullet"/>
+      <w:lvlText w:val="o"/>
+      <w:lvlJc w:val="left"/>
+      <w:pPr>
+        <w:ind w:left="3600" w:hanging="360"/>
+      </w:pPr>
+      <w:rPr>
+        <w:rFonts w:ascii="Courier New" w:hAnsi="Courier New" w:cs="Courier New" w:hint="default"/>
+      </w:rPr>
+    </w:lvl>
+    <w:lvl w:ilvl="5" w:tplc="340A0005" w:tentative="1">
+      <w:start w:val="1"/>
+      <w:numFmt w:val="bullet"/>
+      <w:lvlText w:val=""/>
+      <w:lvlJc w:val="left"/>
+      <w:pPr>
+        <w:ind w:left="4320" w:hanging="360"/>
+      </w:pPr>
+      <w:rPr>
+        <w:rFonts w:ascii="Wingdings" w:hAnsi="Wingdings" w:hint="default"/>
+      </w:rPr>
+    </w:lvl>
+    <w:lvl w:ilvl="6" w:tplc="340A0001" w:tentative="1">
+      <w:start w:val="1"/>
+      <w:numFmt w:val="bullet"/>
+      <w:lvlText w:val=""/>
+      <w:lvlJc w:val="left"/>
+      <w:pPr>
+        <w:ind w:left="5040" w:hanging="360"/>
+      </w:pPr>
+      <w:rPr>
+        <w:rFonts w:ascii="Symbol" w:hAnsi="Symbol" w:hint="default"/>
+      </w:rPr>
+    </w:lvl>
+    <w:lvl w:ilvl="7" w:tplc="340A0003" w:tentative="1">
+      <w:start w:val="1"/>
+      <w:numFmt w:val="bullet"/>
+      <w:lvlText w:val="o"/>
+      <w:lvlJc w:val="left"/>
+      <w:pPr>
+        <w:ind w:left="5760" w:hanging="360"/>
+      </w:pPr>
+      <w:rPr>
+        <w:rFonts w:ascii="Courier New" w:hAnsi="Courier New" w:cs="Courier New" w:hint="default"/>
+      </w:rPr>
+    </w:lvl>
+    <w:lvl w:ilvl="8" w:tplc="340A0005" w:tentative="1">
+      <w:start w:val="1"/>
+      <w:numFmt w:val="bullet"/>
+      <w:lvlText w:val=""/>
+      <w:lvlJc w:val="left"/>
+      <w:pPr>
+        <w:ind w:left="6480" w:hanging="360"/>
+      </w:pPr>
+      <w:rPr>
+        <w:rFonts w:ascii="Wingdings" w:hAnsi="Wingdings" w:hint="default"/>
+      </w:rPr>
+    </w:lvl>
+  </w:abstractNum>
+  <w:abstractNum w:abstractNumId="1" w15:restartNumberingAfterBreak="0">
     <w:nsid w:val="129E5F86"/>
     <w:multiLevelType w:val="hybridMultilevel"/>
     <w:tmpl w:val="B158EC90"/>
@@ -7590,7 +8207,185 @@
       </w:pPr>
     </w:lvl>
   </w:abstractNum>
-  <w:abstractNum w:abstractNumId="1" w15:restartNumberingAfterBreak="0">
+  <w:abstractNum w:abstractNumId="2" w15:restartNumberingAfterBreak="0">
+    <w:nsid w:val="16E45FEF"/>
+    <w:multiLevelType w:val="hybridMultilevel"/>
+    <w:tmpl w:val="342E3DBC"/>
+    <w:lvl w:ilvl="0" w:tplc="340A0001">
+      <w:start w:val="1"/>
+      <w:numFmt w:val="bullet"/>
+      <w:lvlText w:val=""/>
+      <w:lvlJc w:val="left"/>
+      <w:pPr>
+        <w:ind w:left="720" w:hanging="360"/>
+      </w:pPr>
+      <w:rPr>
+        <w:rFonts w:ascii="Symbol" w:hAnsi="Symbol" w:hint="default"/>
+      </w:rPr>
+    </w:lvl>
+    <w:lvl w:ilvl="1" w:tplc="340A0019" w:tentative="1">
+      <w:start w:val="1"/>
+      <w:numFmt w:val="lowerLetter"/>
+      <w:lvlText w:val="%2."/>
+      <w:lvlJc w:val="left"/>
+      <w:pPr>
+        <w:ind w:left="1440" w:hanging="360"/>
+      </w:pPr>
+    </w:lvl>
+    <w:lvl w:ilvl="2" w:tplc="340A001B" w:tentative="1">
+      <w:start w:val="1"/>
+      <w:numFmt w:val="lowerRoman"/>
+      <w:lvlText w:val="%3."/>
+      <w:lvlJc w:val="right"/>
+      <w:pPr>
+        <w:ind w:left="2160" w:hanging="180"/>
+      </w:pPr>
+    </w:lvl>
+    <w:lvl w:ilvl="3" w:tplc="340A000F" w:tentative="1">
+      <w:start w:val="1"/>
+      <w:numFmt w:val="decimal"/>
+      <w:lvlText w:val="%4."/>
+      <w:lvlJc w:val="left"/>
+      <w:pPr>
+        <w:ind w:left="2880" w:hanging="360"/>
+      </w:pPr>
+    </w:lvl>
+    <w:lvl w:ilvl="4" w:tplc="340A0019" w:tentative="1">
+      <w:start w:val="1"/>
+      <w:numFmt w:val="lowerLetter"/>
+      <w:lvlText w:val="%5."/>
+      <w:lvlJc w:val="left"/>
+      <w:pPr>
+        <w:ind w:left="3600" w:hanging="360"/>
+      </w:pPr>
+    </w:lvl>
+    <w:lvl w:ilvl="5" w:tplc="340A001B" w:tentative="1">
+      <w:start w:val="1"/>
+      <w:numFmt w:val="lowerRoman"/>
+      <w:lvlText w:val="%6."/>
+      <w:lvlJc w:val="right"/>
+      <w:pPr>
+        <w:ind w:left="4320" w:hanging="180"/>
+      </w:pPr>
+    </w:lvl>
+    <w:lvl w:ilvl="6" w:tplc="340A000F" w:tentative="1">
+      <w:start w:val="1"/>
+      <w:numFmt w:val="decimal"/>
+      <w:lvlText w:val="%7."/>
+      <w:lvlJc w:val="left"/>
+      <w:pPr>
+        <w:ind w:left="5040" w:hanging="360"/>
+      </w:pPr>
+    </w:lvl>
+    <w:lvl w:ilvl="7" w:tplc="340A0019" w:tentative="1">
+      <w:start w:val="1"/>
+      <w:numFmt w:val="lowerLetter"/>
+      <w:lvlText w:val="%8."/>
+      <w:lvlJc w:val="left"/>
+      <w:pPr>
+        <w:ind w:left="5760" w:hanging="360"/>
+      </w:pPr>
+    </w:lvl>
+    <w:lvl w:ilvl="8" w:tplc="340A001B" w:tentative="1">
+      <w:start w:val="1"/>
+      <w:numFmt w:val="lowerRoman"/>
+      <w:lvlText w:val="%9."/>
+      <w:lvlJc w:val="right"/>
+      <w:pPr>
+        <w:ind w:left="6480" w:hanging="180"/>
+      </w:pPr>
+    </w:lvl>
+  </w:abstractNum>
+  <w:abstractNum w:abstractNumId="3" w15:restartNumberingAfterBreak="0">
+    <w:nsid w:val="24D24DCC"/>
+    <w:multiLevelType w:val="hybridMultilevel"/>
+    <w:tmpl w:val="D2B62DFE"/>
+    <w:lvl w:ilvl="0" w:tplc="7DAEE662">
+      <w:start w:val="1"/>
+      <w:numFmt w:val="upperLetter"/>
+      <w:lvlText w:val="%1."/>
+      <w:lvlJc w:val="left"/>
+      <w:pPr>
+        <w:ind w:left="720" w:hanging="360"/>
+      </w:pPr>
+      <w:rPr>
+        <w:rFonts w:asciiTheme="minorHAnsi" w:eastAsiaTheme="minorHAnsi" w:hAnsiTheme="minorHAnsi" w:cstheme="minorBidi"/>
+      </w:rPr>
+    </w:lvl>
+    <w:lvl w:ilvl="1" w:tplc="340A0019" w:tentative="1">
+      <w:start w:val="1"/>
+      <w:numFmt w:val="lowerLetter"/>
+      <w:lvlText w:val="%2."/>
+      <w:lvlJc w:val="left"/>
+      <w:pPr>
+        <w:ind w:left="1440" w:hanging="360"/>
+      </w:pPr>
+    </w:lvl>
+    <w:lvl w:ilvl="2" w:tplc="340A001B" w:tentative="1">
+      <w:start w:val="1"/>
+      <w:numFmt w:val="lowerRoman"/>
+      <w:lvlText w:val="%3."/>
+      <w:lvlJc w:val="right"/>
+      <w:pPr>
+        <w:ind w:left="2160" w:hanging="180"/>
+      </w:pPr>
+    </w:lvl>
+    <w:lvl w:ilvl="3" w:tplc="340A000F" w:tentative="1">
+      <w:start w:val="1"/>
+      <w:numFmt w:val="decimal"/>
+      <w:lvlText w:val="%4."/>
+      <w:lvlJc w:val="left"/>
+      <w:pPr>
+        <w:ind w:left="2880" w:hanging="360"/>
+      </w:pPr>
+    </w:lvl>
+    <w:lvl w:ilvl="4" w:tplc="340A0019" w:tentative="1">
+      <w:start w:val="1"/>
+      <w:numFmt w:val="lowerLetter"/>
+      <w:lvlText w:val="%5."/>
+      <w:lvlJc w:val="left"/>
+      <w:pPr>
+        <w:ind w:left="3600" w:hanging="360"/>
+      </w:pPr>
+    </w:lvl>
+    <w:lvl w:ilvl="5" w:tplc="340A001B" w:tentative="1">
+      <w:start w:val="1"/>
+      <w:numFmt w:val="lowerRoman"/>
+      <w:lvlText w:val="%6."/>
+      <w:lvlJc w:val="right"/>
+      <w:pPr>
+        <w:ind w:left="4320" w:hanging="180"/>
+      </w:pPr>
+    </w:lvl>
+    <w:lvl w:ilvl="6" w:tplc="340A000F" w:tentative="1">
+      <w:start w:val="1"/>
+      <w:numFmt w:val="decimal"/>
+      <w:lvlText w:val="%7."/>
+      <w:lvlJc w:val="left"/>
+      <w:pPr>
+        <w:ind w:left="5040" w:hanging="360"/>
+      </w:pPr>
+    </w:lvl>
+    <w:lvl w:ilvl="7" w:tplc="340A0019" w:tentative="1">
+      <w:start w:val="1"/>
+      <w:numFmt w:val="lowerLetter"/>
+      <w:lvlText w:val="%8."/>
+      <w:lvlJc w:val="left"/>
+      <w:pPr>
+        <w:ind w:left="5760" w:hanging="360"/>
+      </w:pPr>
+    </w:lvl>
+    <w:lvl w:ilvl="8" w:tplc="340A001B" w:tentative="1">
+      <w:start w:val="1"/>
+      <w:numFmt w:val="lowerRoman"/>
+      <w:lvlText w:val="%9."/>
+      <w:lvlJc w:val="right"/>
+      <w:pPr>
+        <w:ind w:left="6480" w:hanging="180"/>
+      </w:pPr>
+    </w:lvl>
+  </w:abstractNum>
+  <w:abstractNum w:abstractNumId="4" w15:restartNumberingAfterBreak="0">
     <w:nsid w:val="2FFD4C7F"/>
     <w:multiLevelType w:val="multilevel"/>
     <w:tmpl w:val="CAF0F936"/>
@@ -7711,7 +8506,7 @@
       </w:rPr>
     </w:lvl>
   </w:abstractNum>
-  <w:abstractNum w:abstractNumId="2" w15:restartNumberingAfterBreak="0">
+  <w:abstractNum w:abstractNumId="5" w15:restartNumberingAfterBreak="0">
     <w:nsid w:val="6BDB0362"/>
     <w:multiLevelType w:val="hybridMultilevel"/>
     <w:tmpl w:val="8106327E"/>
@@ -7800,7 +8595,96 @@
       </w:pPr>
     </w:lvl>
   </w:abstractNum>
-  <w:abstractNum w:abstractNumId="3" w15:restartNumberingAfterBreak="0">
+  <w:abstractNum w:abstractNumId="6" w15:restartNumberingAfterBreak="0">
+    <w:nsid w:val="6BEA3BDF"/>
+    <w:multiLevelType w:val="hybridMultilevel"/>
+    <w:tmpl w:val="8106327E"/>
+    <w:lvl w:ilvl="0" w:tplc="7DAEE662">
+      <w:start w:val="1"/>
+      <w:numFmt w:val="upperLetter"/>
+      <w:lvlText w:val="%1."/>
+      <w:lvlJc w:val="left"/>
+      <w:pPr>
+        <w:ind w:left="720" w:hanging="360"/>
+      </w:pPr>
+      <w:rPr>
+        <w:rFonts w:asciiTheme="minorHAnsi" w:eastAsiaTheme="minorHAnsi" w:hAnsiTheme="minorHAnsi" w:cstheme="minorBidi"/>
+      </w:rPr>
+    </w:lvl>
+    <w:lvl w:ilvl="1" w:tplc="340A0019" w:tentative="1">
+      <w:start w:val="1"/>
+      <w:numFmt w:val="lowerLetter"/>
+      <w:lvlText w:val="%2."/>
+      <w:lvlJc w:val="left"/>
+      <w:pPr>
+        <w:ind w:left="1440" w:hanging="360"/>
+      </w:pPr>
+    </w:lvl>
+    <w:lvl w:ilvl="2" w:tplc="340A001B" w:tentative="1">
+      <w:start w:val="1"/>
+      <w:numFmt w:val="lowerRoman"/>
+      <w:lvlText w:val="%3."/>
+      <w:lvlJc w:val="right"/>
+      <w:pPr>
+        <w:ind w:left="2160" w:hanging="180"/>
+      </w:pPr>
+    </w:lvl>
+    <w:lvl w:ilvl="3" w:tplc="340A000F" w:tentative="1">
+      <w:start w:val="1"/>
+      <w:numFmt w:val="decimal"/>
+      <w:lvlText w:val="%4."/>
+      <w:lvlJc w:val="left"/>
+      <w:pPr>
+        <w:ind w:left="2880" w:hanging="360"/>
+      </w:pPr>
+    </w:lvl>
+    <w:lvl w:ilvl="4" w:tplc="340A0019" w:tentative="1">
+      <w:start w:val="1"/>
+      <w:numFmt w:val="lowerLetter"/>
+      <w:lvlText w:val="%5."/>
+      <w:lvlJc w:val="left"/>
+      <w:pPr>
+        <w:ind w:left="3600" w:hanging="360"/>
+      </w:pPr>
+    </w:lvl>
+    <w:lvl w:ilvl="5" w:tplc="340A001B" w:tentative="1">
+      <w:start w:val="1"/>
+      <w:numFmt w:val="lowerRoman"/>
+      <w:lvlText w:val="%6."/>
+      <w:lvlJc w:val="right"/>
+      <w:pPr>
+        <w:ind w:left="4320" w:hanging="180"/>
+      </w:pPr>
+    </w:lvl>
+    <w:lvl w:ilvl="6" w:tplc="340A000F" w:tentative="1">
+      <w:start w:val="1"/>
+      <w:numFmt w:val="decimal"/>
+      <w:lvlText w:val="%7."/>
+      <w:lvlJc w:val="left"/>
+      <w:pPr>
+        <w:ind w:left="5040" w:hanging="360"/>
+      </w:pPr>
+    </w:lvl>
+    <w:lvl w:ilvl="7" w:tplc="340A0019" w:tentative="1">
+      <w:start w:val="1"/>
+      <w:numFmt w:val="lowerLetter"/>
+      <w:lvlText w:val="%8."/>
+      <w:lvlJc w:val="left"/>
+      <w:pPr>
+        <w:ind w:left="5760" w:hanging="360"/>
+      </w:pPr>
+    </w:lvl>
+    <w:lvl w:ilvl="8" w:tplc="340A001B" w:tentative="1">
+      <w:start w:val="1"/>
+      <w:numFmt w:val="lowerRoman"/>
+      <w:lvlText w:val="%9."/>
+      <w:lvlJc w:val="right"/>
+      <w:pPr>
+        <w:ind w:left="6480" w:hanging="180"/>
+      </w:pPr>
+    </w:lvl>
+  </w:abstractNum>
+  <w:abstractNum w:abstractNumId="7" w15:restartNumberingAfterBreak="0">
     <w:nsid w:val="6F5F64B1"/>
     <w:multiLevelType w:val="hybridMultilevel"/>
     <w:tmpl w:val="999C60C0"/>
@@ -7890,22 +8774,34 @@
     </w:lvl>
   </w:abstractNum>
   <w:num w:numId="1">
+    <w:abstractNumId w:val="5"/>
+  </w:num>
+  <w:num w:numId="2">
+    <w:abstractNumId w:val="7"/>
+  </w:num>
+  <w:num w:numId="3">
+    <w:abstractNumId w:val="1"/>
+  </w:num>
+  <w:num w:numId="4">
+    <w:abstractNumId w:val="4"/>
+  </w:num>
+  <w:num w:numId="5">
+    <w:abstractNumId w:val="6"/>
+  </w:num>
+  <w:num w:numId="6">
+    <w:abstractNumId w:val="3"/>
+  </w:num>
+  <w:num w:numId="7">
     <w:abstractNumId w:val="2"/>
   </w:num>
-  <w:num w:numId="2">
-    <w:abstractNumId w:val="3"/>
-  </w:num>
-  <w:num w:numId="3">
+  <w:num w:numId="8">
     <w:abstractNumId w:val="0"/>
-  </w:num>
-  <w:num w:numId="4">
-    <w:abstractNumId w:val="1"/>
   </w:num>
 </w:numbering>
 </file>
 
 <file path=word/styles.xml><?xml version="1.0" encoding="utf-8"?>
-<w:styles xmlns:mc="http://schemas.openxmlformats.org/markup-compatibility/2006" xmlns:r="http://schemas.openxmlformats.org/officeDocument/2006/relationships" xmlns:w="http://schemas.openxmlformats.org/wordprocessingml/2006/main" xmlns:w14="http://schemas.microsoft.com/office/word/2010/wordml" xmlns:w15="http://schemas.microsoft.com/office/word/2012/wordml" xmlns:w16se="http://schemas.microsoft.com/office/word/2015/wordml/symex" mc:Ignorable="w14 w15 w16se">
+<w:styles xmlns:mc="http://schemas.openxmlformats.org/markup-compatibility/2006" xmlns:r="http://schemas.openxmlformats.org/officeDocument/2006/relationships" xmlns:w="http://schemas.openxmlformats.org/wordprocessingml/2006/main" xmlns:w14="http://schemas.microsoft.com/office/word/2010/wordml" xmlns:w15="http://schemas.microsoft.com/office/word/2012/wordml" xmlns:w16cex="http://schemas.microsoft.com/office/word/2018/wordml/cex" xmlns:w16cid="http://schemas.microsoft.com/office/word/2016/wordml/cid" xmlns:w16="http://schemas.microsoft.com/office/word/2018/wordml" xmlns:w16sdtdh="http://schemas.microsoft.com/office/word/2020/wordml/sdtdatahash" xmlns:w16se="http://schemas.microsoft.com/office/word/2015/wordml/symex" mc:Ignorable="w14 w15 w16se w16cid w16 w16cex w16sdtdh">
   <w:docDefaults>
     <w:rPrDefault>
       <w:rPr>
@@ -7917,7 +8813,7 @@
     </w:rPrDefault>
     <w:pPrDefault/>
   </w:docDefaults>
-  <w:latentStyles w:defLockedState="0" w:defUIPriority="99" w:defSemiHidden="0" w:defUnhideWhenUsed="0" w:defQFormat="0" w:count="371">
+  <w:latentStyles w:defLockedState="0" w:defUIPriority="99" w:defSemiHidden="0" w:defUnhideWhenUsed="0" w:defQFormat="0" w:count="376">
     <w:lsdException w:name="Normal" w:uiPriority="0" w:qFormat="1"/>
     <w:lsdException w:name="heading 1" w:uiPriority="9" w:qFormat="1"/>
     <w:lsdException w:name="heading 2" w:semiHidden="1" w:uiPriority="9" w:unhideWhenUsed="1" w:qFormat="1"/>
@@ -8023,7 +8919,6 @@
     <w:lsdException w:name="HTML Sample" w:semiHidden="1" w:unhideWhenUsed="1"/>
     <w:lsdException w:name="HTML Typewriter" w:semiHidden="1" w:unhideWhenUsed="1"/>
     <w:lsdException w:name="HTML Variable" w:semiHidden="1" w:unhideWhenUsed="1"/>
-    <w:lsdException w:name="Normal Table" w:semiHidden="1" w:unhideWhenUsed="1"/>
     <w:lsdException w:name="annotation subject" w:semiHidden="1" w:unhideWhenUsed="1"/>
     <w:lsdException w:name="No List" w:semiHidden="1" w:unhideWhenUsed="1"/>
     <w:lsdException w:name="Outline List 1" w:semiHidden="1" w:unhideWhenUsed="1"/>
@@ -8066,11 +8961,8 @@
     <w:lsdException w:name="Table Contemporary" w:semiHidden="1" w:unhideWhenUsed="1"/>
     <w:lsdException w:name="Table Elegant" w:semiHidden="1" w:unhideWhenUsed="1"/>
     <w:lsdException w:name="Table Professional" w:semiHidden="1" w:unhideWhenUsed="1"/>
-    <w:lsdException w:name="Table Subtle 1" w:semiHidden="1" w:unhideWhenUsed="1"/>
     <w:lsdException w:name="Table Subtle 2" w:semiHidden="1" w:unhideWhenUsed="1"/>
     <w:lsdException w:name="Table Web 1" w:semiHidden="1" w:unhideWhenUsed="1"/>
-    <w:lsdException w:name="Table Web 2" w:semiHidden="1" w:unhideWhenUsed="1"/>
-    <w:lsdException w:name="Table Web 3" w:semiHidden="1" w:unhideWhenUsed="1"/>
     <w:lsdException w:name="Balloon Text" w:semiHidden="1" w:unhideWhenUsed="1"/>
     <w:lsdException w:name="Table Grid" w:uiPriority="39"/>
     <w:lsdException w:name="Table Theme" w:semiHidden="1" w:unhideWhenUsed="1"/>
@@ -8289,6 +9181,11 @@
     <w:lsdException w:name="List Table 5 Dark Accent 6" w:uiPriority="50"/>
     <w:lsdException w:name="List Table 6 Colorful Accent 6" w:uiPriority="51"/>
     <w:lsdException w:name="List Table 7 Colorful Accent 6" w:uiPriority="52"/>
+    <w:lsdException w:name="Mention" w:semiHidden="1" w:unhideWhenUsed="1"/>
+    <w:lsdException w:name="Smart Hyperlink" w:semiHidden="1" w:unhideWhenUsed="1"/>
+    <w:lsdException w:name="Hashtag" w:semiHidden="1" w:unhideWhenUsed="1"/>
+    <w:lsdException w:name="Unresolved Mention" w:semiHidden="1" w:unhideWhenUsed="1"/>
+    <w:lsdException w:name="Smart Link" w:semiHidden="1" w:unhideWhenUsed="1"/>
   </w:latentStyles>
   <w:style w:type="paragraph" w:default="1" w:styleId="Normal">
     <w:name w:val="Normal"/>
@@ -8612,6 +9509,22 @@
       <w:szCs w:val="20"/>
     </w:rPr>
   </w:style>
+  <w:style w:type="paragraph" w:styleId="NormalWeb">
+    <w:name w:val="Normal (Web)"/>
+    <w:basedOn w:val="Normal"/>
+    <w:uiPriority w:val="99"/>
+    <w:unhideWhenUsed/>
+    <w:rsid w:val="00A01C96"/>
+    <w:pPr>
+      <w:spacing w:before="100" w:beforeAutospacing="1" w:after="100" w:afterAutospacing="1" w:line="240" w:lineRule="auto"/>
+    </w:pPr>
+    <w:rPr>
+      <w:rFonts w:ascii="Times New Roman" w:eastAsia="Times New Roman" w:hAnsi="Times New Roman" w:cs="Times New Roman"/>
+      <w:sz w:val="24"/>
+      <w:szCs w:val="24"/>
+      <w:lang w:eastAsia="es-CL"/>
+    </w:rPr>
+  </w:style>
 </w:styles>
 </file>
 
@@ -8911,6 +9824,21 @@
 </file>
 
 <file path=customXml/item1.xml><?xml version="1.0" encoding="utf-8"?>
+<p:properties xmlns:p="http://schemas.microsoft.com/office/2006/metadata/properties" xmlns:xsi="http://www.w3.org/2001/XMLSchema-instance" xmlns:pc="http://schemas.microsoft.com/office/infopath/2007/PartnerControls">
+  <documentManagement/>
+</p:properties>
+</file>
+
+<file path=customXml/item2.xml><?xml version="1.0" encoding="utf-8"?>
+<?mso-contentType ?>
+<FormTemplates xmlns="http://schemas.microsoft.com/sharepoint/v3/contenttype/forms">
+  <Display>DocumentLibraryForm</Display>
+  <Edit>DocumentLibraryForm</Edit>
+  <New>DocumentLibraryForm</New>
+</FormTemplates>
+</file>
+
+<file path=customXml/item3.xml><?xml version="1.0" encoding="utf-8"?>
 <ct:contentTypeSchema xmlns:ct="http://schemas.microsoft.com/office/2006/metadata/contentType" xmlns:ma="http://schemas.microsoft.com/office/2006/metadata/properties/metaAttributes" ct:_="" ma:_="" ma:contentTypeName="Documento" ma:contentTypeID="0x010100E96778489EE7714D8BD12CC105EB918B" ma:contentTypeVersion="2" ma:contentTypeDescription="Crear nuevo documento." ma:contentTypeScope="" ma:versionID="416c5c7ae9b5d54d83875cd3c65194e3">
   <xsd:schema xmlns:xsd="http://www.w3.org/2001/XMLSchema" xmlns:xs="http://www.w3.org/2001/XMLSchema" xmlns:p="http://schemas.microsoft.com/office/2006/metadata/properties" xmlns:ns2="126e8a1c-9ea9-435a-ac89-d06c80d62e30" targetNamespace="http://schemas.microsoft.com/office/2006/metadata/properties" ma:root="true" ma:fieldsID="70a237c842677bd850644f8595079f5e" ns2:_="">
     <xsd:import namespace="126e8a1c-9ea9-435a-ac89-d06c80d62e30"/>
@@ -9042,22 +9970,24 @@
 </ct:contentTypeSchema>
 </file>
 
-<file path=customXml/item2.xml><?xml version="1.0" encoding="utf-8"?>
-<?mso-contentType ?>
-<FormTemplates xmlns="http://schemas.microsoft.com/sharepoint/v3/contenttype/forms">
-  <Display>DocumentLibraryForm</Display>
-  <Edit>DocumentLibraryForm</Edit>
-  <New>DocumentLibraryForm</New>
-</FormTemplates>
+<file path=customXml/itemProps1.xml><?xml version="1.0" encoding="utf-8"?>
+<ds:datastoreItem xmlns:ds="http://schemas.openxmlformats.org/officeDocument/2006/customXml" ds:itemID="{38174882-579A-45DC-A704-C035A9357F73}">
+  <ds:schemaRefs>
+    <ds:schemaRef ds:uri="http://schemas.microsoft.com/office/2006/metadata/properties"/>
+    <ds:schemaRef ds:uri="http://schemas.microsoft.com/office/infopath/2007/PartnerControls"/>
+  </ds:schemaRefs>
+</ds:datastoreItem>
 </file>
 
-<file path=customXml/item3.xml><?xml version="1.0" encoding="utf-8"?>
-<p:properties xmlns:p="http://schemas.microsoft.com/office/2006/metadata/properties" xmlns:xsi="http://www.w3.org/2001/XMLSchema-instance" xmlns:pc="http://schemas.microsoft.com/office/infopath/2007/PartnerControls">
-  <documentManagement/>
-</p:properties>
+<file path=customXml/itemProps2.xml><?xml version="1.0" encoding="utf-8"?>
+<ds:datastoreItem xmlns:ds="http://schemas.openxmlformats.org/officeDocument/2006/customXml" ds:itemID="{F3E3E2F7-59E7-4722-B872-D023DC9D1CC1}">
+  <ds:schemaRefs>
+    <ds:schemaRef ds:uri="http://schemas.microsoft.com/sharepoint/v3/contenttype/forms"/>
+  </ds:schemaRefs>
+</ds:datastoreItem>
 </file>
 
-<file path=customXml/itemProps1.xml><?xml version="1.0" encoding="utf-8"?>
+<file path=customXml/itemProps3.xml><?xml version="1.0" encoding="utf-8"?>
 <ds:datastoreItem xmlns:ds="http://schemas.openxmlformats.org/officeDocument/2006/customXml" ds:itemID="{7C9B9CFF-B258-43B4-948A-968A031773F5}">
   <ds:schemaRefs>
     <ds:schemaRef ds:uri="http://schemas.microsoft.com/office/2006/metadata/contentType"/>
@@ -9073,28 +10003,4 @@
     <ds:schemaRef ds:uri="http://schemas.microsoft.com/internal/obd"/>
   </ds:schemaRefs>
 </ds:datastoreItem>
-</file>
-
-<file path=customXml/itemProps2.xml><?xml version="1.0" encoding="utf-8"?>
-<ds:datastoreItem xmlns:ds="http://schemas.openxmlformats.org/officeDocument/2006/customXml" ds:itemID="{F3E3E2F7-59E7-4722-B872-D023DC9D1CC1}">
-  <ds:schemaRefs>
-    <ds:schemaRef ds:uri="http://schemas.microsoft.com/sharepoint/v3/contenttype/forms"/>
-  </ds:schemaRefs>
-</ds:datastoreItem>
-</file>
-
-<file path=customXml/itemProps3.xml><?xml version="1.0" encoding="utf-8"?>
-<ds:datastoreItem xmlns:ds="http://schemas.openxmlformats.org/officeDocument/2006/customXml" ds:itemID="{38174882-579A-45DC-A704-C035A9357F73}">
-  <ds:schemaRefs>
-    <ds:schemaRef ds:uri="http://purl.org/dc/elements/1.1/"/>
-    <ds:schemaRef ds:uri="126e8a1c-9ea9-435a-ac89-d06c80d62e30"/>
-    <ds:schemaRef ds:uri="http://purl.org/dc/dcmitype/"/>
-    <ds:schemaRef ds:uri="http://schemas.microsoft.com/office/2006/documentManagement/types"/>
-    <ds:schemaRef ds:uri="http://www.w3.org/XML/1998/namespace"/>
-    <ds:schemaRef ds:uri="http://schemas.microsoft.com/office/2006/metadata/properties"/>
-    <ds:schemaRef ds:uri="http://schemas.microsoft.com/office/infopath/2007/PartnerControls"/>
-    <ds:schemaRef ds:uri="http://schemas.openxmlformats.org/package/2006/metadata/core-properties"/>
-    <ds:schemaRef ds:uri="http://purl.org/dc/terms/"/>
-  </ds:schemaRefs>
-</ds:datastoreItem>
 </file>
</xml_diff>